<commit_message>
Update Assignment 2 document
</commit_message>
<xml_diff>
--- a/Assignment 2.docx
+++ b/Assignment 2.docx
@@ -714,26 +714,6 @@
     </w:p>
     <w:p>
       <w:pPr>
-        <w:jc w:val="both"/>
-        <w:rPr>
-          <w:rFonts w:asciiTheme="majorBidi" w:hAnsiTheme="majorBidi" w:cstheme="majorBidi"/>
-          <w:sz w:val="28"/>
-          <w:szCs w:val="28"/>
-        </w:rPr>
-      </w:pPr>
-    </w:p>
-    <w:p>
-      <w:pPr>
-        <w:jc w:val="both"/>
-        <w:rPr>
-          <w:rFonts w:asciiTheme="majorBidi" w:hAnsiTheme="majorBidi" w:cstheme="majorBidi"/>
-          <w:sz w:val="28"/>
-          <w:szCs w:val="28"/>
-        </w:rPr>
-      </w:pPr>
-    </w:p>
-    <w:p>
-      <w:pPr>
         <w:pStyle w:val="ListParagraph"/>
         <w:numPr>
           <w:ilvl w:val="0"/>
@@ -752,6 +732,7 @@
           <w:sz w:val="28"/>
           <w:szCs w:val="28"/>
         </w:rPr>
+        <w:lastRenderedPageBreak/>
         <w:t>For the Cat and Dog dataset provided in the Q</w:t>
       </w:r>
       <w:r>
@@ -769,6 +750,484 @@
           <w:szCs w:val="28"/>
         </w:rPr>
         <w:t xml:space="preserve"> folder, perform classification using all the methods you know and try to achieve the best possible result. Compare the algorithms carefully and tune the parameters so that the best result can be obtained.</w:t>
+      </w:r>
+    </w:p>
+    <w:p>
+      <w:pPr>
+        <w:pStyle w:val="ListParagraph"/>
+        <w:ind w:left="360"/>
+        <w:jc w:val="both"/>
+        <w:rPr>
+          <w:rFonts w:asciiTheme="majorBidi" w:hAnsiTheme="majorBidi" w:cstheme="majorBidi"/>
+          <w:sz w:val="28"/>
+          <w:szCs w:val="28"/>
+        </w:rPr>
+      </w:pPr>
+      <w:r>
+        <w:rPr>
+          <w:rFonts w:asciiTheme="majorBidi" w:hAnsiTheme="majorBidi" w:cstheme="majorBidi"/>
+          <w:sz w:val="28"/>
+          <w:szCs w:val="28"/>
+        </w:rPr>
+        <w:t>Save the trained model and test it on several images from the internet. Was the model able to correctly predict the images?</w:t>
+      </w:r>
+    </w:p>
+    <w:p>
+      <w:pPr>
+        <w:pStyle w:val="ListParagraph"/>
+        <w:ind w:left="360"/>
+        <w:jc w:val="both"/>
+        <w:rPr>
+          <w:rFonts w:asciiTheme="majorBidi" w:hAnsiTheme="majorBidi" w:cstheme="majorBidi"/>
+          <w:sz w:val="28"/>
+          <w:szCs w:val="28"/>
+        </w:rPr>
+      </w:pPr>
+    </w:p>
+    <w:p>
+      <w:pPr>
+        <w:pStyle w:val="ListParagraph"/>
+        <w:ind w:left="360"/>
+        <w:jc w:val="both"/>
+        <w:rPr>
+          <w:rFonts w:asciiTheme="majorBidi" w:hAnsiTheme="majorBidi" w:cstheme="majorBidi"/>
+          <w:sz w:val="28"/>
+          <w:szCs w:val="28"/>
+        </w:rPr>
+      </w:pPr>
+      <w:r>
+        <w:rPr>
+          <w:rFonts w:asciiTheme="majorBidi" w:hAnsiTheme="majorBidi" w:cstheme="majorBidi"/>
+          <w:sz w:val="28"/>
+          <w:szCs w:val="28"/>
+        </w:rPr>
+        <w:t xml:space="preserve">The goal of this task was to classify images of cats and dogs using all the machine learning methods covered in the course. The dataset consisted of </w:t>
+      </w:r>
+      <w:r>
+        <w:rPr>
+          <w:rFonts w:asciiTheme="majorBidi" w:hAnsiTheme="majorBidi" w:cstheme="majorBidi"/>
+          <w:sz w:val="28"/>
+          <w:szCs w:val="28"/>
+        </w:rPr>
+        <w:t>1000</w:t>
+      </w:r>
+      <w:r>
+        <w:rPr>
+          <w:rFonts w:asciiTheme="majorBidi" w:hAnsiTheme="majorBidi" w:cstheme="majorBidi"/>
+          <w:sz w:val="28"/>
+          <w:szCs w:val="28"/>
+        </w:rPr>
+        <w:t xml:space="preserve"> cat images and </w:t>
+      </w:r>
+      <w:r>
+        <w:rPr>
+          <w:rFonts w:asciiTheme="majorBidi" w:hAnsiTheme="majorBidi" w:cstheme="majorBidi"/>
+          <w:sz w:val="28"/>
+          <w:szCs w:val="28"/>
+        </w:rPr>
+        <w:t>1000</w:t>
+      </w:r>
+      <w:r>
+        <w:rPr>
+          <w:rFonts w:asciiTheme="majorBidi" w:hAnsiTheme="majorBidi" w:cstheme="majorBidi"/>
+          <w:sz w:val="28"/>
+          <w:szCs w:val="28"/>
+        </w:rPr>
+        <w:t xml:space="preserve"> dog images for training, with additional images for testing. Several algorithms were implemented and compared, including Logistic Regression, Neural Networks (MLP), and Support Vector Classifier (SVC). After evaluating the performance of each method, the model that achieved the best accuracy was selected and tested on real internet images.</w:t>
+      </w:r>
+    </w:p>
+    <w:p>
+      <w:pPr>
+        <w:pStyle w:val="ListParagraph"/>
+        <w:ind w:left="360"/>
+        <w:jc w:val="both"/>
+        <w:rPr>
+          <w:rFonts w:asciiTheme="majorBidi" w:hAnsiTheme="majorBidi" w:cstheme="majorBidi"/>
+          <w:sz w:val="28"/>
+          <w:szCs w:val="28"/>
+        </w:rPr>
+      </w:pPr>
+      <w:r>
+        <w:rPr>
+          <w:rFonts w:asciiTheme="majorBidi" w:hAnsiTheme="majorBidi" w:cstheme="majorBidi"/>
+          <w:b/>
+          <w:bCs/>
+          <w:sz w:val="28"/>
+          <w:szCs w:val="28"/>
+        </w:rPr>
+        <w:t>Methods Implemented</w:t>
+      </w:r>
+    </w:p>
+    <w:p>
+      <w:pPr>
+        <w:pStyle w:val="ListParagraph"/>
+        <w:ind w:left="360"/>
+        <w:jc w:val="both"/>
+        <w:rPr>
+          <w:rFonts w:asciiTheme="majorBidi" w:hAnsiTheme="majorBidi" w:cstheme="majorBidi"/>
+          <w:sz w:val="28"/>
+          <w:szCs w:val="28"/>
+        </w:rPr>
+      </w:pPr>
+      <w:r>
+        <w:rPr>
+          <w:rFonts w:asciiTheme="majorBidi" w:hAnsiTheme="majorBidi" w:cstheme="majorBidi"/>
+          <w:sz w:val="28"/>
+          <w:szCs w:val="28"/>
+        </w:rPr>
+        <w:t>I experimented with multiple classification methods</w:t>
+      </w:r>
+      <w:r>
+        <w:rPr>
+          <w:rFonts w:asciiTheme="majorBidi" w:hAnsiTheme="majorBidi" w:cstheme="majorBidi"/>
+          <w:sz w:val="28"/>
+          <w:szCs w:val="28"/>
+        </w:rPr>
+        <w:t xml:space="preserve">. </w:t>
+      </w:r>
+      <w:r>
+        <w:rPr>
+          <w:rFonts w:asciiTheme="majorBidi" w:hAnsiTheme="majorBidi" w:cstheme="majorBidi"/>
+          <w:sz w:val="28"/>
+          <w:szCs w:val="28"/>
+        </w:rPr>
+        <w:t>Each method was tested with identical preprocessing and dataset structure for a fair comparison.</w:t>
+      </w:r>
+    </w:p>
+    <w:p>
+      <w:pPr>
+        <w:pStyle w:val="ListParagraph"/>
+        <w:numPr>
+          <w:ilvl w:val="0"/>
+          <w:numId w:val="20"/>
+        </w:numPr>
+        <w:jc w:val="both"/>
+        <w:rPr>
+          <w:rFonts w:asciiTheme="majorBidi" w:hAnsiTheme="majorBidi" w:cstheme="majorBidi"/>
+          <w:sz w:val="28"/>
+          <w:szCs w:val="28"/>
+        </w:rPr>
+      </w:pPr>
+      <w:r>
+        <w:rPr>
+          <w:rFonts w:asciiTheme="majorBidi" w:hAnsiTheme="majorBidi" w:cstheme="majorBidi"/>
+          <w:b/>
+          <w:bCs/>
+          <w:sz w:val="28"/>
+          <w:szCs w:val="28"/>
+        </w:rPr>
+        <w:t xml:space="preserve"> Logistic Regression</w:t>
+      </w:r>
+    </w:p>
+    <w:p>
+      <w:pPr>
+        <w:pStyle w:val="ListParagraph"/>
+        <w:numPr>
+          <w:ilvl w:val="1"/>
+          <w:numId w:val="9"/>
+        </w:numPr>
+        <w:jc w:val="both"/>
+        <w:rPr>
+          <w:rFonts w:asciiTheme="majorBidi" w:hAnsiTheme="majorBidi" w:cstheme="majorBidi"/>
+          <w:sz w:val="28"/>
+          <w:szCs w:val="28"/>
+        </w:rPr>
+      </w:pPr>
+      <w:r>
+        <w:rPr>
+          <w:rFonts w:asciiTheme="majorBidi" w:hAnsiTheme="majorBidi" w:cstheme="majorBidi"/>
+          <w:sz w:val="28"/>
+          <w:szCs w:val="28"/>
+        </w:rPr>
+        <w:t>Images were resized, converted to grayscale, flattened, and normalized.</w:t>
+      </w:r>
+    </w:p>
+    <w:p>
+      <w:pPr>
+        <w:pStyle w:val="ListParagraph"/>
+        <w:numPr>
+          <w:ilvl w:val="1"/>
+          <w:numId w:val="9"/>
+        </w:numPr>
+        <w:jc w:val="both"/>
+        <w:rPr>
+          <w:rFonts w:asciiTheme="majorBidi" w:hAnsiTheme="majorBidi" w:cstheme="majorBidi"/>
+          <w:sz w:val="28"/>
+          <w:szCs w:val="28"/>
+        </w:rPr>
+      </w:pPr>
+      <w:r>
+        <w:rPr>
+          <w:rFonts w:asciiTheme="majorBidi" w:hAnsiTheme="majorBidi" w:cstheme="majorBidi"/>
+          <w:sz w:val="28"/>
+          <w:szCs w:val="28"/>
+        </w:rPr>
+        <w:t>Logistic Regression struggled because it cannot learn spatial features from image pixels.</w:t>
+      </w:r>
+    </w:p>
+    <w:p>
+      <w:pPr>
+        <w:pStyle w:val="ListParagraph"/>
+        <w:numPr>
+          <w:ilvl w:val="1"/>
+          <w:numId w:val="9"/>
+        </w:numPr>
+        <w:jc w:val="both"/>
+        <w:rPr>
+          <w:rFonts w:asciiTheme="majorBidi" w:hAnsiTheme="majorBidi" w:cstheme="majorBidi"/>
+          <w:sz w:val="28"/>
+          <w:szCs w:val="28"/>
+        </w:rPr>
+      </w:pPr>
+      <w:r>
+        <w:rPr>
+          <w:rFonts w:asciiTheme="majorBidi" w:hAnsiTheme="majorBidi" w:cstheme="majorBidi"/>
+          <w:sz w:val="28"/>
+          <w:szCs w:val="28"/>
+        </w:rPr>
+        <w:t>Accuracy: ~50–60%.</w:t>
+      </w:r>
+    </w:p>
+    <w:p>
+      <w:pPr>
+        <w:pStyle w:val="ListParagraph"/>
+        <w:numPr>
+          <w:ilvl w:val="0"/>
+          <w:numId w:val="20"/>
+        </w:numPr>
+        <w:jc w:val="both"/>
+        <w:rPr>
+          <w:rFonts w:asciiTheme="majorBidi" w:hAnsiTheme="majorBidi" w:cstheme="majorBidi"/>
+          <w:b/>
+          <w:bCs/>
+          <w:sz w:val="28"/>
+          <w:szCs w:val="28"/>
+        </w:rPr>
+      </w:pPr>
+      <w:r>
+        <w:rPr>
+          <w:rFonts w:asciiTheme="majorBidi" w:hAnsiTheme="majorBidi" w:cstheme="majorBidi"/>
+          <w:b/>
+          <w:bCs/>
+          <w:sz w:val="28"/>
+          <w:szCs w:val="28"/>
+        </w:rPr>
+        <w:t>Neural Network (MLPClassifier) with Raw Pixels</w:t>
+      </w:r>
+    </w:p>
+    <w:p>
+      <w:pPr>
+        <w:pStyle w:val="ListParagraph"/>
+        <w:numPr>
+          <w:ilvl w:val="1"/>
+          <w:numId w:val="10"/>
+        </w:numPr>
+        <w:jc w:val="both"/>
+        <w:rPr>
+          <w:rFonts w:asciiTheme="majorBidi" w:hAnsiTheme="majorBidi" w:cstheme="majorBidi"/>
+          <w:sz w:val="28"/>
+          <w:szCs w:val="28"/>
+        </w:rPr>
+      </w:pPr>
+      <w:r>
+        <w:rPr>
+          <w:rFonts w:asciiTheme="majorBidi" w:hAnsiTheme="majorBidi" w:cstheme="majorBidi"/>
+          <w:sz w:val="28"/>
+          <w:szCs w:val="28"/>
+        </w:rPr>
+        <w:t>Implemented a multi-layer perceptron using entropy-based optimization.</w:t>
+      </w:r>
+    </w:p>
+    <w:p>
+      <w:pPr>
+        <w:pStyle w:val="ListParagraph"/>
+        <w:numPr>
+          <w:ilvl w:val="1"/>
+          <w:numId w:val="10"/>
+        </w:numPr>
+        <w:jc w:val="both"/>
+        <w:rPr>
+          <w:rFonts w:asciiTheme="majorBidi" w:hAnsiTheme="majorBidi" w:cstheme="majorBidi"/>
+          <w:sz w:val="28"/>
+          <w:szCs w:val="28"/>
+        </w:rPr>
+      </w:pPr>
+      <w:r>
+        <w:rPr>
+          <w:rFonts w:asciiTheme="majorBidi" w:hAnsiTheme="majorBidi" w:cstheme="majorBidi"/>
+          <w:sz w:val="28"/>
+          <w:szCs w:val="28"/>
+        </w:rPr>
+        <w:t>Flattening images caused loss of spatial structure.</w:t>
+      </w:r>
+    </w:p>
+    <w:p>
+      <w:pPr>
+        <w:pStyle w:val="ListParagraph"/>
+        <w:numPr>
+          <w:ilvl w:val="1"/>
+          <w:numId w:val="10"/>
+        </w:numPr>
+        <w:jc w:val="both"/>
+        <w:rPr>
+          <w:rFonts w:asciiTheme="majorBidi" w:hAnsiTheme="majorBidi" w:cstheme="majorBidi"/>
+          <w:sz w:val="28"/>
+          <w:szCs w:val="28"/>
+        </w:rPr>
+      </w:pPr>
+      <w:r>
+        <w:rPr>
+          <w:rFonts w:asciiTheme="majorBidi" w:hAnsiTheme="majorBidi" w:cstheme="majorBidi"/>
+          <w:sz w:val="28"/>
+          <w:szCs w:val="28"/>
+        </w:rPr>
+        <w:t>Accuracy: ~50% (similar to random guessing).</w:t>
+      </w:r>
+    </w:p>
+    <w:p>
+      <w:pPr>
+        <w:pStyle w:val="ListParagraph"/>
+        <w:numPr>
+          <w:ilvl w:val="0"/>
+          <w:numId w:val="20"/>
+        </w:numPr>
+        <w:jc w:val="both"/>
+        <w:rPr>
+          <w:rFonts w:asciiTheme="majorBidi" w:hAnsiTheme="majorBidi" w:cstheme="majorBidi"/>
+          <w:b/>
+          <w:bCs/>
+          <w:sz w:val="28"/>
+          <w:szCs w:val="28"/>
+        </w:rPr>
+      </w:pPr>
+      <w:r>
+        <w:rPr>
+          <w:rFonts w:asciiTheme="majorBidi" w:hAnsiTheme="majorBidi" w:cstheme="majorBidi"/>
+          <w:b/>
+          <w:bCs/>
+          <w:sz w:val="28"/>
+          <w:szCs w:val="28"/>
+        </w:rPr>
+        <w:t>Neural Network (MLPClassifier) with HOG Features</w:t>
+      </w:r>
+    </w:p>
+    <w:p>
+      <w:pPr>
+        <w:pStyle w:val="ListParagraph"/>
+        <w:numPr>
+          <w:ilvl w:val="1"/>
+          <w:numId w:val="11"/>
+        </w:numPr>
+        <w:jc w:val="both"/>
+        <w:rPr>
+          <w:rFonts w:asciiTheme="majorBidi" w:hAnsiTheme="majorBidi" w:cstheme="majorBidi"/>
+          <w:sz w:val="28"/>
+          <w:szCs w:val="28"/>
+        </w:rPr>
+      </w:pPr>
+      <w:r>
+        <w:rPr>
+          <w:rFonts w:asciiTheme="majorBidi" w:hAnsiTheme="majorBidi" w:cstheme="majorBidi"/>
+          <w:sz w:val="28"/>
+          <w:szCs w:val="28"/>
+        </w:rPr>
+        <w:t>Added Histogram of Oriented Gradients (HOG) as a feature extraction method.</w:t>
+      </w:r>
+    </w:p>
+    <w:p>
+      <w:pPr>
+        <w:pStyle w:val="ListParagraph"/>
+        <w:numPr>
+          <w:ilvl w:val="1"/>
+          <w:numId w:val="11"/>
+        </w:numPr>
+        <w:jc w:val="both"/>
+        <w:rPr>
+          <w:rFonts w:asciiTheme="majorBidi" w:hAnsiTheme="majorBidi" w:cstheme="majorBidi"/>
+          <w:sz w:val="28"/>
+          <w:szCs w:val="28"/>
+        </w:rPr>
+      </w:pPr>
+      <w:r>
+        <w:rPr>
+          <w:rFonts w:asciiTheme="majorBidi" w:hAnsiTheme="majorBidi" w:cstheme="majorBidi"/>
+          <w:sz w:val="28"/>
+          <w:szCs w:val="28"/>
+        </w:rPr>
+        <w:t>HOG captures textures and edges similar to early CNN layers.</w:t>
+      </w:r>
+    </w:p>
+    <w:p>
+      <w:pPr>
+        <w:pStyle w:val="ListParagraph"/>
+        <w:numPr>
+          <w:ilvl w:val="1"/>
+          <w:numId w:val="11"/>
+        </w:numPr>
+        <w:jc w:val="both"/>
+        <w:rPr>
+          <w:rFonts w:asciiTheme="majorBidi" w:hAnsiTheme="majorBidi" w:cstheme="majorBidi"/>
+          <w:sz w:val="28"/>
+          <w:szCs w:val="28"/>
+        </w:rPr>
+      </w:pPr>
+      <w:r>
+        <w:rPr>
+          <w:rFonts w:asciiTheme="majorBidi" w:hAnsiTheme="majorBidi" w:cstheme="majorBidi"/>
+          <w:sz w:val="28"/>
+          <w:szCs w:val="28"/>
+        </w:rPr>
+        <w:t>Performance improved but still inconsistent.</w:t>
+      </w:r>
+    </w:p>
+    <w:p>
+      <w:pPr>
+        <w:pStyle w:val="ListParagraph"/>
+        <w:numPr>
+          <w:ilvl w:val="1"/>
+          <w:numId w:val="11"/>
+        </w:numPr>
+        <w:jc w:val="both"/>
+        <w:rPr>
+          <w:rFonts w:asciiTheme="majorBidi" w:hAnsiTheme="majorBidi" w:cstheme="majorBidi"/>
+          <w:sz w:val="28"/>
+          <w:szCs w:val="28"/>
+        </w:rPr>
+      </w:pPr>
+      <w:r>
+        <w:rPr>
+          <w:rFonts w:asciiTheme="majorBidi" w:hAnsiTheme="majorBidi" w:cstheme="majorBidi"/>
+          <w:sz w:val="28"/>
+          <w:szCs w:val="28"/>
+        </w:rPr>
+        <w:t>Accuracy: ~65–70%.</w:t>
+      </w:r>
+    </w:p>
+    <w:p>
+      <w:pPr>
+        <w:pStyle w:val="ListParagraph"/>
+        <w:numPr>
+          <w:ilvl w:val="0"/>
+          <w:numId w:val="20"/>
+        </w:numPr>
+        <w:jc w:val="both"/>
+        <w:rPr>
+          <w:rFonts w:asciiTheme="majorBidi" w:hAnsiTheme="majorBidi" w:cstheme="majorBidi"/>
+          <w:b/>
+          <w:bCs/>
+          <w:sz w:val="28"/>
+          <w:szCs w:val="28"/>
+        </w:rPr>
+      </w:pPr>
+      <w:r>
+        <w:rPr>
+          <w:rFonts w:asciiTheme="majorBidi" w:hAnsiTheme="majorBidi" w:cstheme="majorBidi"/>
+          <w:b/>
+          <w:bCs/>
+          <w:sz w:val="28"/>
+          <w:szCs w:val="28"/>
+        </w:rPr>
+        <w:t>SVC (Support Vector Classifier) with HOG Features</w:t>
       </w:r>
     </w:p>
     <w:p>
@@ -787,11 +1246,35 @@
           <w:sz w:val="28"/>
           <w:szCs w:val="28"/>
         </w:rPr>
-        <w:t>Save the trained model and test it on several images from the internet. Was the model able to correctly predict the images?</w:t>
-      </w:r>
-    </w:p>
-    <w:p>
-      <w:pPr>
+        <w:lastRenderedPageBreak/>
+        <w:t xml:space="preserve">This approach produced the </w:t>
+      </w:r>
+      <w:r>
+        <w:rPr>
+          <w:rFonts w:asciiTheme="majorBidi" w:hAnsiTheme="majorBidi" w:cstheme="majorBidi"/>
+          <w:b/>
+          <w:bCs/>
+          <w:sz w:val="28"/>
+          <w:szCs w:val="28"/>
+        </w:rPr>
+        <w:t>best overall accuracy</w:t>
+      </w:r>
+      <w:r>
+        <w:rPr>
+          <w:rFonts w:asciiTheme="majorBidi" w:hAnsiTheme="majorBidi" w:cstheme="majorBidi"/>
+          <w:sz w:val="28"/>
+          <w:szCs w:val="28"/>
+        </w:rPr>
+        <w:t>.</w:t>
+      </w:r>
+    </w:p>
+    <w:p>
+      <w:pPr>
+        <w:pStyle w:val="ListParagraph"/>
+        <w:numPr>
+          <w:ilvl w:val="1"/>
+          <w:numId w:val="13"/>
+        </w:numPr>
         <w:jc w:val="both"/>
         <w:rPr>
           <w:rFonts w:asciiTheme="majorBidi" w:hAnsiTheme="majorBidi" w:cstheme="majorBidi"/>
@@ -799,6 +1282,310 @@
           <w:szCs w:val="28"/>
         </w:rPr>
       </w:pPr>
+      <w:r>
+        <w:rPr>
+          <w:rFonts w:asciiTheme="majorBidi" w:hAnsiTheme="majorBidi" w:cstheme="majorBidi"/>
+          <w:sz w:val="28"/>
+          <w:szCs w:val="28"/>
+        </w:rPr>
+        <w:t>HOG extracts meaningful image features (edges, shapes, gradients).</w:t>
+      </w:r>
+    </w:p>
+    <w:p>
+      <w:pPr>
+        <w:pStyle w:val="ListParagraph"/>
+        <w:numPr>
+          <w:ilvl w:val="1"/>
+          <w:numId w:val="13"/>
+        </w:numPr>
+        <w:jc w:val="both"/>
+        <w:rPr>
+          <w:rFonts w:asciiTheme="majorBidi" w:hAnsiTheme="majorBidi" w:cstheme="majorBidi"/>
+          <w:sz w:val="28"/>
+          <w:szCs w:val="28"/>
+        </w:rPr>
+      </w:pPr>
+      <w:r>
+        <w:rPr>
+          <w:rFonts w:asciiTheme="majorBidi" w:hAnsiTheme="majorBidi" w:cstheme="majorBidi"/>
+          <w:sz w:val="28"/>
+          <w:szCs w:val="28"/>
+        </w:rPr>
+        <w:t>SVC with RBF kernel learns nonlinear boundaries.</w:t>
+      </w:r>
+    </w:p>
+    <w:p>
+      <w:pPr>
+        <w:pStyle w:val="ListParagraph"/>
+        <w:numPr>
+          <w:ilvl w:val="1"/>
+          <w:numId w:val="13"/>
+        </w:numPr>
+        <w:jc w:val="both"/>
+        <w:rPr>
+          <w:rFonts w:asciiTheme="majorBidi" w:hAnsiTheme="majorBidi" w:cstheme="majorBidi"/>
+          <w:sz w:val="28"/>
+          <w:szCs w:val="28"/>
+        </w:rPr>
+      </w:pPr>
+      <w:r>
+        <w:rPr>
+          <w:rFonts w:asciiTheme="majorBidi" w:hAnsiTheme="majorBidi" w:cstheme="majorBidi"/>
+          <w:sz w:val="28"/>
+          <w:szCs w:val="28"/>
+        </w:rPr>
+        <w:t>Works extremely well for medium-sized datasets and high-dimensional data.</w:t>
+      </w:r>
+    </w:p>
+    <w:p>
+      <w:pPr>
+        <w:pStyle w:val="ListParagraph"/>
+        <w:numPr>
+          <w:ilvl w:val="1"/>
+          <w:numId w:val="13"/>
+        </w:numPr>
+        <w:jc w:val="both"/>
+        <w:rPr>
+          <w:rFonts w:asciiTheme="majorBidi" w:hAnsiTheme="majorBidi" w:cstheme="majorBidi"/>
+          <w:sz w:val="28"/>
+          <w:szCs w:val="28"/>
+        </w:rPr>
+      </w:pPr>
+      <w:r>
+        <w:rPr>
+          <w:rFonts w:asciiTheme="majorBidi" w:hAnsiTheme="majorBidi" w:cstheme="majorBidi"/>
+          <w:sz w:val="28"/>
+          <w:szCs w:val="28"/>
+        </w:rPr>
+        <w:t>Less prone to overfitting than MLP.</w:t>
+      </w:r>
+    </w:p>
+    <w:p>
+      <w:pPr>
+        <w:pStyle w:val="ListParagraph"/>
+        <w:numPr>
+          <w:ilvl w:val="1"/>
+          <w:numId w:val="13"/>
+        </w:numPr>
+        <w:jc w:val="both"/>
+        <w:rPr>
+          <w:rFonts w:asciiTheme="majorBidi" w:hAnsiTheme="majorBidi" w:cstheme="majorBidi"/>
+          <w:sz w:val="28"/>
+          <w:szCs w:val="28"/>
+        </w:rPr>
+      </w:pPr>
+      <w:r>
+        <w:rPr>
+          <w:rFonts w:asciiTheme="majorBidi" w:hAnsiTheme="majorBidi" w:cstheme="majorBidi"/>
+          <w:sz w:val="28"/>
+          <w:szCs w:val="28"/>
+        </w:rPr>
+        <w:t>Validation Accuracy: ~0.80</w:t>
+      </w:r>
+    </w:p>
+    <w:p>
+      <w:pPr>
+        <w:pStyle w:val="ListParagraph"/>
+        <w:numPr>
+          <w:ilvl w:val="1"/>
+          <w:numId w:val="13"/>
+        </w:numPr>
+        <w:jc w:val="both"/>
+        <w:rPr>
+          <w:rFonts w:asciiTheme="majorBidi" w:hAnsiTheme="majorBidi" w:cstheme="majorBidi"/>
+          <w:sz w:val="28"/>
+          <w:szCs w:val="28"/>
+        </w:rPr>
+      </w:pPr>
+      <w:r>
+        <w:rPr>
+          <w:rFonts w:asciiTheme="majorBidi" w:hAnsiTheme="majorBidi" w:cstheme="majorBidi"/>
+          <w:sz w:val="28"/>
+          <w:szCs w:val="28"/>
+        </w:rPr>
+        <w:t>Test Accuracy: ~0.80</w:t>
+      </w:r>
+    </w:p>
+    <w:p>
+      <w:pPr>
+        <w:pStyle w:val="ListParagraph"/>
+        <w:jc w:val="both"/>
+        <w:rPr>
+          <w:rFonts w:asciiTheme="majorBidi" w:hAnsiTheme="majorBidi" w:cstheme="majorBidi"/>
+          <w:sz w:val="28"/>
+          <w:szCs w:val="28"/>
+        </w:rPr>
+      </w:pPr>
+      <w:r>
+        <w:rPr>
+          <w:rFonts w:asciiTheme="majorBidi" w:hAnsiTheme="majorBidi" w:cstheme="majorBidi"/>
+          <w:sz w:val="28"/>
+          <w:szCs w:val="28"/>
+        </w:rPr>
+        <w:t>This was significantly higher than all previous methods</w:t>
+      </w:r>
+      <w:r>
+        <w:rPr>
+          <w:rFonts w:asciiTheme="majorBidi" w:hAnsiTheme="majorBidi" w:cstheme="majorBidi"/>
+          <w:sz w:val="28"/>
+          <w:szCs w:val="28"/>
+        </w:rPr>
+        <w:t xml:space="preserve">. </w:t>
+      </w:r>
+    </w:p>
+    <w:p>
+      <w:pPr>
+        <w:rPr>
+          <w:rFonts w:asciiTheme="majorBidi" w:hAnsiTheme="majorBidi" w:cstheme="majorBidi"/>
+          <w:sz w:val="28"/>
+          <w:szCs w:val="28"/>
+        </w:rPr>
+      </w:pPr>
+      <w:r>
+        <w:rPr>
+          <w:rFonts w:asciiTheme="majorBidi" w:hAnsiTheme="majorBidi" w:cstheme="majorBidi"/>
+          <w:sz w:val="28"/>
+          <w:szCs w:val="28"/>
+        </w:rPr>
+        <w:t xml:space="preserve">The earlier methods only reached around 50% accuracy mainly because flattening images removes the spatial structure. Models can’t tell the difference between a cat’s ear and a dog’s nose when everything is just one long row of pixels. That’s why feature extraction was necessary. </w:t>
+      </w:r>
+      <w:r>
+        <w:rPr>
+          <w:rFonts w:asciiTheme="majorBidi" w:hAnsiTheme="majorBidi" w:cstheme="majorBidi"/>
+          <w:sz w:val="28"/>
+          <w:szCs w:val="28"/>
+        </w:rPr>
+        <w:t xml:space="preserve">HOG </w:t>
+      </w:r>
+      <w:r>
+        <w:rPr>
+          <w:rFonts w:asciiTheme="majorBidi" w:hAnsiTheme="majorBidi" w:cstheme="majorBidi"/>
+          <w:sz w:val="28"/>
+          <w:szCs w:val="28"/>
+        </w:rPr>
+        <w:t>allowed the model to “see” textures and shapes instead of raw pixel values.</w:t>
+      </w:r>
+      <w:r>
+        <w:rPr>
+          <w:rFonts w:asciiTheme="majorBidi" w:hAnsiTheme="majorBidi" w:cstheme="majorBidi"/>
+          <w:sz w:val="28"/>
+          <w:szCs w:val="28"/>
+        </w:rPr>
+        <w:t xml:space="preserve"> </w:t>
+      </w:r>
+      <w:r>
+        <w:rPr>
+          <w:rFonts w:asciiTheme="majorBidi" w:hAnsiTheme="majorBidi" w:cstheme="majorBidi"/>
+          <w:color w:val="153D63" w:themeColor="text2" w:themeTint="E6"/>
+          <w:sz w:val="28"/>
+          <w:szCs w:val="28"/>
+        </w:rPr>
+        <w:t xml:space="preserve">HOG </w:t>
+      </w:r>
+      <w:r>
+        <w:rPr>
+          <w:rFonts w:asciiTheme="majorBidi" w:hAnsiTheme="majorBidi" w:cstheme="majorBidi"/>
+          <w:color w:val="153D63" w:themeColor="text2" w:themeTint="E6"/>
+          <w:sz w:val="28"/>
+          <w:szCs w:val="28"/>
+        </w:rPr>
+        <w:t>(</w:t>
+      </w:r>
+      <w:r>
+        <w:rPr>
+          <w:rFonts w:asciiTheme="majorBidi" w:hAnsiTheme="majorBidi" w:cstheme="majorBidi"/>
+          <w:color w:val="153D63" w:themeColor="text2" w:themeTint="E6"/>
+          <w:sz w:val="28"/>
+          <w:szCs w:val="28"/>
+        </w:rPr>
+        <w:t>Histogram of Oriented Gradients</w:t>
+      </w:r>
+      <w:r>
+        <w:rPr>
+          <w:rFonts w:asciiTheme="majorBidi" w:hAnsiTheme="majorBidi" w:cstheme="majorBidi"/>
+          <w:color w:val="153D63" w:themeColor="text2" w:themeTint="E6"/>
+          <w:sz w:val="28"/>
+          <w:szCs w:val="28"/>
+        </w:rPr>
+        <w:t>)</w:t>
+      </w:r>
+      <w:r>
+        <w:rPr>
+          <w:rFonts w:asciiTheme="majorBidi" w:hAnsiTheme="majorBidi" w:cstheme="majorBidi"/>
+          <w:color w:val="153D63" w:themeColor="text2" w:themeTint="E6"/>
+          <w:sz w:val="28"/>
+          <w:szCs w:val="28"/>
+        </w:rPr>
+        <w:t>, is a feature descriptor used in machine learning, primarily for object detection in computer vision. It works by dividing an image into a grid of cells and, for each cell, computing a histogram of the gradient directions (orientations) of the pixels within it.</w:t>
+      </w:r>
+      <w:r>
+        <w:rPr>
+          <w:rFonts w:asciiTheme="majorBidi" w:hAnsiTheme="majorBidi" w:cstheme="majorBidi"/>
+          <w:color w:val="153D63" w:themeColor="text2" w:themeTint="E6"/>
+          <w:sz w:val="28"/>
+          <w:szCs w:val="28"/>
+        </w:rPr>
+        <w:t xml:space="preserve"> </w:t>
+      </w:r>
+    </w:p>
+    <w:p>
+      <w:pPr>
+        <w:rPr>
+          <w:rFonts w:asciiTheme="majorBidi" w:hAnsiTheme="majorBidi" w:cstheme="majorBidi"/>
+          <w:sz w:val="28"/>
+          <w:szCs w:val="28"/>
+        </w:rPr>
+      </w:pPr>
+      <w:r>
+        <w:rPr>
+          <w:rFonts w:asciiTheme="majorBidi" w:hAnsiTheme="majorBidi" w:cstheme="majorBidi"/>
+          <w:sz w:val="28"/>
+          <w:szCs w:val="28"/>
+        </w:rPr>
+        <w:t>I also tested the final SVC model on several internet images that were not part of the dataset. It correctly predicted most of them. The few mistakes happened on images with weird angles, low resolution, or backgrounds that made the animal hard to see. Overall, the model generalized well to real-world images.</w:t>
+      </w:r>
+    </w:p>
+    <w:p>
+      <w:pPr>
+        <w:rPr>
+          <w:rFonts w:asciiTheme="majorBidi" w:hAnsiTheme="majorBidi" w:cstheme="majorBidi"/>
+          <w:sz w:val="28"/>
+          <w:szCs w:val="28"/>
+        </w:rPr>
+      </w:pPr>
+      <w:r>
+        <w:rPr>
+          <w:rFonts w:asciiTheme="majorBidi" w:hAnsiTheme="majorBidi" w:cstheme="majorBidi"/>
+          <w:sz w:val="28"/>
+          <w:szCs w:val="28"/>
+        </w:rPr>
+        <w:t>In the end, I chose the SVC with HOG features because it was clearly the strongest performer. It almost doubled the accuracy of the earlier methods that only achieved about 50%. It also fits well with the course content since it uses classical machine learning and image processing instead of relying on TensorFlow or deep CNNs. The method is easy to explain, efficient to run, and gave reliable results across training, validation, test, and internet images.</w:t>
+      </w:r>
+    </w:p>
+    <w:p>
+      <w:pPr>
+        <w:rPr>
+          <w:rFonts w:asciiTheme="majorBidi" w:hAnsiTheme="majorBidi" w:cstheme="majorBidi"/>
+          <w:sz w:val="28"/>
+          <w:szCs w:val="28"/>
+        </w:rPr>
+      </w:pPr>
+      <w:r>
+        <w:rPr>
+          <w:rFonts w:asciiTheme="majorBidi" w:hAnsiTheme="majorBidi" w:cstheme="majorBidi"/>
+          <w:sz w:val="28"/>
+          <w:szCs w:val="28"/>
+        </w:rPr>
+        <w:t>Overall, the project showed me how important the right kind of features are when working with images. Simpler models struggled, but once I used HOG with SVC, the accuracy improved dramatically to around 80%, making it the most effective solution for this assignment.</w:t>
+      </w:r>
+      <w:r>
+        <w:rPr>
+          <w:rFonts w:asciiTheme="majorBidi" w:hAnsiTheme="majorBidi" w:cstheme="majorBidi"/>
+          <w:sz w:val="28"/>
+          <w:szCs w:val="28"/>
+        </w:rPr>
+        <w:br/>
+      </w:r>
     </w:p>
     <w:p>
       <w:pPr>
@@ -807,19 +1594,19 @@
           <w:ilvl w:val="0"/>
           <w:numId w:val="1"/>
         </w:numPr>
-        <w:jc w:val="both"/>
-        <w:rPr>
-          <w:rFonts w:asciiTheme="majorBidi" w:hAnsiTheme="majorBidi" w:cstheme="majorBidi"/>
-          <w:sz w:val="28"/>
-          <w:szCs w:val="28"/>
-        </w:rPr>
-      </w:pPr>
-      <w:r>
-        <w:rPr>
-          <w:rFonts w:asciiTheme="majorBidi" w:hAnsiTheme="majorBidi" w:cstheme="majorBidi"/>
-          <w:sz w:val="28"/>
-          <w:szCs w:val="28"/>
-        </w:rPr>
+        <w:rPr>
+          <w:rFonts w:asciiTheme="majorBidi" w:hAnsiTheme="majorBidi" w:cstheme="majorBidi"/>
+          <w:sz w:val="28"/>
+          <w:szCs w:val="28"/>
+        </w:rPr>
+      </w:pPr>
+      <w:r>
+        <w:rPr>
+          <w:rFonts w:asciiTheme="majorBidi" w:hAnsiTheme="majorBidi" w:cstheme="majorBidi"/>
+          <w:sz w:val="28"/>
+          <w:szCs w:val="28"/>
+        </w:rPr>
+        <w:lastRenderedPageBreak/>
         <w:t>The MNIST dataset is one of the most well-known datasets in the field of image processing. It contains 60,000 images related to handwritten digits from 0 to 9 and is provided as a CSV file in the Q</w:t>
       </w:r>
       <w:r>
@@ -841,25 +1628,465 @@
     </w:p>
     <w:p>
       <w:pPr>
-        <w:jc w:val="both"/>
-        <w:rPr>
-          <w:rFonts w:asciiTheme="majorBidi" w:hAnsiTheme="majorBidi" w:cstheme="majorBidi"/>
-          <w:sz w:val="28"/>
-          <w:szCs w:val="28"/>
-        </w:rPr>
-      </w:pPr>
-    </w:p>
-    <w:p>
-      <w:pPr>
-        <w:jc w:val="both"/>
-        <w:rPr>
-          <w:rFonts w:asciiTheme="majorBidi" w:hAnsiTheme="majorBidi" w:cstheme="majorBidi"/>
-          <w:sz w:val="28"/>
-          <w:szCs w:val="28"/>
-        </w:rPr>
-      </w:pPr>
-    </w:p>
-    <w:p/>
+        <w:pStyle w:val="ListParagraph"/>
+        <w:ind w:left="360"/>
+        <w:rPr>
+          <w:rFonts w:asciiTheme="majorBidi" w:hAnsiTheme="majorBidi" w:cstheme="majorBidi"/>
+          <w:sz w:val="28"/>
+          <w:szCs w:val="28"/>
+        </w:rPr>
+      </w:pPr>
+    </w:p>
+    <w:p>
+      <w:pPr>
+        <w:pStyle w:val="ListParagraph"/>
+        <w:ind w:left="360"/>
+        <w:rPr>
+          <w:rFonts w:asciiTheme="majorBidi" w:hAnsiTheme="majorBidi" w:cstheme="majorBidi"/>
+          <w:sz w:val="28"/>
+          <w:szCs w:val="28"/>
+        </w:rPr>
+      </w:pPr>
+      <w:r>
+        <w:rPr>
+          <w:rFonts w:asciiTheme="majorBidi" w:hAnsiTheme="majorBidi" w:cstheme="majorBidi"/>
+          <w:sz w:val="28"/>
+          <w:szCs w:val="28"/>
+        </w:rPr>
+        <w:t xml:space="preserve">For MNIST dataset, I worked with the provided CSV files containing 60,000 training images and 10,000 test images. Each image is stored as a flattened vector of 784 pixels (28 x 28). Before training, I normalized all pixel values between 0 and 1. Then I used the </w:t>
+      </w:r>
+      <w:r>
+        <w:rPr>
+          <w:rFonts w:asciiTheme="majorBidi" w:hAnsiTheme="majorBidi" w:cstheme="majorBidi"/>
+          <w:sz w:val="28"/>
+          <w:szCs w:val="28"/>
+        </w:rPr>
+        <w:t>two</w:t>
+      </w:r>
+      <w:r>
+        <w:rPr>
+          <w:rFonts w:asciiTheme="majorBidi" w:hAnsiTheme="majorBidi" w:cstheme="majorBidi"/>
+          <w:sz w:val="28"/>
+          <w:szCs w:val="28"/>
+        </w:rPr>
+        <w:t xml:space="preserve"> different classification methods and compared their accuracy.</w:t>
+      </w:r>
+      <w:r>
+        <w:rPr>
+          <w:rFonts w:asciiTheme="majorBidi" w:hAnsiTheme="majorBidi" w:cstheme="majorBidi"/>
+          <w:sz w:val="28"/>
+          <w:szCs w:val="28"/>
+        </w:rPr>
+        <w:br/>
+      </w:r>
+    </w:p>
+    <w:p>
+      <w:pPr>
+        <w:pStyle w:val="ListParagraph"/>
+        <w:numPr>
+          <w:ilvl w:val="0"/>
+          <w:numId w:val="24"/>
+        </w:numPr>
+        <w:rPr>
+          <w:rFonts w:asciiTheme="majorBidi" w:hAnsiTheme="majorBidi" w:cstheme="majorBidi"/>
+          <w:sz w:val="28"/>
+          <w:szCs w:val="28"/>
+        </w:rPr>
+      </w:pPr>
+      <w:r>
+        <w:rPr>
+          <w:rFonts w:asciiTheme="majorBidi" w:hAnsiTheme="majorBidi" w:cstheme="majorBidi"/>
+          <w:sz w:val="28"/>
+          <w:szCs w:val="28"/>
+        </w:rPr>
+        <w:t>Logistic Regression</w:t>
+      </w:r>
+    </w:p>
+    <w:p>
+      <w:pPr>
+        <w:pStyle w:val="ListParagraph"/>
+        <w:ind w:left="1080"/>
+        <w:rPr>
+          <w:rFonts w:asciiTheme="majorBidi" w:hAnsiTheme="majorBidi" w:cstheme="majorBidi"/>
+          <w:sz w:val="28"/>
+          <w:szCs w:val="28"/>
+        </w:rPr>
+      </w:pPr>
+      <w:r>
+        <w:rPr>
+          <w:rFonts w:asciiTheme="majorBidi" w:hAnsiTheme="majorBidi" w:cstheme="majorBidi"/>
+          <w:sz w:val="28"/>
+          <w:szCs w:val="28"/>
+        </w:rPr>
+        <w:t>Logistic regression performed surprisingly well on MNIST because handwritten digits are fairly distinct. Even though it is a linear classifier and does not learn complex nonlinear patterns, it reached 92.6% accuracy. This is still weaker than the other methods.</w:t>
+      </w:r>
+    </w:p>
+    <w:p>
+      <w:pPr>
+        <w:pStyle w:val="ListParagraph"/>
+        <w:ind w:left="1080"/>
+        <w:rPr>
+          <w:rFonts w:asciiTheme="majorBidi" w:hAnsiTheme="majorBidi" w:cstheme="majorBidi"/>
+          <w:sz w:val="28"/>
+          <w:szCs w:val="28"/>
+        </w:rPr>
+      </w:pPr>
+    </w:p>
+    <w:p>
+      <w:pPr>
+        <w:pStyle w:val="ListParagraph"/>
+        <w:numPr>
+          <w:ilvl w:val="0"/>
+          <w:numId w:val="24"/>
+        </w:numPr>
+        <w:rPr>
+          <w:rFonts w:asciiTheme="majorBidi" w:hAnsiTheme="majorBidi" w:cstheme="majorBidi"/>
+          <w:sz w:val="28"/>
+          <w:szCs w:val="28"/>
+        </w:rPr>
+      </w:pPr>
+      <w:r>
+        <w:rPr>
+          <w:rFonts w:asciiTheme="majorBidi" w:hAnsiTheme="majorBidi" w:cstheme="majorBidi"/>
+          <w:sz w:val="28"/>
+          <w:szCs w:val="28"/>
+        </w:rPr>
+        <w:t>Neural Network (MLPClassifier)</w:t>
+      </w:r>
+    </w:p>
+    <w:p>
+      <w:pPr>
+        <w:pStyle w:val="ListParagraph"/>
+        <w:ind w:left="1080"/>
+        <w:rPr>
+          <w:rFonts w:asciiTheme="majorBidi" w:hAnsiTheme="majorBidi" w:cstheme="majorBidi"/>
+          <w:sz w:val="28"/>
+          <w:szCs w:val="28"/>
+        </w:rPr>
+      </w:pPr>
+      <w:r>
+        <w:rPr>
+          <w:rFonts w:asciiTheme="majorBidi" w:hAnsiTheme="majorBidi" w:cstheme="majorBidi"/>
+          <w:sz w:val="28"/>
+          <w:szCs w:val="28"/>
+        </w:rPr>
+        <w:t>Next, I trained a Neural Network using an MLP with two hidden layers. Neural networks are better at capturing nonlinear structures in the data, and this method achieved the best overall performance with an accuracy of 98.1%. This is because the MLP can learn more complex shapes and curved structures that appear in handwritten digits.</w:t>
+      </w:r>
+    </w:p>
+    <w:p>
+      <w:pPr>
+        <w:pStyle w:val="ListParagraph"/>
+        <w:ind w:left="1080"/>
+        <w:rPr>
+          <w:rFonts w:asciiTheme="majorBidi" w:hAnsiTheme="majorBidi" w:cstheme="majorBidi"/>
+          <w:sz w:val="28"/>
+          <w:szCs w:val="28"/>
+        </w:rPr>
+      </w:pPr>
+    </w:p>
+    <w:p>
+      <w:pPr>
+        <w:pStyle w:val="ListParagraph"/>
+        <w:rPr>
+          <w:rFonts w:asciiTheme="majorBidi" w:hAnsiTheme="majorBidi" w:cstheme="majorBidi"/>
+          <w:b/>
+          <w:bCs/>
+          <w:sz w:val="28"/>
+          <w:szCs w:val="28"/>
+        </w:rPr>
+      </w:pPr>
+      <w:r>
+        <w:rPr>
+          <w:rFonts w:asciiTheme="majorBidi" w:hAnsiTheme="majorBidi" w:cstheme="majorBidi"/>
+          <w:b/>
+          <w:bCs/>
+          <w:sz w:val="28"/>
+          <w:szCs w:val="28"/>
+        </w:rPr>
+        <w:t>Final Comparison</w:t>
+      </w:r>
+    </w:p>
+    <w:p>
+      <w:pPr>
+        <w:pStyle w:val="ListParagraph"/>
+        <w:rPr>
+          <w:rFonts w:asciiTheme="majorBidi" w:hAnsiTheme="majorBidi" w:cstheme="majorBidi"/>
+          <w:sz w:val="28"/>
+          <w:szCs w:val="28"/>
+        </w:rPr>
+      </w:pPr>
+      <w:r>
+        <w:rPr>
+          <w:rFonts w:asciiTheme="majorBidi" w:hAnsiTheme="majorBidi" w:cstheme="majorBidi"/>
+          <w:sz w:val="28"/>
+          <w:szCs w:val="28"/>
+        </w:rPr>
+        <w:t xml:space="preserve">                         </w:t>
+      </w:r>
+    </w:p>
+    <w:tbl>
+      <w:tblPr>
+        <w:tblStyle w:val="GridTable4-Accent6"/>
+        <w:tblW w:w="0" w:type="auto"/>
+        <w:tblInd w:w="704" w:type="dxa"/>
+        <w:tblLook w:val="04A0" w:firstRow="1" w:lastRow="0" w:firstColumn="1" w:lastColumn="0" w:noHBand="0" w:noVBand="1"/>
+      </w:tblPr>
+      <w:tblGrid>
+        <w:gridCol w:w="3971"/>
+        <w:gridCol w:w="4392"/>
+      </w:tblGrid>
+      <w:tr>
+        <w:trPr>
+          <w:cnfStyle w:val="100000000000" w:firstRow="1" w:lastRow="0" w:firstColumn="0" w:lastColumn="0" w:oddVBand="0" w:evenVBand="0" w:oddHBand="0" w:evenHBand="0" w:firstRowFirstColumn="0" w:firstRowLastColumn="0" w:lastRowFirstColumn="0" w:lastRowLastColumn="0"/>
+          <w:trHeight w:val="417"/>
+        </w:trPr>
+        <w:tc>
+          <w:tcPr>
+            <w:cnfStyle w:val="001000000000" w:firstRow="0" w:lastRow="0" w:firstColumn="1" w:lastColumn="0" w:oddVBand="0" w:evenVBand="0" w:oddHBand="0" w:evenHBand="0" w:firstRowFirstColumn="0" w:firstRowLastColumn="0" w:lastRowFirstColumn="0" w:lastRowLastColumn="0"/>
+            <w:tcW w:w="3971" w:type="dxa"/>
+          </w:tcPr>
+          <w:p>
+            <w:pPr>
+              <w:pStyle w:val="ListParagraph"/>
+              <w:ind w:left="0"/>
+              <w:jc w:val="center"/>
+              <w:rPr>
+                <w:rFonts w:asciiTheme="majorBidi" w:hAnsiTheme="majorBidi" w:cstheme="majorBidi"/>
+                <w:b w:val="0"/>
+                <w:bCs w:val="0"/>
+                <w:sz w:val="28"/>
+                <w:szCs w:val="28"/>
+              </w:rPr>
+            </w:pPr>
+            <w:r>
+              <w:rPr>
+                <w:rFonts w:asciiTheme="majorBidi" w:hAnsiTheme="majorBidi" w:cstheme="majorBidi"/>
+                <w:b w:val="0"/>
+                <w:bCs w:val="0"/>
+                <w:sz w:val="28"/>
+                <w:szCs w:val="28"/>
+              </w:rPr>
+              <w:t>Method</w:t>
+            </w:r>
+          </w:p>
+        </w:tc>
+        <w:tc>
+          <w:tcPr>
+            <w:tcW w:w="4392" w:type="dxa"/>
+          </w:tcPr>
+          <w:p>
+            <w:pPr>
+              <w:pStyle w:val="ListParagraph"/>
+              <w:ind w:left="0"/>
+              <w:jc w:val="center"/>
+              <w:cnfStyle w:val="100000000000" w:firstRow="1" w:lastRow="0" w:firstColumn="0" w:lastColumn="0" w:oddVBand="0" w:evenVBand="0" w:oddHBand="0" w:evenHBand="0" w:firstRowFirstColumn="0" w:firstRowLastColumn="0" w:lastRowFirstColumn="0" w:lastRowLastColumn="0"/>
+              <w:rPr>
+                <w:rFonts w:asciiTheme="majorBidi" w:hAnsiTheme="majorBidi" w:cstheme="majorBidi"/>
+                <w:b w:val="0"/>
+                <w:bCs w:val="0"/>
+                <w:sz w:val="28"/>
+                <w:szCs w:val="28"/>
+              </w:rPr>
+            </w:pPr>
+            <w:r>
+              <w:rPr>
+                <w:rFonts w:asciiTheme="majorBidi" w:hAnsiTheme="majorBidi" w:cstheme="majorBidi"/>
+                <w:b w:val="0"/>
+                <w:bCs w:val="0"/>
+                <w:sz w:val="28"/>
+                <w:szCs w:val="28"/>
+              </w:rPr>
+              <w:t>Accuracy</w:t>
+            </w:r>
+          </w:p>
+        </w:tc>
+      </w:tr>
+      <w:tr>
+        <w:trPr>
+          <w:cnfStyle w:val="000000100000" w:firstRow="0" w:lastRow="0" w:firstColumn="0" w:lastColumn="0" w:oddVBand="0" w:evenVBand="0" w:oddHBand="1" w:evenHBand="0" w:firstRowFirstColumn="0" w:firstRowLastColumn="0" w:lastRowFirstColumn="0" w:lastRowLastColumn="0"/>
+          <w:trHeight w:val="408"/>
+        </w:trPr>
+        <w:tc>
+          <w:tcPr>
+            <w:cnfStyle w:val="001000000000" w:firstRow="0" w:lastRow="0" w:firstColumn="1" w:lastColumn="0" w:oddVBand="0" w:evenVBand="0" w:oddHBand="0" w:evenHBand="0" w:firstRowFirstColumn="0" w:firstRowLastColumn="0" w:lastRowFirstColumn="0" w:lastRowLastColumn="0"/>
+            <w:tcW w:w="3971" w:type="dxa"/>
+          </w:tcPr>
+          <w:p>
+            <w:pPr>
+              <w:pStyle w:val="ListParagraph"/>
+              <w:ind w:left="0"/>
+              <w:jc w:val="center"/>
+              <w:rPr>
+                <w:rFonts w:asciiTheme="majorBidi" w:hAnsiTheme="majorBidi" w:cstheme="majorBidi"/>
+                <w:b w:val="0"/>
+                <w:bCs w:val="0"/>
+                <w:sz w:val="28"/>
+                <w:szCs w:val="28"/>
+              </w:rPr>
+            </w:pPr>
+            <w:r>
+              <w:rPr>
+                <w:rFonts w:asciiTheme="majorBidi" w:hAnsiTheme="majorBidi" w:cstheme="majorBidi"/>
+                <w:b w:val="0"/>
+                <w:bCs w:val="0"/>
+                <w:sz w:val="28"/>
+                <w:szCs w:val="28"/>
+              </w:rPr>
+              <w:t>Logistic Regression</w:t>
+            </w:r>
+          </w:p>
+        </w:tc>
+        <w:tc>
+          <w:tcPr>
+            <w:tcW w:w="4392" w:type="dxa"/>
+          </w:tcPr>
+          <w:p>
+            <w:pPr>
+              <w:pStyle w:val="ListParagraph"/>
+              <w:ind w:left="0"/>
+              <w:jc w:val="center"/>
+              <w:cnfStyle w:val="000000100000" w:firstRow="0" w:lastRow="0" w:firstColumn="0" w:lastColumn="0" w:oddVBand="0" w:evenVBand="0" w:oddHBand="1" w:evenHBand="0" w:firstRowFirstColumn="0" w:firstRowLastColumn="0" w:lastRowFirstColumn="0" w:lastRowLastColumn="0"/>
+              <w:rPr>
+                <w:rFonts w:asciiTheme="majorBidi" w:hAnsiTheme="majorBidi" w:cstheme="majorBidi"/>
+                <w:sz w:val="28"/>
+                <w:szCs w:val="28"/>
+              </w:rPr>
+            </w:pPr>
+            <w:r>
+              <w:rPr>
+                <w:rFonts w:asciiTheme="majorBidi" w:hAnsiTheme="majorBidi" w:cstheme="majorBidi"/>
+                <w:sz w:val="28"/>
+                <w:szCs w:val="28"/>
+              </w:rPr>
+              <w:t>92.6%</w:t>
+            </w:r>
+          </w:p>
+        </w:tc>
+      </w:tr>
+      <w:tr>
+        <w:trPr>
+          <w:trHeight w:val="414"/>
+        </w:trPr>
+        <w:tc>
+          <w:tcPr>
+            <w:cnfStyle w:val="001000000000" w:firstRow="0" w:lastRow="0" w:firstColumn="1" w:lastColumn="0" w:oddVBand="0" w:evenVBand="0" w:oddHBand="0" w:evenHBand="0" w:firstRowFirstColumn="0" w:firstRowLastColumn="0" w:lastRowFirstColumn="0" w:lastRowLastColumn="0"/>
+            <w:tcW w:w="3971" w:type="dxa"/>
+          </w:tcPr>
+          <w:p>
+            <w:pPr>
+              <w:pStyle w:val="ListParagraph"/>
+              <w:ind w:left="0"/>
+              <w:jc w:val="center"/>
+              <w:rPr>
+                <w:rFonts w:asciiTheme="majorBidi" w:hAnsiTheme="majorBidi" w:cstheme="majorBidi"/>
+                <w:b w:val="0"/>
+                <w:bCs w:val="0"/>
+                <w:sz w:val="28"/>
+                <w:szCs w:val="28"/>
+              </w:rPr>
+            </w:pPr>
+            <w:r>
+              <w:rPr>
+                <w:rFonts w:asciiTheme="majorBidi" w:hAnsiTheme="majorBidi" w:cstheme="majorBidi"/>
+                <w:b w:val="0"/>
+                <w:bCs w:val="0"/>
+                <w:sz w:val="28"/>
+                <w:szCs w:val="28"/>
+              </w:rPr>
+              <w:t>MLP Neural Network</w:t>
+            </w:r>
+          </w:p>
+        </w:tc>
+        <w:tc>
+          <w:tcPr>
+            <w:tcW w:w="4392" w:type="dxa"/>
+          </w:tcPr>
+          <w:p>
+            <w:pPr>
+              <w:pStyle w:val="ListParagraph"/>
+              <w:ind w:left="0"/>
+              <w:jc w:val="center"/>
+              <w:cnfStyle w:val="000000000000" w:firstRow="0" w:lastRow="0" w:firstColumn="0" w:lastColumn="0" w:oddVBand="0" w:evenVBand="0" w:oddHBand="0" w:evenHBand="0" w:firstRowFirstColumn="0" w:firstRowLastColumn="0" w:lastRowFirstColumn="0" w:lastRowLastColumn="0"/>
+              <w:rPr>
+                <w:rFonts w:asciiTheme="majorBidi" w:hAnsiTheme="majorBidi" w:cstheme="majorBidi"/>
+                <w:sz w:val="28"/>
+                <w:szCs w:val="28"/>
+              </w:rPr>
+            </w:pPr>
+            <w:r>
+              <w:rPr>
+                <w:rFonts w:asciiTheme="majorBidi" w:hAnsiTheme="majorBidi" w:cstheme="majorBidi"/>
+                <w:sz w:val="28"/>
+                <w:szCs w:val="28"/>
+              </w:rPr>
+              <w:t>98.1%</w:t>
+            </w:r>
+          </w:p>
+        </w:tc>
+      </w:tr>
+    </w:tbl>
+    <w:p>
+      <w:pPr>
+        <w:pStyle w:val="ListParagraph"/>
+        <w:ind w:left="1080"/>
+        <w:rPr>
+          <w:rFonts w:asciiTheme="majorBidi" w:hAnsiTheme="majorBidi" w:cstheme="majorBidi"/>
+          <w:b/>
+          <w:bCs/>
+          <w:sz w:val="28"/>
+          <w:szCs w:val="28"/>
+        </w:rPr>
+      </w:pPr>
+    </w:p>
+    <w:p>
+      <w:pPr>
+        <w:pStyle w:val="ListParagraph"/>
+        <w:rPr>
+          <w:rFonts w:asciiTheme="majorBidi" w:hAnsiTheme="majorBidi" w:cstheme="majorBidi"/>
+          <w:b/>
+          <w:bCs/>
+          <w:sz w:val="28"/>
+          <w:szCs w:val="28"/>
+        </w:rPr>
+      </w:pPr>
+      <w:r>
+        <w:rPr>
+          <w:rFonts w:asciiTheme="majorBidi" w:hAnsiTheme="majorBidi" w:cstheme="majorBidi"/>
+          <w:b/>
+          <w:bCs/>
+          <w:sz w:val="28"/>
+          <w:szCs w:val="28"/>
+        </w:rPr>
+        <w:t>Conclusion</w:t>
+      </w:r>
+    </w:p>
+    <w:p>
+      <w:pPr>
+        <w:pStyle w:val="ListParagraph"/>
+        <w:rPr>
+          <w:rFonts w:asciiTheme="majorBidi" w:hAnsiTheme="majorBidi" w:cstheme="majorBidi"/>
+          <w:sz w:val="28"/>
+          <w:szCs w:val="28"/>
+        </w:rPr>
+      </w:pPr>
+      <w:r>
+        <w:rPr>
+          <w:rFonts w:asciiTheme="majorBidi" w:hAnsiTheme="majorBidi" w:cstheme="majorBidi"/>
+          <w:sz w:val="28"/>
+          <w:szCs w:val="28"/>
+        </w:rPr>
+        <w:t xml:space="preserve">Both models achieved above 90% accuracy. The Neural Network (MLP) performed the best because it is able to learn nonlinear patterns and complex </w:t>
+      </w:r>
+      <w:r>
+        <w:rPr>
+          <w:rFonts w:asciiTheme="majorBidi" w:hAnsiTheme="majorBidi" w:cstheme="majorBidi"/>
+          <w:sz w:val="28"/>
+          <w:szCs w:val="28"/>
+        </w:rPr>
+        <w:lastRenderedPageBreak/>
+        <w:t>pixel relationships that simpler model cannot capture. Although Logistic Regression is the simplest method it still reached over 90% accuracy due to the structured nature of MNIST digits.</w:t>
+      </w:r>
+    </w:p>
     <w:sectPr>
       <w:pgSz w:w="12240" w:h="15840"/>
       <w:pgMar w:top="1440" w:right="1440" w:bottom="1440" w:left="1440" w:header="720" w:footer="720" w:gutter="0"/>
@@ -873,6 +2100,828 @@
 <file path=word/numbering.xml><?xml version="1.0" encoding="utf-8"?>
 <w:numbering xmlns:wpc="http://schemas.microsoft.com/office/word/2010/wordprocessingCanvas" xmlns:cx="http://schemas.microsoft.com/office/drawing/2014/chartex" xmlns:cx1="http://schemas.microsoft.com/office/drawing/2015/9/8/chartex" xmlns:cx2="http://schemas.microsoft.com/office/drawing/2015/10/21/chartex" xmlns:cx3="http://schemas.microsoft.com/office/drawing/2016/5/9/chartex" xmlns:cx4="http://schemas.microsoft.com/office/drawing/2016/5/10/chartex" xmlns:cx5="http://schemas.microsoft.com/office/drawing/2016/5/11/chartex" xmlns:cx6="http://schemas.microsoft.com/office/drawing/2016/5/12/chartex" xmlns:cx7="http://schemas.microsoft.com/office/drawing/2016/5/13/chartex" xmlns:cx8="http://schemas.microsoft.com/office/drawing/2016/5/14/chartex" xmlns:mc="http://schemas.openxmlformats.org/markup-compatibility/2006" xmlns:aink="http://schemas.microsoft.com/office/drawing/2016/ink" xmlns:am3d="http://schemas.microsoft.com/office/drawing/2017/model3d" xmlns:o="urn:schemas-microsoft-com:office:office" xmlns:oel="http://schemas.microsoft.com/office/2019/extlst" xmlns:r="http://schemas.openxmlformats.org/officeDocument/2006/relationships" xmlns:m="http://schemas.openxmlformats.org/officeDocument/2006/math" xmlns:v="urn:schemas-microsoft-com:vml" xmlns:wp14="http://schemas.microsoft.com/office/word/2010/wordprocessingDrawing" xmlns:wp="http://schemas.openxmlformats.org/drawingml/2006/wordprocessingDrawing" xmlns:w10="urn:schemas-microsoft-com:office:word" xmlns:w="http://schemas.openxmlformats.org/wordprocessingml/2006/main" xmlns:w14="http://schemas.microsoft.com/office/word/2010/wordml" xmlns:w15="http://schemas.microsoft.com/office/word/2012/wordml" xmlns:w16cex="http://schemas.microsoft.com/office/word/2018/wordml/cex" xmlns:w16cid="http://schemas.microsoft.com/office/word/2016/wordml/cid" xmlns:w16="http://schemas.microsoft.com/office/word/2018/wordml" xmlns:w16du="http://schemas.microsoft.com/office/word/2023/wordml/word16du" xmlns:w16sdtdh="http://schemas.microsoft.com/office/word/2020/wordml/sdtdatahash" xmlns:w16sdtfl="http://schemas.microsoft.com/office/word/2024/wordml/sdtformatlock" xmlns:w16se="http://schemas.microsoft.com/office/word/2015/wordml/symex" xmlns:wpg="http://schemas.microsoft.com/office/word/2010/wordprocessingGroup" xmlns:wpi="http://schemas.microsoft.com/office/word/2010/wordprocessingInk" xmlns:wne="http://schemas.microsoft.com/office/word/2006/wordml" xmlns:wps="http://schemas.microsoft.com/office/word/2010/wordprocessingShape" mc:Ignorable="w14 w15 w16se w16cid w16 w16cex w16sdtdh w16sdtfl w16du wp14">
   <w:abstractNum w:abstractNumId="0" w15:restartNumberingAfterBreak="0">
+    <w:nsid w:val="0302195B"/>
+    <w:multiLevelType w:val="hybridMultilevel"/>
+    <w:tmpl w:val="EFC62ADE"/>
+    <w:lvl w:ilvl="0" w:tplc="04090003">
+      <w:start w:val="1"/>
+      <w:numFmt w:val="bullet"/>
+      <w:lvlText w:val="o"/>
+      <w:lvlJc w:val="left"/>
+      <w:pPr>
+        <w:ind w:left="1800" w:hanging="360"/>
+      </w:pPr>
+      <w:rPr>
+        <w:rFonts w:ascii="Courier New" w:hAnsi="Courier New" w:cs="Courier New" w:hint="default"/>
+      </w:rPr>
+    </w:lvl>
+    <w:lvl w:ilvl="1" w:tplc="10090003" w:tentative="1">
+      <w:start w:val="1"/>
+      <w:numFmt w:val="bullet"/>
+      <w:lvlText w:val="o"/>
+      <w:lvlJc w:val="left"/>
+      <w:pPr>
+        <w:ind w:left="2160" w:hanging="360"/>
+      </w:pPr>
+      <w:rPr>
+        <w:rFonts w:ascii="Courier New" w:hAnsi="Courier New" w:cs="Courier New" w:hint="default"/>
+      </w:rPr>
+    </w:lvl>
+    <w:lvl w:ilvl="2" w:tplc="10090005" w:tentative="1">
+      <w:start w:val="1"/>
+      <w:numFmt w:val="bullet"/>
+      <w:lvlText w:val=""/>
+      <w:lvlJc w:val="left"/>
+      <w:pPr>
+        <w:ind w:left="2880" w:hanging="360"/>
+      </w:pPr>
+      <w:rPr>
+        <w:rFonts w:ascii="Wingdings" w:hAnsi="Wingdings" w:hint="default"/>
+      </w:rPr>
+    </w:lvl>
+    <w:lvl w:ilvl="3" w:tplc="10090001" w:tentative="1">
+      <w:start w:val="1"/>
+      <w:numFmt w:val="bullet"/>
+      <w:lvlText w:val=""/>
+      <w:lvlJc w:val="left"/>
+      <w:pPr>
+        <w:ind w:left="3600" w:hanging="360"/>
+      </w:pPr>
+      <w:rPr>
+        <w:rFonts w:ascii="Symbol" w:hAnsi="Symbol" w:hint="default"/>
+      </w:rPr>
+    </w:lvl>
+    <w:lvl w:ilvl="4" w:tplc="10090003" w:tentative="1">
+      <w:start w:val="1"/>
+      <w:numFmt w:val="bullet"/>
+      <w:lvlText w:val="o"/>
+      <w:lvlJc w:val="left"/>
+      <w:pPr>
+        <w:ind w:left="4320" w:hanging="360"/>
+      </w:pPr>
+      <w:rPr>
+        <w:rFonts w:ascii="Courier New" w:hAnsi="Courier New" w:cs="Courier New" w:hint="default"/>
+      </w:rPr>
+    </w:lvl>
+    <w:lvl w:ilvl="5" w:tplc="10090005" w:tentative="1">
+      <w:start w:val="1"/>
+      <w:numFmt w:val="bullet"/>
+      <w:lvlText w:val=""/>
+      <w:lvlJc w:val="left"/>
+      <w:pPr>
+        <w:ind w:left="5040" w:hanging="360"/>
+      </w:pPr>
+      <w:rPr>
+        <w:rFonts w:ascii="Wingdings" w:hAnsi="Wingdings" w:hint="default"/>
+      </w:rPr>
+    </w:lvl>
+    <w:lvl w:ilvl="6" w:tplc="10090001" w:tentative="1">
+      <w:start w:val="1"/>
+      <w:numFmt w:val="bullet"/>
+      <w:lvlText w:val=""/>
+      <w:lvlJc w:val="left"/>
+      <w:pPr>
+        <w:ind w:left="5760" w:hanging="360"/>
+      </w:pPr>
+      <w:rPr>
+        <w:rFonts w:ascii="Symbol" w:hAnsi="Symbol" w:hint="default"/>
+      </w:rPr>
+    </w:lvl>
+    <w:lvl w:ilvl="7" w:tplc="10090003" w:tentative="1">
+      <w:start w:val="1"/>
+      <w:numFmt w:val="bullet"/>
+      <w:lvlText w:val="o"/>
+      <w:lvlJc w:val="left"/>
+      <w:pPr>
+        <w:ind w:left="6480" w:hanging="360"/>
+      </w:pPr>
+      <w:rPr>
+        <w:rFonts w:ascii="Courier New" w:hAnsi="Courier New" w:cs="Courier New" w:hint="default"/>
+      </w:rPr>
+    </w:lvl>
+    <w:lvl w:ilvl="8" w:tplc="10090005" w:tentative="1">
+      <w:start w:val="1"/>
+      <w:numFmt w:val="bullet"/>
+      <w:lvlText w:val=""/>
+      <w:lvlJc w:val="left"/>
+      <w:pPr>
+        <w:ind w:left="7200" w:hanging="360"/>
+      </w:pPr>
+      <w:rPr>
+        <w:rFonts w:ascii="Wingdings" w:hAnsi="Wingdings" w:hint="default"/>
+      </w:rPr>
+    </w:lvl>
+  </w:abstractNum>
+  <w:abstractNum w:abstractNumId="1" w15:restartNumberingAfterBreak="0">
+    <w:nsid w:val="096E6EE1"/>
+    <w:multiLevelType w:val="multilevel"/>
+    <w:tmpl w:val="06F05E64"/>
+    <w:lvl w:ilvl="0">
+      <w:start w:val="1"/>
+      <w:numFmt w:val="bullet"/>
+      <w:lvlText w:val=""/>
+      <w:lvlJc w:val="left"/>
+      <w:pPr>
+        <w:tabs>
+          <w:tab w:val="num" w:pos="720"/>
+        </w:tabs>
+        <w:ind w:left="720" w:hanging="360"/>
+      </w:pPr>
+      <w:rPr>
+        <w:rFonts w:ascii="Symbol" w:hAnsi="Symbol" w:hint="default"/>
+        <w:sz w:val="20"/>
+      </w:rPr>
+    </w:lvl>
+    <w:lvl w:ilvl="1">
+      <w:start w:val="1"/>
+      <w:numFmt w:val="bullet"/>
+      <w:lvlText w:val="o"/>
+      <w:lvlJc w:val="left"/>
+      <w:pPr>
+        <w:tabs>
+          <w:tab w:val="num" w:pos="1440"/>
+        </w:tabs>
+        <w:ind w:left="1440" w:hanging="360"/>
+      </w:pPr>
+      <w:rPr>
+        <w:rFonts w:ascii="Courier New" w:hAnsi="Courier New" w:hint="default"/>
+        <w:sz w:val="20"/>
+      </w:rPr>
+    </w:lvl>
+    <w:lvl w:ilvl="2">
+      <w:start w:val="1"/>
+      <w:numFmt w:val="bullet"/>
+      <w:lvlText w:val=""/>
+      <w:lvlJc w:val="left"/>
+      <w:pPr>
+        <w:tabs>
+          <w:tab w:val="num" w:pos="2160"/>
+        </w:tabs>
+        <w:ind w:left="2160" w:hanging="360"/>
+      </w:pPr>
+      <w:rPr>
+        <w:rFonts w:ascii="Wingdings" w:hAnsi="Wingdings" w:hint="default"/>
+        <w:sz w:val="20"/>
+      </w:rPr>
+    </w:lvl>
+    <w:lvl w:ilvl="3" w:tentative="1">
+      <w:start w:val="1"/>
+      <w:numFmt w:val="bullet"/>
+      <w:lvlText w:val=""/>
+      <w:lvlJc w:val="left"/>
+      <w:pPr>
+        <w:tabs>
+          <w:tab w:val="num" w:pos="2880"/>
+        </w:tabs>
+        <w:ind w:left="2880" w:hanging="360"/>
+      </w:pPr>
+      <w:rPr>
+        <w:rFonts w:ascii="Wingdings" w:hAnsi="Wingdings" w:hint="default"/>
+        <w:sz w:val="20"/>
+      </w:rPr>
+    </w:lvl>
+    <w:lvl w:ilvl="4" w:tentative="1">
+      <w:start w:val="1"/>
+      <w:numFmt w:val="bullet"/>
+      <w:lvlText w:val=""/>
+      <w:lvlJc w:val="left"/>
+      <w:pPr>
+        <w:tabs>
+          <w:tab w:val="num" w:pos="3600"/>
+        </w:tabs>
+        <w:ind w:left="3600" w:hanging="360"/>
+      </w:pPr>
+      <w:rPr>
+        <w:rFonts w:ascii="Wingdings" w:hAnsi="Wingdings" w:hint="default"/>
+        <w:sz w:val="20"/>
+      </w:rPr>
+    </w:lvl>
+    <w:lvl w:ilvl="5" w:tentative="1">
+      <w:start w:val="1"/>
+      <w:numFmt w:val="bullet"/>
+      <w:lvlText w:val=""/>
+      <w:lvlJc w:val="left"/>
+      <w:pPr>
+        <w:tabs>
+          <w:tab w:val="num" w:pos="4320"/>
+        </w:tabs>
+        <w:ind w:left="4320" w:hanging="360"/>
+      </w:pPr>
+      <w:rPr>
+        <w:rFonts w:ascii="Wingdings" w:hAnsi="Wingdings" w:hint="default"/>
+        <w:sz w:val="20"/>
+      </w:rPr>
+    </w:lvl>
+    <w:lvl w:ilvl="6" w:tentative="1">
+      <w:start w:val="1"/>
+      <w:numFmt w:val="bullet"/>
+      <w:lvlText w:val=""/>
+      <w:lvlJc w:val="left"/>
+      <w:pPr>
+        <w:tabs>
+          <w:tab w:val="num" w:pos="5040"/>
+        </w:tabs>
+        <w:ind w:left="5040" w:hanging="360"/>
+      </w:pPr>
+      <w:rPr>
+        <w:rFonts w:ascii="Wingdings" w:hAnsi="Wingdings" w:hint="default"/>
+        <w:sz w:val="20"/>
+      </w:rPr>
+    </w:lvl>
+    <w:lvl w:ilvl="7" w:tentative="1">
+      <w:start w:val="1"/>
+      <w:numFmt w:val="bullet"/>
+      <w:lvlText w:val=""/>
+      <w:lvlJc w:val="left"/>
+      <w:pPr>
+        <w:tabs>
+          <w:tab w:val="num" w:pos="5760"/>
+        </w:tabs>
+        <w:ind w:left="5760" w:hanging="360"/>
+      </w:pPr>
+      <w:rPr>
+        <w:rFonts w:ascii="Wingdings" w:hAnsi="Wingdings" w:hint="default"/>
+        <w:sz w:val="20"/>
+      </w:rPr>
+    </w:lvl>
+    <w:lvl w:ilvl="8" w:tentative="1">
+      <w:start w:val="1"/>
+      <w:numFmt w:val="bullet"/>
+      <w:lvlText w:val=""/>
+      <w:lvlJc w:val="left"/>
+      <w:pPr>
+        <w:tabs>
+          <w:tab w:val="num" w:pos="6480"/>
+        </w:tabs>
+        <w:ind w:left="6480" w:hanging="360"/>
+      </w:pPr>
+      <w:rPr>
+        <w:rFonts w:ascii="Wingdings" w:hAnsi="Wingdings" w:hint="default"/>
+        <w:sz w:val="20"/>
+      </w:rPr>
+    </w:lvl>
+  </w:abstractNum>
+  <w:abstractNum w:abstractNumId="2" w15:restartNumberingAfterBreak="0">
+    <w:nsid w:val="097320B4"/>
+    <w:multiLevelType w:val="multilevel"/>
+    <w:tmpl w:val="9176FDF6"/>
+    <w:lvl w:ilvl="0">
+      <w:start w:val="1"/>
+      <w:numFmt w:val="bullet"/>
+      <w:lvlText w:val=""/>
+      <w:lvlJc w:val="left"/>
+      <w:pPr>
+        <w:tabs>
+          <w:tab w:val="num" w:pos="720"/>
+        </w:tabs>
+        <w:ind w:left="720" w:hanging="360"/>
+      </w:pPr>
+      <w:rPr>
+        <w:rFonts w:ascii="Symbol" w:hAnsi="Symbol" w:hint="default"/>
+        <w:sz w:val="20"/>
+      </w:rPr>
+    </w:lvl>
+    <w:lvl w:ilvl="1">
+      <w:start w:val="1"/>
+      <w:numFmt w:val="bullet"/>
+      <w:lvlText w:val="o"/>
+      <w:lvlJc w:val="left"/>
+      <w:pPr>
+        <w:tabs>
+          <w:tab w:val="num" w:pos="1440"/>
+        </w:tabs>
+        <w:ind w:left="1440" w:hanging="360"/>
+      </w:pPr>
+      <w:rPr>
+        <w:rFonts w:ascii="Courier New" w:hAnsi="Courier New" w:hint="default"/>
+        <w:sz w:val="20"/>
+      </w:rPr>
+    </w:lvl>
+    <w:lvl w:ilvl="2" w:tentative="1">
+      <w:start w:val="1"/>
+      <w:numFmt w:val="bullet"/>
+      <w:lvlText w:val=""/>
+      <w:lvlJc w:val="left"/>
+      <w:pPr>
+        <w:tabs>
+          <w:tab w:val="num" w:pos="2160"/>
+        </w:tabs>
+        <w:ind w:left="2160" w:hanging="360"/>
+      </w:pPr>
+      <w:rPr>
+        <w:rFonts w:ascii="Wingdings" w:hAnsi="Wingdings" w:hint="default"/>
+        <w:sz w:val="20"/>
+      </w:rPr>
+    </w:lvl>
+    <w:lvl w:ilvl="3" w:tentative="1">
+      <w:start w:val="1"/>
+      <w:numFmt w:val="bullet"/>
+      <w:lvlText w:val=""/>
+      <w:lvlJc w:val="left"/>
+      <w:pPr>
+        <w:tabs>
+          <w:tab w:val="num" w:pos="2880"/>
+        </w:tabs>
+        <w:ind w:left="2880" w:hanging="360"/>
+      </w:pPr>
+      <w:rPr>
+        <w:rFonts w:ascii="Wingdings" w:hAnsi="Wingdings" w:hint="default"/>
+        <w:sz w:val="20"/>
+      </w:rPr>
+    </w:lvl>
+    <w:lvl w:ilvl="4" w:tentative="1">
+      <w:start w:val="1"/>
+      <w:numFmt w:val="bullet"/>
+      <w:lvlText w:val=""/>
+      <w:lvlJc w:val="left"/>
+      <w:pPr>
+        <w:tabs>
+          <w:tab w:val="num" w:pos="3600"/>
+        </w:tabs>
+        <w:ind w:left="3600" w:hanging="360"/>
+      </w:pPr>
+      <w:rPr>
+        <w:rFonts w:ascii="Wingdings" w:hAnsi="Wingdings" w:hint="default"/>
+        <w:sz w:val="20"/>
+      </w:rPr>
+    </w:lvl>
+    <w:lvl w:ilvl="5" w:tentative="1">
+      <w:start w:val="1"/>
+      <w:numFmt w:val="bullet"/>
+      <w:lvlText w:val=""/>
+      <w:lvlJc w:val="left"/>
+      <w:pPr>
+        <w:tabs>
+          <w:tab w:val="num" w:pos="4320"/>
+        </w:tabs>
+        <w:ind w:left="4320" w:hanging="360"/>
+      </w:pPr>
+      <w:rPr>
+        <w:rFonts w:ascii="Wingdings" w:hAnsi="Wingdings" w:hint="default"/>
+        <w:sz w:val="20"/>
+      </w:rPr>
+    </w:lvl>
+    <w:lvl w:ilvl="6" w:tentative="1">
+      <w:start w:val="1"/>
+      <w:numFmt w:val="bullet"/>
+      <w:lvlText w:val=""/>
+      <w:lvlJc w:val="left"/>
+      <w:pPr>
+        <w:tabs>
+          <w:tab w:val="num" w:pos="5040"/>
+        </w:tabs>
+        <w:ind w:left="5040" w:hanging="360"/>
+      </w:pPr>
+      <w:rPr>
+        <w:rFonts w:ascii="Wingdings" w:hAnsi="Wingdings" w:hint="default"/>
+        <w:sz w:val="20"/>
+      </w:rPr>
+    </w:lvl>
+    <w:lvl w:ilvl="7" w:tentative="1">
+      <w:start w:val="1"/>
+      <w:numFmt w:val="bullet"/>
+      <w:lvlText w:val=""/>
+      <w:lvlJc w:val="left"/>
+      <w:pPr>
+        <w:tabs>
+          <w:tab w:val="num" w:pos="5760"/>
+        </w:tabs>
+        <w:ind w:left="5760" w:hanging="360"/>
+      </w:pPr>
+      <w:rPr>
+        <w:rFonts w:ascii="Wingdings" w:hAnsi="Wingdings" w:hint="default"/>
+        <w:sz w:val="20"/>
+      </w:rPr>
+    </w:lvl>
+    <w:lvl w:ilvl="8" w:tentative="1">
+      <w:start w:val="1"/>
+      <w:numFmt w:val="bullet"/>
+      <w:lvlText w:val=""/>
+      <w:lvlJc w:val="left"/>
+      <w:pPr>
+        <w:tabs>
+          <w:tab w:val="num" w:pos="6480"/>
+        </w:tabs>
+        <w:ind w:left="6480" w:hanging="360"/>
+      </w:pPr>
+      <w:rPr>
+        <w:rFonts w:ascii="Wingdings" w:hAnsi="Wingdings" w:hint="default"/>
+        <w:sz w:val="20"/>
+      </w:rPr>
+    </w:lvl>
+  </w:abstractNum>
+  <w:abstractNum w:abstractNumId="3" w15:restartNumberingAfterBreak="0">
+    <w:nsid w:val="0C8458B4"/>
+    <w:multiLevelType w:val="hybridMultilevel"/>
+    <w:tmpl w:val="40DC8240"/>
+    <w:lvl w:ilvl="0" w:tplc="FFFFFFFF">
+      <w:start w:val="1"/>
+      <w:numFmt w:val="bullet"/>
+      <w:lvlText w:val=""/>
+      <w:lvlJc w:val="left"/>
+      <w:pPr>
+        <w:ind w:left="720" w:hanging="360"/>
+      </w:pPr>
+      <w:rPr>
+        <w:rFonts w:ascii="Symbol" w:hAnsi="Symbol" w:hint="default"/>
+      </w:rPr>
+    </w:lvl>
+    <w:lvl w:ilvl="1" w:tplc="10090001">
+      <w:start w:val="1"/>
+      <w:numFmt w:val="bullet"/>
+      <w:lvlText w:val=""/>
+      <w:lvlJc w:val="left"/>
+      <w:pPr>
+        <w:ind w:left="1440" w:hanging="360"/>
+      </w:pPr>
+      <w:rPr>
+        <w:rFonts w:ascii="Symbol" w:hAnsi="Symbol" w:hint="default"/>
+      </w:rPr>
+    </w:lvl>
+    <w:lvl w:ilvl="2" w:tplc="FFFFFFFF">
+      <w:start w:val="1"/>
+      <w:numFmt w:val="bullet"/>
+      <w:lvlText w:val=""/>
+      <w:lvlJc w:val="left"/>
+      <w:pPr>
+        <w:ind w:left="2160" w:hanging="360"/>
+      </w:pPr>
+      <w:rPr>
+        <w:rFonts w:ascii="Symbol" w:hAnsi="Symbol" w:hint="default"/>
+      </w:rPr>
+    </w:lvl>
+    <w:lvl w:ilvl="3" w:tplc="FFFFFFFF" w:tentative="1">
+      <w:start w:val="1"/>
+      <w:numFmt w:val="bullet"/>
+      <w:lvlText w:val=""/>
+      <w:lvlJc w:val="left"/>
+      <w:pPr>
+        <w:ind w:left="2880" w:hanging="360"/>
+      </w:pPr>
+      <w:rPr>
+        <w:rFonts w:ascii="Symbol" w:hAnsi="Symbol" w:hint="default"/>
+      </w:rPr>
+    </w:lvl>
+    <w:lvl w:ilvl="4" w:tplc="FFFFFFFF" w:tentative="1">
+      <w:start w:val="1"/>
+      <w:numFmt w:val="bullet"/>
+      <w:lvlText w:val="o"/>
+      <w:lvlJc w:val="left"/>
+      <w:pPr>
+        <w:ind w:left="3600" w:hanging="360"/>
+      </w:pPr>
+      <w:rPr>
+        <w:rFonts w:ascii="Courier New" w:hAnsi="Courier New" w:cs="Courier New" w:hint="default"/>
+      </w:rPr>
+    </w:lvl>
+    <w:lvl w:ilvl="5" w:tplc="FFFFFFFF" w:tentative="1">
+      <w:start w:val="1"/>
+      <w:numFmt w:val="bullet"/>
+      <w:lvlText w:val=""/>
+      <w:lvlJc w:val="left"/>
+      <w:pPr>
+        <w:ind w:left="4320" w:hanging="360"/>
+      </w:pPr>
+      <w:rPr>
+        <w:rFonts w:ascii="Wingdings" w:hAnsi="Wingdings" w:hint="default"/>
+      </w:rPr>
+    </w:lvl>
+    <w:lvl w:ilvl="6" w:tplc="FFFFFFFF" w:tentative="1">
+      <w:start w:val="1"/>
+      <w:numFmt w:val="bullet"/>
+      <w:lvlText w:val=""/>
+      <w:lvlJc w:val="left"/>
+      <w:pPr>
+        <w:ind w:left="5040" w:hanging="360"/>
+      </w:pPr>
+      <w:rPr>
+        <w:rFonts w:ascii="Symbol" w:hAnsi="Symbol" w:hint="default"/>
+      </w:rPr>
+    </w:lvl>
+    <w:lvl w:ilvl="7" w:tplc="FFFFFFFF" w:tentative="1">
+      <w:start w:val="1"/>
+      <w:numFmt w:val="bullet"/>
+      <w:lvlText w:val="o"/>
+      <w:lvlJc w:val="left"/>
+      <w:pPr>
+        <w:ind w:left="5760" w:hanging="360"/>
+      </w:pPr>
+      <w:rPr>
+        <w:rFonts w:ascii="Courier New" w:hAnsi="Courier New" w:cs="Courier New" w:hint="default"/>
+      </w:rPr>
+    </w:lvl>
+    <w:lvl w:ilvl="8" w:tplc="FFFFFFFF" w:tentative="1">
+      <w:start w:val="1"/>
+      <w:numFmt w:val="bullet"/>
+      <w:lvlText w:val=""/>
+      <w:lvlJc w:val="left"/>
+      <w:pPr>
+        <w:ind w:left="6480" w:hanging="360"/>
+      </w:pPr>
+      <w:rPr>
+        <w:rFonts w:ascii="Wingdings" w:hAnsi="Wingdings" w:hint="default"/>
+      </w:rPr>
+    </w:lvl>
+  </w:abstractNum>
+  <w:abstractNum w:abstractNumId="4" w15:restartNumberingAfterBreak="0">
+    <w:nsid w:val="112A3E3F"/>
+    <w:multiLevelType w:val="multilevel"/>
+    <w:tmpl w:val="06F05E64"/>
+    <w:lvl w:ilvl="0">
+      <w:start w:val="1"/>
+      <w:numFmt w:val="bullet"/>
+      <w:lvlText w:val=""/>
+      <w:lvlJc w:val="left"/>
+      <w:pPr>
+        <w:tabs>
+          <w:tab w:val="num" w:pos="720"/>
+        </w:tabs>
+        <w:ind w:left="720" w:hanging="360"/>
+      </w:pPr>
+      <w:rPr>
+        <w:rFonts w:ascii="Symbol" w:hAnsi="Symbol" w:hint="default"/>
+        <w:sz w:val="20"/>
+      </w:rPr>
+    </w:lvl>
+    <w:lvl w:ilvl="1">
+      <w:start w:val="1"/>
+      <w:numFmt w:val="bullet"/>
+      <w:lvlText w:val="o"/>
+      <w:lvlJc w:val="left"/>
+      <w:pPr>
+        <w:tabs>
+          <w:tab w:val="num" w:pos="1440"/>
+        </w:tabs>
+        <w:ind w:left="1440" w:hanging="360"/>
+      </w:pPr>
+      <w:rPr>
+        <w:rFonts w:ascii="Courier New" w:hAnsi="Courier New" w:hint="default"/>
+        <w:sz w:val="20"/>
+      </w:rPr>
+    </w:lvl>
+    <w:lvl w:ilvl="2" w:tentative="1">
+      <w:start w:val="1"/>
+      <w:numFmt w:val="bullet"/>
+      <w:lvlText w:val=""/>
+      <w:lvlJc w:val="left"/>
+      <w:pPr>
+        <w:tabs>
+          <w:tab w:val="num" w:pos="2160"/>
+        </w:tabs>
+        <w:ind w:left="2160" w:hanging="360"/>
+      </w:pPr>
+      <w:rPr>
+        <w:rFonts w:ascii="Wingdings" w:hAnsi="Wingdings" w:hint="default"/>
+        <w:sz w:val="20"/>
+      </w:rPr>
+    </w:lvl>
+    <w:lvl w:ilvl="3" w:tentative="1">
+      <w:start w:val="1"/>
+      <w:numFmt w:val="bullet"/>
+      <w:lvlText w:val=""/>
+      <w:lvlJc w:val="left"/>
+      <w:pPr>
+        <w:tabs>
+          <w:tab w:val="num" w:pos="2880"/>
+        </w:tabs>
+        <w:ind w:left="2880" w:hanging="360"/>
+      </w:pPr>
+      <w:rPr>
+        <w:rFonts w:ascii="Wingdings" w:hAnsi="Wingdings" w:hint="default"/>
+        <w:sz w:val="20"/>
+      </w:rPr>
+    </w:lvl>
+    <w:lvl w:ilvl="4" w:tentative="1">
+      <w:start w:val="1"/>
+      <w:numFmt w:val="bullet"/>
+      <w:lvlText w:val=""/>
+      <w:lvlJc w:val="left"/>
+      <w:pPr>
+        <w:tabs>
+          <w:tab w:val="num" w:pos="3600"/>
+        </w:tabs>
+        <w:ind w:left="3600" w:hanging="360"/>
+      </w:pPr>
+      <w:rPr>
+        <w:rFonts w:ascii="Wingdings" w:hAnsi="Wingdings" w:hint="default"/>
+        <w:sz w:val="20"/>
+      </w:rPr>
+    </w:lvl>
+    <w:lvl w:ilvl="5" w:tentative="1">
+      <w:start w:val="1"/>
+      <w:numFmt w:val="bullet"/>
+      <w:lvlText w:val=""/>
+      <w:lvlJc w:val="left"/>
+      <w:pPr>
+        <w:tabs>
+          <w:tab w:val="num" w:pos="4320"/>
+        </w:tabs>
+        <w:ind w:left="4320" w:hanging="360"/>
+      </w:pPr>
+      <w:rPr>
+        <w:rFonts w:ascii="Wingdings" w:hAnsi="Wingdings" w:hint="default"/>
+        <w:sz w:val="20"/>
+      </w:rPr>
+    </w:lvl>
+    <w:lvl w:ilvl="6" w:tentative="1">
+      <w:start w:val="1"/>
+      <w:numFmt w:val="bullet"/>
+      <w:lvlText w:val=""/>
+      <w:lvlJc w:val="left"/>
+      <w:pPr>
+        <w:tabs>
+          <w:tab w:val="num" w:pos="5040"/>
+        </w:tabs>
+        <w:ind w:left="5040" w:hanging="360"/>
+      </w:pPr>
+      <w:rPr>
+        <w:rFonts w:ascii="Wingdings" w:hAnsi="Wingdings" w:hint="default"/>
+        <w:sz w:val="20"/>
+      </w:rPr>
+    </w:lvl>
+    <w:lvl w:ilvl="7" w:tentative="1">
+      <w:start w:val="1"/>
+      <w:numFmt w:val="bullet"/>
+      <w:lvlText w:val=""/>
+      <w:lvlJc w:val="left"/>
+      <w:pPr>
+        <w:tabs>
+          <w:tab w:val="num" w:pos="5760"/>
+        </w:tabs>
+        <w:ind w:left="5760" w:hanging="360"/>
+      </w:pPr>
+      <w:rPr>
+        <w:rFonts w:ascii="Wingdings" w:hAnsi="Wingdings" w:hint="default"/>
+        <w:sz w:val="20"/>
+      </w:rPr>
+    </w:lvl>
+    <w:lvl w:ilvl="8" w:tentative="1">
+      <w:start w:val="1"/>
+      <w:numFmt w:val="bullet"/>
+      <w:lvlText w:val=""/>
+      <w:lvlJc w:val="left"/>
+      <w:pPr>
+        <w:tabs>
+          <w:tab w:val="num" w:pos="6480"/>
+        </w:tabs>
+        <w:ind w:left="6480" w:hanging="360"/>
+      </w:pPr>
+      <w:rPr>
+        <w:rFonts w:ascii="Wingdings" w:hAnsi="Wingdings" w:hint="default"/>
+        <w:sz w:val="20"/>
+      </w:rPr>
+    </w:lvl>
+  </w:abstractNum>
+  <w:abstractNum w:abstractNumId="5" w15:restartNumberingAfterBreak="0">
+    <w:nsid w:val="13E20885"/>
+    <w:multiLevelType w:val="multilevel"/>
+    <w:tmpl w:val="FD486278"/>
+    <w:lvl w:ilvl="0">
+      <w:start w:val="1"/>
+      <w:numFmt w:val="bullet"/>
+      <w:lvlText w:val=""/>
+      <w:lvlJc w:val="left"/>
+      <w:pPr>
+        <w:tabs>
+          <w:tab w:val="num" w:pos="720"/>
+        </w:tabs>
+        <w:ind w:left="720" w:hanging="360"/>
+      </w:pPr>
+      <w:rPr>
+        <w:rFonts w:ascii="Symbol" w:hAnsi="Symbol" w:hint="default"/>
+        <w:sz w:val="20"/>
+      </w:rPr>
+    </w:lvl>
+    <w:lvl w:ilvl="1" w:tentative="1">
+      <w:start w:val="1"/>
+      <w:numFmt w:val="bullet"/>
+      <w:lvlText w:val="o"/>
+      <w:lvlJc w:val="left"/>
+      <w:pPr>
+        <w:tabs>
+          <w:tab w:val="num" w:pos="1440"/>
+        </w:tabs>
+        <w:ind w:left="1440" w:hanging="360"/>
+      </w:pPr>
+      <w:rPr>
+        <w:rFonts w:ascii="Courier New" w:hAnsi="Courier New" w:hint="default"/>
+        <w:sz w:val="20"/>
+      </w:rPr>
+    </w:lvl>
+    <w:lvl w:ilvl="2" w:tentative="1">
+      <w:start w:val="1"/>
+      <w:numFmt w:val="bullet"/>
+      <w:lvlText w:val=""/>
+      <w:lvlJc w:val="left"/>
+      <w:pPr>
+        <w:tabs>
+          <w:tab w:val="num" w:pos="2160"/>
+        </w:tabs>
+        <w:ind w:left="2160" w:hanging="360"/>
+      </w:pPr>
+      <w:rPr>
+        <w:rFonts w:ascii="Wingdings" w:hAnsi="Wingdings" w:hint="default"/>
+        <w:sz w:val="20"/>
+      </w:rPr>
+    </w:lvl>
+    <w:lvl w:ilvl="3" w:tentative="1">
+      <w:start w:val="1"/>
+      <w:numFmt w:val="bullet"/>
+      <w:lvlText w:val=""/>
+      <w:lvlJc w:val="left"/>
+      <w:pPr>
+        <w:tabs>
+          <w:tab w:val="num" w:pos="2880"/>
+        </w:tabs>
+        <w:ind w:left="2880" w:hanging="360"/>
+      </w:pPr>
+      <w:rPr>
+        <w:rFonts w:ascii="Wingdings" w:hAnsi="Wingdings" w:hint="default"/>
+        <w:sz w:val="20"/>
+      </w:rPr>
+    </w:lvl>
+    <w:lvl w:ilvl="4" w:tentative="1">
+      <w:start w:val="1"/>
+      <w:numFmt w:val="bullet"/>
+      <w:lvlText w:val=""/>
+      <w:lvlJc w:val="left"/>
+      <w:pPr>
+        <w:tabs>
+          <w:tab w:val="num" w:pos="3600"/>
+        </w:tabs>
+        <w:ind w:left="3600" w:hanging="360"/>
+      </w:pPr>
+      <w:rPr>
+        <w:rFonts w:ascii="Wingdings" w:hAnsi="Wingdings" w:hint="default"/>
+        <w:sz w:val="20"/>
+      </w:rPr>
+    </w:lvl>
+    <w:lvl w:ilvl="5" w:tentative="1">
+      <w:start w:val="1"/>
+      <w:numFmt w:val="bullet"/>
+      <w:lvlText w:val=""/>
+      <w:lvlJc w:val="left"/>
+      <w:pPr>
+        <w:tabs>
+          <w:tab w:val="num" w:pos="4320"/>
+        </w:tabs>
+        <w:ind w:left="4320" w:hanging="360"/>
+      </w:pPr>
+      <w:rPr>
+        <w:rFonts w:ascii="Wingdings" w:hAnsi="Wingdings" w:hint="default"/>
+        <w:sz w:val="20"/>
+      </w:rPr>
+    </w:lvl>
+    <w:lvl w:ilvl="6" w:tentative="1">
+      <w:start w:val="1"/>
+      <w:numFmt w:val="bullet"/>
+      <w:lvlText w:val=""/>
+      <w:lvlJc w:val="left"/>
+      <w:pPr>
+        <w:tabs>
+          <w:tab w:val="num" w:pos="5040"/>
+        </w:tabs>
+        <w:ind w:left="5040" w:hanging="360"/>
+      </w:pPr>
+      <w:rPr>
+        <w:rFonts w:ascii="Wingdings" w:hAnsi="Wingdings" w:hint="default"/>
+        <w:sz w:val="20"/>
+      </w:rPr>
+    </w:lvl>
+    <w:lvl w:ilvl="7" w:tentative="1">
+      <w:start w:val="1"/>
+      <w:numFmt w:val="bullet"/>
+      <w:lvlText w:val=""/>
+      <w:lvlJc w:val="left"/>
+      <w:pPr>
+        <w:tabs>
+          <w:tab w:val="num" w:pos="5760"/>
+        </w:tabs>
+        <w:ind w:left="5760" w:hanging="360"/>
+      </w:pPr>
+      <w:rPr>
+        <w:rFonts w:ascii="Wingdings" w:hAnsi="Wingdings" w:hint="default"/>
+        <w:sz w:val="20"/>
+      </w:rPr>
+    </w:lvl>
+    <w:lvl w:ilvl="8" w:tentative="1">
+      <w:start w:val="1"/>
+      <w:numFmt w:val="bullet"/>
+      <w:lvlText w:val=""/>
+      <w:lvlJc w:val="left"/>
+      <w:pPr>
+        <w:tabs>
+          <w:tab w:val="num" w:pos="6480"/>
+        </w:tabs>
+        <w:ind w:left="6480" w:hanging="360"/>
+      </w:pPr>
+      <w:rPr>
+        <w:rFonts w:ascii="Wingdings" w:hAnsi="Wingdings" w:hint="default"/>
+        <w:sz w:val="20"/>
+      </w:rPr>
+    </w:lvl>
+  </w:abstractNum>
+  <w:abstractNum w:abstractNumId="6" w15:restartNumberingAfterBreak="0">
     <w:nsid w:val="140F42FB"/>
     <w:multiLevelType w:val="hybridMultilevel"/>
     <w:tmpl w:val="EC9EEFC6"/>
@@ -882,7 +2931,7 @@
       <w:lvlText w:val="%1."/>
       <w:lvlJc w:val="left"/>
       <w:pPr>
-        <w:ind w:left="720" w:hanging="360"/>
+        <w:ind w:left="360" w:hanging="360"/>
       </w:pPr>
       <w:rPr>
         <w:rFonts w:hint="default"/>
@@ -894,7 +2943,7 @@
       <w:lvlText w:val="%2."/>
       <w:lvlJc w:val="left"/>
       <w:pPr>
-        <w:ind w:left="1440" w:hanging="360"/>
+        <w:ind w:left="1080" w:hanging="360"/>
       </w:pPr>
     </w:lvl>
     <w:lvl w:ilvl="2" w:tplc="1009001B" w:tentative="1">
@@ -903,7 +2952,7 @@
       <w:lvlText w:val="%3."/>
       <w:lvlJc w:val="right"/>
       <w:pPr>
-        <w:ind w:left="2160" w:hanging="180"/>
+        <w:ind w:left="1800" w:hanging="180"/>
       </w:pPr>
     </w:lvl>
     <w:lvl w:ilvl="3" w:tplc="1009000F" w:tentative="1">
@@ -912,7 +2961,7 @@
       <w:lvlText w:val="%4."/>
       <w:lvlJc w:val="left"/>
       <w:pPr>
-        <w:ind w:left="2880" w:hanging="360"/>
+        <w:ind w:left="2520" w:hanging="360"/>
       </w:pPr>
     </w:lvl>
     <w:lvl w:ilvl="4" w:tplc="10090019" w:tentative="1">
@@ -921,7 +2970,7 @@
       <w:lvlText w:val="%5."/>
       <w:lvlJc w:val="left"/>
       <w:pPr>
-        <w:ind w:left="3600" w:hanging="360"/>
+        <w:ind w:left="3240" w:hanging="360"/>
       </w:pPr>
     </w:lvl>
     <w:lvl w:ilvl="5" w:tplc="1009001B" w:tentative="1">
@@ -930,7 +2979,7 @@
       <w:lvlText w:val="%6."/>
       <w:lvlJc w:val="right"/>
       <w:pPr>
-        <w:ind w:left="4320" w:hanging="180"/>
+        <w:ind w:left="3960" w:hanging="180"/>
       </w:pPr>
     </w:lvl>
     <w:lvl w:ilvl="6" w:tplc="1009000F" w:tentative="1">
@@ -939,7 +2988,7 @@
       <w:lvlText w:val="%7."/>
       <w:lvlJc w:val="left"/>
       <w:pPr>
-        <w:ind w:left="5040" w:hanging="360"/>
+        <w:ind w:left="4680" w:hanging="360"/>
       </w:pPr>
     </w:lvl>
     <w:lvl w:ilvl="7" w:tplc="10090019" w:tentative="1">
@@ -948,7 +2997,7 @@
       <w:lvlText w:val="%8."/>
       <w:lvlJc w:val="left"/>
       <w:pPr>
-        <w:ind w:left="5760" w:hanging="360"/>
+        <w:ind w:left="5400" w:hanging="360"/>
       </w:pPr>
     </w:lvl>
     <w:lvl w:ilvl="8" w:tplc="1009001B" w:tentative="1">
@@ -957,14 +3006,1920 @@
       <w:lvlText w:val="%9."/>
       <w:lvlJc w:val="right"/>
       <w:pPr>
-        <w:ind w:left="6480" w:hanging="180"/>
+        <w:ind w:left="6120" w:hanging="180"/>
       </w:pPr>
     </w:lvl>
   </w:abstractNum>
-  <w:abstractNum w:abstractNumId="1" w15:restartNumberingAfterBreak="0">
+  <w:abstractNum w:abstractNumId="7" w15:restartNumberingAfterBreak="0">
+    <w:nsid w:val="1A903612"/>
+    <w:multiLevelType w:val="multilevel"/>
+    <w:tmpl w:val="1866423E"/>
+    <w:lvl w:ilvl="0">
+      <w:start w:val="1"/>
+      <w:numFmt w:val="bullet"/>
+      <w:lvlText w:val=""/>
+      <w:lvlJc w:val="left"/>
+      <w:pPr>
+        <w:tabs>
+          <w:tab w:val="num" w:pos="720"/>
+        </w:tabs>
+        <w:ind w:left="720" w:hanging="360"/>
+      </w:pPr>
+      <w:rPr>
+        <w:rFonts w:ascii="Symbol" w:hAnsi="Symbol" w:hint="default"/>
+        <w:sz w:val="20"/>
+      </w:rPr>
+    </w:lvl>
+    <w:lvl w:ilvl="1">
+      <w:start w:val="1"/>
+      <w:numFmt w:val="bullet"/>
+      <w:lvlText w:val="o"/>
+      <w:lvlJc w:val="left"/>
+      <w:pPr>
+        <w:tabs>
+          <w:tab w:val="num" w:pos="1440"/>
+        </w:tabs>
+        <w:ind w:left="1440" w:hanging="360"/>
+      </w:pPr>
+      <w:rPr>
+        <w:rFonts w:ascii="Courier New" w:hAnsi="Courier New" w:hint="default"/>
+        <w:sz w:val="20"/>
+      </w:rPr>
+    </w:lvl>
+    <w:lvl w:ilvl="2" w:tentative="1">
+      <w:start w:val="1"/>
+      <w:numFmt w:val="bullet"/>
+      <w:lvlText w:val=""/>
+      <w:lvlJc w:val="left"/>
+      <w:pPr>
+        <w:tabs>
+          <w:tab w:val="num" w:pos="2160"/>
+        </w:tabs>
+        <w:ind w:left="2160" w:hanging="360"/>
+      </w:pPr>
+      <w:rPr>
+        <w:rFonts w:ascii="Wingdings" w:hAnsi="Wingdings" w:hint="default"/>
+        <w:sz w:val="20"/>
+      </w:rPr>
+    </w:lvl>
+    <w:lvl w:ilvl="3" w:tentative="1">
+      <w:start w:val="1"/>
+      <w:numFmt w:val="bullet"/>
+      <w:lvlText w:val=""/>
+      <w:lvlJc w:val="left"/>
+      <w:pPr>
+        <w:tabs>
+          <w:tab w:val="num" w:pos="2880"/>
+        </w:tabs>
+        <w:ind w:left="2880" w:hanging="360"/>
+      </w:pPr>
+      <w:rPr>
+        <w:rFonts w:ascii="Wingdings" w:hAnsi="Wingdings" w:hint="default"/>
+        <w:sz w:val="20"/>
+      </w:rPr>
+    </w:lvl>
+    <w:lvl w:ilvl="4" w:tentative="1">
+      <w:start w:val="1"/>
+      <w:numFmt w:val="bullet"/>
+      <w:lvlText w:val=""/>
+      <w:lvlJc w:val="left"/>
+      <w:pPr>
+        <w:tabs>
+          <w:tab w:val="num" w:pos="3600"/>
+        </w:tabs>
+        <w:ind w:left="3600" w:hanging="360"/>
+      </w:pPr>
+      <w:rPr>
+        <w:rFonts w:ascii="Wingdings" w:hAnsi="Wingdings" w:hint="default"/>
+        <w:sz w:val="20"/>
+      </w:rPr>
+    </w:lvl>
+    <w:lvl w:ilvl="5" w:tentative="1">
+      <w:start w:val="1"/>
+      <w:numFmt w:val="bullet"/>
+      <w:lvlText w:val=""/>
+      <w:lvlJc w:val="left"/>
+      <w:pPr>
+        <w:tabs>
+          <w:tab w:val="num" w:pos="4320"/>
+        </w:tabs>
+        <w:ind w:left="4320" w:hanging="360"/>
+      </w:pPr>
+      <w:rPr>
+        <w:rFonts w:ascii="Wingdings" w:hAnsi="Wingdings" w:hint="default"/>
+        <w:sz w:val="20"/>
+      </w:rPr>
+    </w:lvl>
+    <w:lvl w:ilvl="6" w:tentative="1">
+      <w:start w:val="1"/>
+      <w:numFmt w:val="bullet"/>
+      <w:lvlText w:val=""/>
+      <w:lvlJc w:val="left"/>
+      <w:pPr>
+        <w:tabs>
+          <w:tab w:val="num" w:pos="5040"/>
+        </w:tabs>
+        <w:ind w:left="5040" w:hanging="360"/>
+      </w:pPr>
+      <w:rPr>
+        <w:rFonts w:ascii="Wingdings" w:hAnsi="Wingdings" w:hint="default"/>
+        <w:sz w:val="20"/>
+      </w:rPr>
+    </w:lvl>
+    <w:lvl w:ilvl="7" w:tentative="1">
+      <w:start w:val="1"/>
+      <w:numFmt w:val="bullet"/>
+      <w:lvlText w:val=""/>
+      <w:lvlJc w:val="left"/>
+      <w:pPr>
+        <w:tabs>
+          <w:tab w:val="num" w:pos="5760"/>
+        </w:tabs>
+        <w:ind w:left="5760" w:hanging="360"/>
+      </w:pPr>
+      <w:rPr>
+        <w:rFonts w:ascii="Wingdings" w:hAnsi="Wingdings" w:hint="default"/>
+        <w:sz w:val="20"/>
+      </w:rPr>
+    </w:lvl>
+    <w:lvl w:ilvl="8" w:tentative="1">
+      <w:start w:val="1"/>
+      <w:numFmt w:val="bullet"/>
+      <w:lvlText w:val=""/>
+      <w:lvlJc w:val="left"/>
+      <w:pPr>
+        <w:tabs>
+          <w:tab w:val="num" w:pos="6480"/>
+        </w:tabs>
+        <w:ind w:left="6480" w:hanging="360"/>
+      </w:pPr>
+      <w:rPr>
+        <w:rFonts w:ascii="Wingdings" w:hAnsi="Wingdings" w:hint="default"/>
+        <w:sz w:val="20"/>
+      </w:rPr>
+    </w:lvl>
+  </w:abstractNum>
+  <w:abstractNum w:abstractNumId="8" w15:restartNumberingAfterBreak="0">
+    <w:nsid w:val="1BD72AD1"/>
+    <w:multiLevelType w:val="multilevel"/>
+    <w:tmpl w:val="9D44C88E"/>
+    <w:lvl w:ilvl="0">
+      <w:start w:val="1"/>
+      <w:numFmt w:val="bullet"/>
+      <w:lvlText w:val=""/>
+      <w:lvlJc w:val="left"/>
+      <w:pPr>
+        <w:tabs>
+          <w:tab w:val="num" w:pos="720"/>
+        </w:tabs>
+        <w:ind w:left="720" w:hanging="360"/>
+      </w:pPr>
+      <w:rPr>
+        <w:rFonts w:ascii="Symbol" w:hAnsi="Symbol" w:hint="default"/>
+        <w:sz w:val="20"/>
+      </w:rPr>
+    </w:lvl>
+    <w:lvl w:ilvl="1">
+      <w:start w:val="1"/>
+      <w:numFmt w:val="bullet"/>
+      <w:lvlText w:val="o"/>
+      <w:lvlJc w:val="left"/>
+      <w:pPr>
+        <w:tabs>
+          <w:tab w:val="num" w:pos="1440"/>
+        </w:tabs>
+        <w:ind w:left="1440" w:hanging="360"/>
+      </w:pPr>
+      <w:rPr>
+        <w:rFonts w:ascii="Courier New" w:hAnsi="Courier New" w:hint="default"/>
+        <w:sz w:val="20"/>
+      </w:rPr>
+    </w:lvl>
+    <w:lvl w:ilvl="2" w:tentative="1">
+      <w:start w:val="1"/>
+      <w:numFmt w:val="bullet"/>
+      <w:lvlText w:val=""/>
+      <w:lvlJc w:val="left"/>
+      <w:pPr>
+        <w:tabs>
+          <w:tab w:val="num" w:pos="2160"/>
+        </w:tabs>
+        <w:ind w:left="2160" w:hanging="360"/>
+      </w:pPr>
+      <w:rPr>
+        <w:rFonts w:ascii="Wingdings" w:hAnsi="Wingdings" w:hint="default"/>
+        <w:sz w:val="20"/>
+      </w:rPr>
+    </w:lvl>
+    <w:lvl w:ilvl="3" w:tentative="1">
+      <w:start w:val="1"/>
+      <w:numFmt w:val="bullet"/>
+      <w:lvlText w:val=""/>
+      <w:lvlJc w:val="left"/>
+      <w:pPr>
+        <w:tabs>
+          <w:tab w:val="num" w:pos="2880"/>
+        </w:tabs>
+        <w:ind w:left="2880" w:hanging="360"/>
+      </w:pPr>
+      <w:rPr>
+        <w:rFonts w:ascii="Wingdings" w:hAnsi="Wingdings" w:hint="default"/>
+        <w:sz w:val="20"/>
+      </w:rPr>
+    </w:lvl>
+    <w:lvl w:ilvl="4" w:tentative="1">
+      <w:start w:val="1"/>
+      <w:numFmt w:val="bullet"/>
+      <w:lvlText w:val=""/>
+      <w:lvlJc w:val="left"/>
+      <w:pPr>
+        <w:tabs>
+          <w:tab w:val="num" w:pos="3600"/>
+        </w:tabs>
+        <w:ind w:left="3600" w:hanging="360"/>
+      </w:pPr>
+      <w:rPr>
+        <w:rFonts w:ascii="Wingdings" w:hAnsi="Wingdings" w:hint="default"/>
+        <w:sz w:val="20"/>
+      </w:rPr>
+    </w:lvl>
+    <w:lvl w:ilvl="5" w:tentative="1">
+      <w:start w:val="1"/>
+      <w:numFmt w:val="bullet"/>
+      <w:lvlText w:val=""/>
+      <w:lvlJc w:val="left"/>
+      <w:pPr>
+        <w:tabs>
+          <w:tab w:val="num" w:pos="4320"/>
+        </w:tabs>
+        <w:ind w:left="4320" w:hanging="360"/>
+      </w:pPr>
+      <w:rPr>
+        <w:rFonts w:ascii="Wingdings" w:hAnsi="Wingdings" w:hint="default"/>
+        <w:sz w:val="20"/>
+      </w:rPr>
+    </w:lvl>
+    <w:lvl w:ilvl="6" w:tentative="1">
+      <w:start w:val="1"/>
+      <w:numFmt w:val="bullet"/>
+      <w:lvlText w:val=""/>
+      <w:lvlJc w:val="left"/>
+      <w:pPr>
+        <w:tabs>
+          <w:tab w:val="num" w:pos="5040"/>
+        </w:tabs>
+        <w:ind w:left="5040" w:hanging="360"/>
+      </w:pPr>
+      <w:rPr>
+        <w:rFonts w:ascii="Wingdings" w:hAnsi="Wingdings" w:hint="default"/>
+        <w:sz w:val="20"/>
+      </w:rPr>
+    </w:lvl>
+    <w:lvl w:ilvl="7" w:tentative="1">
+      <w:start w:val="1"/>
+      <w:numFmt w:val="bullet"/>
+      <w:lvlText w:val=""/>
+      <w:lvlJc w:val="left"/>
+      <w:pPr>
+        <w:tabs>
+          <w:tab w:val="num" w:pos="5760"/>
+        </w:tabs>
+        <w:ind w:left="5760" w:hanging="360"/>
+      </w:pPr>
+      <w:rPr>
+        <w:rFonts w:ascii="Wingdings" w:hAnsi="Wingdings" w:hint="default"/>
+        <w:sz w:val="20"/>
+      </w:rPr>
+    </w:lvl>
+    <w:lvl w:ilvl="8" w:tentative="1">
+      <w:start w:val="1"/>
+      <w:numFmt w:val="bullet"/>
+      <w:lvlText w:val=""/>
+      <w:lvlJc w:val="left"/>
+      <w:pPr>
+        <w:tabs>
+          <w:tab w:val="num" w:pos="6480"/>
+        </w:tabs>
+        <w:ind w:left="6480" w:hanging="360"/>
+      </w:pPr>
+      <w:rPr>
+        <w:rFonts w:ascii="Wingdings" w:hAnsi="Wingdings" w:hint="default"/>
+        <w:sz w:val="20"/>
+      </w:rPr>
+    </w:lvl>
+  </w:abstractNum>
+  <w:abstractNum w:abstractNumId="9" w15:restartNumberingAfterBreak="0">
+    <w:nsid w:val="1D6B397D"/>
+    <w:multiLevelType w:val="multilevel"/>
+    <w:tmpl w:val="72DCEFAE"/>
+    <w:lvl w:ilvl="0">
+      <w:start w:val="1"/>
+      <w:numFmt w:val="bullet"/>
+      <w:lvlText w:val=""/>
+      <w:lvlJc w:val="left"/>
+      <w:pPr>
+        <w:tabs>
+          <w:tab w:val="num" w:pos="720"/>
+        </w:tabs>
+        <w:ind w:left="720" w:hanging="360"/>
+      </w:pPr>
+      <w:rPr>
+        <w:rFonts w:ascii="Symbol" w:hAnsi="Symbol" w:hint="default"/>
+        <w:sz w:val="20"/>
+      </w:rPr>
+    </w:lvl>
+    <w:lvl w:ilvl="1">
+      <w:start w:val="1"/>
+      <w:numFmt w:val="bullet"/>
+      <w:lvlText w:val="o"/>
+      <w:lvlJc w:val="left"/>
+      <w:pPr>
+        <w:tabs>
+          <w:tab w:val="num" w:pos="1440"/>
+        </w:tabs>
+        <w:ind w:left="1440" w:hanging="360"/>
+      </w:pPr>
+      <w:rPr>
+        <w:rFonts w:ascii="Courier New" w:hAnsi="Courier New" w:hint="default"/>
+        <w:sz w:val="20"/>
+      </w:rPr>
+    </w:lvl>
+    <w:lvl w:ilvl="2" w:tentative="1">
+      <w:start w:val="1"/>
+      <w:numFmt w:val="bullet"/>
+      <w:lvlText w:val=""/>
+      <w:lvlJc w:val="left"/>
+      <w:pPr>
+        <w:tabs>
+          <w:tab w:val="num" w:pos="2160"/>
+        </w:tabs>
+        <w:ind w:left="2160" w:hanging="360"/>
+      </w:pPr>
+      <w:rPr>
+        <w:rFonts w:ascii="Wingdings" w:hAnsi="Wingdings" w:hint="default"/>
+        <w:sz w:val="20"/>
+      </w:rPr>
+    </w:lvl>
+    <w:lvl w:ilvl="3" w:tentative="1">
+      <w:start w:val="1"/>
+      <w:numFmt w:val="bullet"/>
+      <w:lvlText w:val=""/>
+      <w:lvlJc w:val="left"/>
+      <w:pPr>
+        <w:tabs>
+          <w:tab w:val="num" w:pos="2880"/>
+        </w:tabs>
+        <w:ind w:left="2880" w:hanging="360"/>
+      </w:pPr>
+      <w:rPr>
+        <w:rFonts w:ascii="Wingdings" w:hAnsi="Wingdings" w:hint="default"/>
+        <w:sz w:val="20"/>
+      </w:rPr>
+    </w:lvl>
+    <w:lvl w:ilvl="4" w:tentative="1">
+      <w:start w:val="1"/>
+      <w:numFmt w:val="bullet"/>
+      <w:lvlText w:val=""/>
+      <w:lvlJc w:val="left"/>
+      <w:pPr>
+        <w:tabs>
+          <w:tab w:val="num" w:pos="3600"/>
+        </w:tabs>
+        <w:ind w:left="3600" w:hanging="360"/>
+      </w:pPr>
+      <w:rPr>
+        <w:rFonts w:ascii="Wingdings" w:hAnsi="Wingdings" w:hint="default"/>
+        <w:sz w:val="20"/>
+      </w:rPr>
+    </w:lvl>
+    <w:lvl w:ilvl="5" w:tentative="1">
+      <w:start w:val="1"/>
+      <w:numFmt w:val="bullet"/>
+      <w:lvlText w:val=""/>
+      <w:lvlJc w:val="left"/>
+      <w:pPr>
+        <w:tabs>
+          <w:tab w:val="num" w:pos="4320"/>
+        </w:tabs>
+        <w:ind w:left="4320" w:hanging="360"/>
+      </w:pPr>
+      <w:rPr>
+        <w:rFonts w:ascii="Wingdings" w:hAnsi="Wingdings" w:hint="default"/>
+        <w:sz w:val="20"/>
+      </w:rPr>
+    </w:lvl>
+    <w:lvl w:ilvl="6" w:tentative="1">
+      <w:start w:val="1"/>
+      <w:numFmt w:val="bullet"/>
+      <w:lvlText w:val=""/>
+      <w:lvlJc w:val="left"/>
+      <w:pPr>
+        <w:tabs>
+          <w:tab w:val="num" w:pos="5040"/>
+        </w:tabs>
+        <w:ind w:left="5040" w:hanging="360"/>
+      </w:pPr>
+      <w:rPr>
+        <w:rFonts w:ascii="Wingdings" w:hAnsi="Wingdings" w:hint="default"/>
+        <w:sz w:val="20"/>
+      </w:rPr>
+    </w:lvl>
+    <w:lvl w:ilvl="7" w:tentative="1">
+      <w:start w:val="1"/>
+      <w:numFmt w:val="bullet"/>
+      <w:lvlText w:val=""/>
+      <w:lvlJc w:val="left"/>
+      <w:pPr>
+        <w:tabs>
+          <w:tab w:val="num" w:pos="5760"/>
+        </w:tabs>
+        <w:ind w:left="5760" w:hanging="360"/>
+      </w:pPr>
+      <w:rPr>
+        <w:rFonts w:ascii="Wingdings" w:hAnsi="Wingdings" w:hint="default"/>
+        <w:sz w:val="20"/>
+      </w:rPr>
+    </w:lvl>
+    <w:lvl w:ilvl="8" w:tentative="1">
+      <w:start w:val="1"/>
+      <w:numFmt w:val="bullet"/>
+      <w:lvlText w:val=""/>
+      <w:lvlJc w:val="left"/>
+      <w:pPr>
+        <w:tabs>
+          <w:tab w:val="num" w:pos="6480"/>
+        </w:tabs>
+        <w:ind w:left="6480" w:hanging="360"/>
+      </w:pPr>
+      <w:rPr>
+        <w:rFonts w:ascii="Wingdings" w:hAnsi="Wingdings" w:hint="default"/>
+        <w:sz w:val="20"/>
+      </w:rPr>
+    </w:lvl>
+  </w:abstractNum>
+  <w:abstractNum w:abstractNumId="10" w15:restartNumberingAfterBreak="0">
+    <w:nsid w:val="22AC5012"/>
+    <w:multiLevelType w:val="multilevel"/>
+    <w:tmpl w:val="2250B266"/>
+    <w:lvl w:ilvl="0">
+      <w:start w:val="1"/>
+      <w:numFmt w:val="bullet"/>
+      <w:lvlText w:val=""/>
+      <w:lvlJc w:val="left"/>
+      <w:pPr>
+        <w:tabs>
+          <w:tab w:val="num" w:pos="644"/>
+        </w:tabs>
+        <w:ind w:left="644" w:hanging="360"/>
+      </w:pPr>
+      <w:rPr>
+        <w:rFonts w:ascii="Symbol" w:hAnsi="Symbol" w:hint="default"/>
+        <w:sz w:val="20"/>
+      </w:rPr>
+    </w:lvl>
+    <w:lvl w:ilvl="1">
+      <w:start w:val="1"/>
+      <w:numFmt w:val="bullet"/>
+      <w:lvlText w:val="o"/>
+      <w:lvlJc w:val="left"/>
+      <w:pPr>
+        <w:tabs>
+          <w:tab w:val="num" w:pos="1364"/>
+        </w:tabs>
+        <w:ind w:left="1364" w:hanging="360"/>
+      </w:pPr>
+      <w:rPr>
+        <w:rFonts w:ascii="Courier New" w:hAnsi="Courier New" w:hint="default"/>
+        <w:sz w:val="20"/>
+      </w:rPr>
+    </w:lvl>
+    <w:lvl w:ilvl="2" w:tentative="1">
+      <w:start w:val="1"/>
+      <w:numFmt w:val="bullet"/>
+      <w:lvlText w:val=""/>
+      <w:lvlJc w:val="left"/>
+      <w:pPr>
+        <w:tabs>
+          <w:tab w:val="num" w:pos="2084"/>
+        </w:tabs>
+        <w:ind w:left="2084" w:hanging="360"/>
+      </w:pPr>
+      <w:rPr>
+        <w:rFonts w:ascii="Wingdings" w:hAnsi="Wingdings" w:hint="default"/>
+        <w:sz w:val="20"/>
+      </w:rPr>
+    </w:lvl>
+    <w:lvl w:ilvl="3" w:tentative="1">
+      <w:start w:val="1"/>
+      <w:numFmt w:val="bullet"/>
+      <w:lvlText w:val=""/>
+      <w:lvlJc w:val="left"/>
+      <w:pPr>
+        <w:tabs>
+          <w:tab w:val="num" w:pos="2804"/>
+        </w:tabs>
+        <w:ind w:left="2804" w:hanging="360"/>
+      </w:pPr>
+      <w:rPr>
+        <w:rFonts w:ascii="Wingdings" w:hAnsi="Wingdings" w:hint="default"/>
+        <w:sz w:val="20"/>
+      </w:rPr>
+    </w:lvl>
+    <w:lvl w:ilvl="4" w:tentative="1">
+      <w:start w:val="1"/>
+      <w:numFmt w:val="bullet"/>
+      <w:lvlText w:val=""/>
+      <w:lvlJc w:val="left"/>
+      <w:pPr>
+        <w:tabs>
+          <w:tab w:val="num" w:pos="3524"/>
+        </w:tabs>
+        <w:ind w:left="3524" w:hanging="360"/>
+      </w:pPr>
+      <w:rPr>
+        <w:rFonts w:ascii="Wingdings" w:hAnsi="Wingdings" w:hint="default"/>
+        <w:sz w:val="20"/>
+      </w:rPr>
+    </w:lvl>
+    <w:lvl w:ilvl="5" w:tentative="1">
+      <w:start w:val="1"/>
+      <w:numFmt w:val="bullet"/>
+      <w:lvlText w:val=""/>
+      <w:lvlJc w:val="left"/>
+      <w:pPr>
+        <w:tabs>
+          <w:tab w:val="num" w:pos="4244"/>
+        </w:tabs>
+        <w:ind w:left="4244" w:hanging="360"/>
+      </w:pPr>
+      <w:rPr>
+        <w:rFonts w:ascii="Wingdings" w:hAnsi="Wingdings" w:hint="default"/>
+        <w:sz w:val="20"/>
+      </w:rPr>
+    </w:lvl>
+    <w:lvl w:ilvl="6" w:tentative="1">
+      <w:start w:val="1"/>
+      <w:numFmt w:val="bullet"/>
+      <w:lvlText w:val=""/>
+      <w:lvlJc w:val="left"/>
+      <w:pPr>
+        <w:tabs>
+          <w:tab w:val="num" w:pos="4964"/>
+        </w:tabs>
+        <w:ind w:left="4964" w:hanging="360"/>
+      </w:pPr>
+      <w:rPr>
+        <w:rFonts w:ascii="Wingdings" w:hAnsi="Wingdings" w:hint="default"/>
+        <w:sz w:val="20"/>
+      </w:rPr>
+    </w:lvl>
+    <w:lvl w:ilvl="7" w:tentative="1">
+      <w:start w:val="1"/>
+      <w:numFmt w:val="bullet"/>
+      <w:lvlText w:val=""/>
+      <w:lvlJc w:val="left"/>
+      <w:pPr>
+        <w:tabs>
+          <w:tab w:val="num" w:pos="5684"/>
+        </w:tabs>
+        <w:ind w:left="5684" w:hanging="360"/>
+      </w:pPr>
+      <w:rPr>
+        <w:rFonts w:ascii="Wingdings" w:hAnsi="Wingdings" w:hint="default"/>
+        <w:sz w:val="20"/>
+      </w:rPr>
+    </w:lvl>
+    <w:lvl w:ilvl="8" w:tentative="1">
+      <w:start w:val="1"/>
+      <w:numFmt w:val="bullet"/>
+      <w:lvlText w:val=""/>
+      <w:lvlJc w:val="left"/>
+      <w:pPr>
+        <w:tabs>
+          <w:tab w:val="num" w:pos="6404"/>
+        </w:tabs>
+        <w:ind w:left="6404" w:hanging="360"/>
+      </w:pPr>
+      <w:rPr>
+        <w:rFonts w:ascii="Wingdings" w:hAnsi="Wingdings" w:hint="default"/>
+        <w:sz w:val="20"/>
+      </w:rPr>
+    </w:lvl>
+  </w:abstractNum>
+  <w:abstractNum w:abstractNumId="11" w15:restartNumberingAfterBreak="0">
+    <w:nsid w:val="253E6365"/>
+    <w:multiLevelType w:val="hybridMultilevel"/>
+    <w:tmpl w:val="C6DC6C3E"/>
+    <w:lvl w:ilvl="0" w:tplc="10090011">
+      <w:start w:val="1"/>
+      <w:numFmt w:val="decimal"/>
+      <w:lvlText w:val="%1)"/>
+      <w:lvlJc w:val="left"/>
+      <w:pPr>
+        <w:ind w:left="1080" w:hanging="360"/>
+      </w:pPr>
+    </w:lvl>
+    <w:lvl w:ilvl="1" w:tplc="10090019" w:tentative="1">
+      <w:start w:val="1"/>
+      <w:numFmt w:val="lowerLetter"/>
+      <w:lvlText w:val="%2."/>
+      <w:lvlJc w:val="left"/>
+      <w:pPr>
+        <w:ind w:left="1800" w:hanging="360"/>
+      </w:pPr>
+    </w:lvl>
+    <w:lvl w:ilvl="2" w:tplc="1009001B" w:tentative="1">
+      <w:start w:val="1"/>
+      <w:numFmt w:val="lowerRoman"/>
+      <w:lvlText w:val="%3."/>
+      <w:lvlJc w:val="right"/>
+      <w:pPr>
+        <w:ind w:left="2520" w:hanging="180"/>
+      </w:pPr>
+    </w:lvl>
+    <w:lvl w:ilvl="3" w:tplc="1009000F" w:tentative="1">
+      <w:start w:val="1"/>
+      <w:numFmt w:val="decimal"/>
+      <w:lvlText w:val="%4."/>
+      <w:lvlJc w:val="left"/>
+      <w:pPr>
+        <w:ind w:left="3240" w:hanging="360"/>
+      </w:pPr>
+    </w:lvl>
+    <w:lvl w:ilvl="4" w:tplc="10090019" w:tentative="1">
+      <w:start w:val="1"/>
+      <w:numFmt w:val="lowerLetter"/>
+      <w:lvlText w:val="%5."/>
+      <w:lvlJc w:val="left"/>
+      <w:pPr>
+        <w:ind w:left="3960" w:hanging="360"/>
+      </w:pPr>
+    </w:lvl>
+    <w:lvl w:ilvl="5" w:tplc="1009001B" w:tentative="1">
+      <w:start w:val="1"/>
+      <w:numFmt w:val="lowerRoman"/>
+      <w:lvlText w:val="%6."/>
+      <w:lvlJc w:val="right"/>
+      <w:pPr>
+        <w:ind w:left="4680" w:hanging="180"/>
+      </w:pPr>
+    </w:lvl>
+    <w:lvl w:ilvl="6" w:tplc="1009000F" w:tentative="1">
+      <w:start w:val="1"/>
+      <w:numFmt w:val="decimal"/>
+      <w:lvlText w:val="%7."/>
+      <w:lvlJc w:val="left"/>
+      <w:pPr>
+        <w:ind w:left="5400" w:hanging="360"/>
+      </w:pPr>
+    </w:lvl>
+    <w:lvl w:ilvl="7" w:tplc="10090019" w:tentative="1">
+      <w:start w:val="1"/>
+      <w:numFmt w:val="lowerLetter"/>
+      <w:lvlText w:val="%8."/>
+      <w:lvlJc w:val="left"/>
+      <w:pPr>
+        <w:ind w:left="6120" w:hanging="360"/>
+      </w:pPr>
+    </w:lvl>
+    <w:lvl w:ilvl="8" w:tplc="1009001B" w:tentative="1">
+      <w:start w:val="1"/>
+      <w:numFmt w:val="lowerRoman"/>
+      <w:lvlText w:val="%9."/>
+      <w:lvlJc w:val="right"/>
+      <w:pPr>
+        <w:ind w:left="6840" w:hanging="180"/>
+      </w:pPr>
+    </w:lvl>
+  </w:abstractNum>
+  <w:abstractNum w:abstractNumId="12" w15:restartNumberingAfterBreak="0">
+    <w:nsid w:val="366B5B70"/>
+    <w:multiLevelType w:val="multilevel"/>
+    <w:tmpl w:val="2EC0FF90"/>
+    <w:lvl w:ilvl="0">
+      <w:start w:val="1"/>
+      <w:numFmt w:val="bullet"/>
+      <w:lvlText w:val=""/>
+      <w:lvlJc w:val="left"/>
+      <w:pPr>
+        <w:tabs>
+          <w:tab w:val="num" w:pos="720"/>
+        </w:tabs>
+        <w:ind w:left="720" w:hanging="360"/>
+      </w:pPr>
+      <w:rPr>
+        <w:rFonts w:ascii="Symbol" w:hAnsi="Symbol" w:hint="default"/>
+        <w:sz w:val="20"/>
+      </w:rPr>
+    </w:lvl>
+    <w:lvl w:ilvl="1">
+      <w:start w:val="1"/>
+      <w:numFmt w:val="bullet"/>
+      <w:lvlText w:val="o"/>
+      <w:lvlJc w:val="left"/>
+      <w:pPr>
+        <w:tabs>
+          <w:tab w:val="num" w:pos="1440"/>
+        </w:tabs>
+        <w:ind w:left="1440" w:hanging="360"/>
+      </w:pPr>
+      <w:rPr>
+        <w:rFonts w:ascii="Courier New" w:hAnsi="Courier New" w:hint="default"/>
+        <w:sz w:val="20"/>
+      </w:rPr>
+    </w:lvl>
+    <w:lvl w:ilvl="2" w:tentative="1">
+      <w:start w:val="1"/>
+      <w:numFmt w:val="bullet"/>
+      <w:lvlText w:val=""/>
+      <w:lvlJc w:val="left"/>
+      <w:pPr>
+        <w:tabs>
+          <w:tab w:val="num" w:pos="2160"/>
+        </w:tabs>
+        <w:ind w:left="2160" w:hanging="360"/>
+      </w:pPr>
+      <w:rPr>
+        <w:rFonts w:ascii="Wingdings" w:hAnsi="Wingdings" w:hint="default"/>
+        <w:sz w:val="20"/>
+      </w:rPr>
+    </w:lvl>
+    <w:lvl w:ilvl="3" w:tentative="1">
+      <w:start w:val="1"/>
+      <w:numFmt w:val="bullet"/>
+      <w:lvlText w:val=""/>
+      <w:lvlJc w:val="left"/>
+      <w:pPr>
+        <w:tabs>
+          <w:tab w:val="num" w:pos="2880"/>
+        </w:tabs>
+        <w:ind w:left="2880" w:hanging="360"/>
+      </w:pPr>
+      <w:rPr>
+        <w:rFonts w:ascii="Wingdings" w:hAnsi="Wingdings" w:hint="default"/>
+        <w:sz w:val="20"/>
+      </w:rPr>
+    </w:lvl>
+    <w:lvl w:ilvl="4" w:tentative="1">
+      <w:start w:val="1"/>
+      <w:numFmt w:val="bullet"/>
+      <w:lvlText w:val=""/>
+      <w:lvlJc w:val="left"/>
+      <w:pPr>
+        <w:tabs>
+          <w:tab w:val="num" w:pos="3600"/>
+        </w:tabs>
+        <w:ind w:left="3600" w:hanging="360"/>
+      </w:pPr>
+      <w:rPr>
+        <w:rFonts w:ascii="Wingdings" w:hAnsi="Wingdings" w:hint="default"/>
+        <w:sz w:val="20"/>
+      </w:rPr>
+    </w:lvl>
+    <w:lvl w:ilvl="5" w:tentative="1">
+      <w:start w:val="1"/>
+      <w:numFmt w:val="bullet"/>
+      <w:lvlText w:val=""/>
+      <w:lvlJc w:val="left"/>
+      <w:pPr>
+        <w:tabs>
+          <w:tab w:val="num" w:pos="4320"/>
+        </w:tabs>
+        <w:ind w:left="4320" w:hanging="360"/>
+      </w:pPr>
+      <w:rPr>
+        <w:rFonts w:ascii="Wingdings" w:hAnsi="Wingdings" w:hint="default"/>
+        <w:sz w:val="20"/>
+      </w:rPr>
+    </w:lvl>
+    <w:lvl w:ilvl="6" w:tentative="1">
+      <w:start w:val="1"/>
+      <w:numFmt w:val="bullet"/>
+      <w:lvlText w:val=""/>
+      <w:lvlJc w:val="left"/>
+      <w:pPr>
+        <w:tabs>
+          <w:tab w:val="num" w:pos="5040"/>
+        </w:tabs>
+        <w:ind w:left="5040" w:hanging="360"/>
+      </w:pPr>
+      <w:rPr>
+        <w:rFonts w:ascii="Wingdings" w:hAnsi="Wingdings" w:hint="default"/>
+        <w:sz w:val="20"/>
+      </w:rPr>
+    </w:lvl>
+    <w:lvl w:ilvl="7" w:tentative="1">
+      <w:start w:val="1"/>
+      <w:numFmt w:val="bullet"/>
+      <w:lvlText w:val=""/>
+      <w:lvlJc w:val="left"/>
+      <w:pPr>
+        <w:tabs>
+          <w:tab w:val="num" w:pos="5760"/>
+        </w:tabs>
+        <w:ind w:left="5760" w:hanging="360"/>
+      </w:pPr>
+      <w:rPr>
+        <w:rFonts w:ascii="Wingdings" w:hAnsi="Wingdings" w:hint="default"/>
+        <w:sz w:val="20"/>
+      </w:rPr>
+    </w:lvl>
+    <w:lvl w:ilvl="8" w:tentative="1">
+      <w:start w:val="1"/>
+      <w:numFmt w:val="bullet"/>
+      <w:lvlText w:val=""/>
+      <w:lvlJc w:val="left"/>
+      <w:pPr>
+        <w:tabs>
+          <w:tab w:val="num" w:pos="6480"/>
+        </w:tabs>
+        <w:ind w:left="6480" w:hanging="360"/>
+      </w:pPr>
+      <w:rPr>
+        <w:rFonts w:ascii="Wingdings" w:hAnsi="Wingdings" w:hint="default"/>
+        <w:sz w:val="20"/>
+      </w:rPr>
+    </w:lvl>
+  </w:abstractNum>
+  <w:abstractNum w:abstractNumId="13" w15:restartNumberingAfterBreak="0">
+    <w:nsid w:val="41924E1C"/>
+    <w:multiLevelType w:val="multilevel"/>
+    <w:tmpl w:val="42644F88"/>
+    <w:lvl w:ilvl="0">
+      <w:start w:val="1"/>
+      <w:numFmt w:val="bullet"/>
+      <w:lvlText w:val=""/>
+      <w:lvlJc w:val="left"/>
+      <w:pPr>
+        <w:tabs>
+          <w:tab w:val="num" w:pos="720"/>
+        </w:tabs>
+        <w:ind w:left="720" w:hanging="360"/>
+      </w:pPr>
+      <w:rPr>
+        <w:rFonts w:ascii="Symbol" w:hAnsi="Symbol" w:hint="default"/>
+        <w:sz w:val="20"/>
+      </w:rPr>
+    </w:lvl>
+    <w:lvl w:ilvl="1">
+      <w:start w:val="1"/>
+      <w:numFmt w:val="bullet"/>
+      <w:lvlText w:val=""/>
+      <w:lvlJc w:val="left"/>
+      <w:pPr>
+        <w:ind w:left="1440" w:hanging="360"/>
+      </w:pPr>
+      <w:rPr>
+        <w:rFonts w:ascii="Symbol" w:hAnsi="Symbol" w:hint="default"/>
+      </w:rPr>
+    </w:lvl>
+    <w:lvl w:ilvl="2" w:tentative="1">
+      <w:start w:val="1"/>
+      <w:numFmt w:val="bullet"/>
+      <w:lvlText w:val=""/>
+      <w:lvlJc w:val="left"/>
+      <w:pPr>
+        <w:tabs>
+          <w:tab w:val="num" w:pos="2160"/>
+        </w:tabs>
+        <w:ind w:left="2160" w:hanging="360"/>
+      </w:pPr>
+      <w:rPr>
+        <w:rFonts w:ascii="Wingdings" w:hAnsi="Wingdings" w:hint="default"/>
+        <w:sz w:val="20"/>
+      </w:rPr>
+    </w:lvl>
+    <w:lvl w:ilvl="3" w:tentative="1">
+      <w:start w:val="1"/>
+      <w:numFmt w:val="bullet"/>
+      <w:lvlText w:val=""/>
+      <w:lvlJc w:val="left"/>
+      <w:pPr>
+        <w:tabs>
+          <w:tab w:val="num" w:pos="2880"/>
+        </w:tabs>
+        <w:ind w:left="2880" w:hanging="360"/>
+      </w:pPr>
+      <w:rPr>
+        <w:rFonts w:ascii="Wingdings" w:hAnsi="Wingdings" w:hint="default"/>
+        <w:sz w:val="20"/>
+      </w:rPr>
+    </w:lvl>
+    <w:lvl w:ilvl="4" w:tentative="1">
+      <w:start w:val="1"/>
+      <w:numFmt w:val="bullet"/>
+      <w:lvlText w:val=""/>
+      <w:lvlJc w:val="left"/>
+      <w:pPr>
+        <w:tabs>
+          <w:tab w:val="num" w:pos="3600"/>
+        </w:tabs>
+        <w:ind w:left="3600" w:hanging="360"/>
+      </w:pPr>
+      <w:rPr>
+        <w:rFonts w:ascii="Wingdings" w:hAnsi="Wingdings" w:hint="default"/>
+        <w:sz w:val="20"/>
+      </w:rPr>
+    </w:lvl>
+    <w:lvl w:ilvl="5" w:tentative="1">
+      <w:start w:val="1"/>
+      <w:numFmt w:val="bullet"/>
+      <w:lvlText w:val=""/>
+      <w:lvlJc w:val="left"/>
+      <w:pPr>
+        <w:tabs>
+          <w:tab w:val="num" w:pos="4320"/>
+        </w:tabs>
+        <w:ind w:left="4320" w:hanging="360"/>
+      </w:pPr>
+      <w:rPr>
+        <w:rFonts w:ascii="Wingdings" w:hAnsi="Wingdings" w:hint="default"/>
+        <w:sz w:val="20"/>
+      </w:rPr>
+    </w:lvl>
+    <w:lvl w:ilvl="6" w:tentative="1">
+      <w:start w:val="1"/>
+      <w:numFmt w:val="bullet"/>
+      <w:lvlText w:val=""/>
+      <w:lvlJc w:val="left"/>
+      <w:pPr>
+        <w:tabs>
+          <w:tab w:val="num" w:pos="5040"/>
+        </w:tabs>
+        <w:ind w:left="5040" w:hanging="360"/>
+      </w:pPr>
+      <w:rPr>
+        <w:rFonts w:ascii="Wingdings" w:hAnsi="Wingdings" w:hint="default"/>
+        <w:sz w:val="20"/>
+      </w:rPr>
+    </w:lvl>
+    <w:lvl w:ilvl="7" w:tentative="1">
+      <w:start w:val="1"/>
+      <w:numFmt w:val="bullet"/>
+      <w:lvlText w:val=""/>
+      <w:lvlJc w:val="left"/>
+      <w:pPr>
+        <w:tabs>
+          <w:tab w:val="num" w:pos="5760"/>
+        </w:tabs>
+        <w:ind w:left="5760" w:hanging="360"/>
+      </w:pPr>
+      <w:rPr>
+        <w:rFonts w:ascii="Wingdings" w:hAnsi="Wingdings" w:hint="default"/>
+        <w:sz w:val="20"/>
+      </w:rPr>
+    </w:lvl>
+    <w:lvl w:ilvl="8" w:tentative="1">
+      <w:start w:val="1"/>
+      <w:numFmt w:val="bullet"/>
+      <w:lvlText w:val=""/>
+      <w:lvlJc w:val="left"/>
+      <w:pPr>
+        <w:tabs>
+          <w:tab w:val="num" w:pos="6480"/>
+        </w:tabs>
+        <w:ind w:left="6480" w:hanging="360"/>
+      </w:pPr>
+      <w:rPr>
+        <w:rFonts w:ascii="Wingdings" w:hAnsi="Wingdings" w:hint="default"/>
+        <w:sz w:val="20"/>
+      </w:rPr>
+    </w:lvl>
+  </w:abstractNum>
+  <w:abstractNum w:abstractNumId="14" w15:restartNumberingAfterBreak="0">
+    <w:nsid w:val="43FD72F0"/>
+    <w:multiLevelType w:val="multilevel"/>
+    <w:tmpl w:val="06F05E64"/>
+    <w:lvl w:ilvl="0">
+      <w:start w:val="1"/>
+      <w:numFmt w:val="bullet"/>
+      <w:lvlText w:val=""/>
+      <w:lvlJc w:val="left"/>
+      <w:pPr>
+        <w:tabs>
+          <w:tab w:val="num" w:pos="720"/>
+        </w:tabs>
+        <w:ind w:left="720" w:hanging="360"/>
+      </w:pPr>
+      <w:rPr>
+        <w:rFonts w:ascii="Symbol" w:hAnsi="Symbol" w:hint="default"/>
+        <w:sz w:val="20"/>
+      </w:rPr>
+    </w:lvl>
+    <w:lvl w:ilvl="1">
+      <w:start w:val="1"/>
+      <w:numFmt w:val="bullet"/>
+      <w:lvlText w:val="o"/>
+      <w:lvlJc w:val="left"/>
+      <w:pPr>
+        <w:tabs>
+          <w:tab w:val="num" w:pos="1440"/>
+        </w:tabs>
+        <w:ind w:left="1440" w:hanging="360"/>
+      </w:pPr>
+      <w:rPr>
+        <w:rFonts w:ascii="Courier New" w:hAnsi="Courier New" w:hint="default"/>
+        <w:sz w:val="20"/>
+      </w:rPr>
+    </w:lvl>
+    <w:lvl w:ilvl="2" w:tentative="1">
+      <w:start w:val="1"/>
+      <w:numFmt w:val="bullet"/>
+      <w:lvlText w:val=""/>
+      <w:lvlJc w:val="left"/>
+      <w:pPr>
+        <w:tabs>
+          <w:tab w:val="num" w:pos="2160"/>
+        </w:tabs>
+        <w:ind w:left="2160" w:hanging="360"/>
+      </w:pPr>
+      <w:rPr>
+        <w:rFonts w:ascii="Wingdings" w:hAnsi="Wingdings" w:hint="default"/>
+        <w:sz w:val="20"/>
+      </w:rPr>
+    </w:lvl>
+    <w:lvl w:ilvl="3" w:tentative="1">
+      <w:start w:val="1"/>
+      <w:numFmt w:val="bullet"/>
+      <w:lvlText w:val=""/>
+      <w:lvlJc w:val="left"/>
+      <w:pPr>
+        <w:tabs>
+          <w:tab w:val="num" w:pos="2880"/>
+        </w:tabs>
+        <w:ind w:left="2880" w:hanging="360"/>
+      </w:pPr>
+      <w:rPr>
+        <w:rFonts w:ascii="Wingdings" w:hAnsi="Wingdings" w:hint="default"/>
+        <w:sz w:val="20"/>
+      </w:rPr>
+    </w:lvl>
+    <w:lvl w:ilvl="4" w:tentative="1">
+      <w:start w:val="1"/>
+      <w:numFmt w:val="bullet"/>
+      <w:lvlText w:val=""/>
+      <w:lvlJc w:val="left"/>
+      <w:pPr>
+        <w:tabs>
+          <w:tab w:val="num" w:pos="3600"/>
+        </w:tabs>
+        <w:ind w:left="3600" w:hanging="360"/>
+      </w:pPr>
+      <w:rPr>
+        <w:rFonts w:ascii="Wingdings" w:hAnsi="Wingdings" w:hint="default"/>
+        <w:sz w:val="20"/>
+      </w:rPr>
+    </w:lvl>
+    <w:lvl w:ilvl="5" w:tentative="1">
+      <w:start w:val="1"/>
+      <w:numFmt w:val="bullet"/>
+      <w:lvlText w:val=""/>
+      <w:lvlJc w:val="left"/>
+      <w:pPr>
+        <w:tabs>
+          <w:tab w:val="num" w:pos="4320"/>
+        </w:tabs>
+        <w:ind w:left="4320" w:hanging="360"/>
+      </w:pPr>
+      <w:rPr>
+        <w:rFonts w:ascii="Wingdings" w:hAnsi="Wingdings" w:hint="default"/>
+        <w:sz w:val="20"/>
+      </w:rPr>
+    </w:lvl>
+    <w:lvl w:ilvl="6" w:tentative="1">
+      <w:start w:val="1"/>
+      <w:numFmt w:val="bullet"/>
+      <w:lvlText w:val=""/>
+      <w:lvlJc w:val="left"/>
+      <w:pPr>
+        <w:tabs>
+          <w:tab w:val="num" w:pos="5040"/>
+        </w:tabs>
+        <w:ind w:left="5040" w:hanging="360"/>
+      </w:pPr>
+      <w:rPr>
+        <w:rFonts w:ascii="Wingdings" w:hAnsi="Wingdings" w:hint="default"/>
+        <w:sz w:val="20"/>
+      </w:rPr>
+    </w:lvl>
+    <w:lvl w:ilvl="7" w:tentative="1">
+      <w:start w:val="1"/>
+      <w:numFmt w:val="bullet"/>
+      <w:lvlText w:val=""/>
+      <w:lvlJc w:val="left"/>
+      <w:pPr>
+        <w:tabs>
+          <w:tab w:val="num" w:pos="5760"/>
+        </w:tabs>
+        <w:ind w:left="5760" w:hanging="360"/>
+      </w:pPr>
+      <w:rPr>
+        <w:rFonts w:ascii="Wingdings" w:hAnsi="Wingdings" w:hint="default"/>
+        <w:sz w:val="20"/>
+      </w:rPr>
+    </w:lvl>
+    <w:lvl w:ilvl="8" w:tentative="1">
+      <w:start w:val="1"/>
+      <w:numFmt w:val="bullet"/>
+      <w:lvlText w:val=""/>
+      <w:lvlJc w:val="left"/>
+      <w:pPr>
+        <w:tabs>
+          <w:tab w:val="num" w:pos="6480"/>
+        </w:tabs>
+        <w:ind w:left="6480" w:hanging="360"/>
+      </w:pPr>
+      <w:rPr>
+        <w:rFonts w:ascii="Wingdings" w:hAnsi="Wingdings" w:hint="default"/>
+        <w:sz w:val="20"/>
+      </w:rPr>
+    </w:lvl>
+  </w:abstractNum>
+  <w:abstractNum w:abstractNumId="15" w15:restartNumberingAfterBreak="0">
+    <w:nsid w:val="595F618D"/>
+    <w:multiLevelType w:val="hybridMultilevel"/>
+    <w:tmpl w:val="60B0D698"/>
+    <w:lvl w:ilvl="0" w:tplc="10090001">
+      <w:start w:val="1"/>
+      <w:numFmt w:val="bullet"/>
+      <w:lvlText w:val=""/>
+      <w:lvlJc w:val="left"/>
+      <w:pPr>
+        <w:ind w:left="720" w:hanging="360"/>
+      </w:pPr>
+      <w:rPr>
+        <w:rFonts w:ascii="Symbol" w:hAnsi="Symbol" w:hint="default"/>
+      </w:rPr>
+    </w:lvl>
+    <w:lvl w:ilvl="1" w:tplc="10090003" w:tentative="1">
+      <w:start w:val="1"/>
+      <w:numFmt w:val="bullet"/>
+      <w:lvlText w:val="o"/>
+      <w:lvlJc w:val="left"/>
+      <w:pPr>
+        <w:ind w:left="1440" w:hanging="360"/>
+      </w:pPr>
+      <w:rPr>
+        <w:rFonts w:ascii="Courier New" w:hAnsi="Courier New" w:cs="Courier New" w:hint="default"/>
+      </w:rPr>
+    </w:lvl>
+    <w:lvl w:ilvl="2" w:tplc="10090005">
+      <w:start w:val="1"/>
+      <w:numFmt w:val="bullet"/>
+      <w:lvlText w:val=""/>
+      <w:lvlJc w:val="left"/>
+      <w:pPr>
+        <w:ind w:left="2160" w:hanging="360"/>
+      </w:pPr>
+      <w:rPr>
+        <w:rFonts w:ascii="Wingdings" w:hAnsi="Wingdings" w:hint="default"/>
+      </w:rPr>
+    </w:lvl>
+    <w:lvl w:ilvl="3" w:tplc="10090001" w:tentative="1">
+      <w:start w:val="1"/>
+      <w:numFmt w:val="bullet"/>
+      <w:lvlText w:val=""/>
+      <w:lvlJc w:val="left"/>
+      <w:pPr>
+        <w:ind w:left="2880" w:hanging="360"/>
+      </w:pPr>
+      <w:rPr>
+        <w:rFonts w:ascii="Symbol" w:hAnsi="Symbol" w:hint="default"/>
+      </w:rPr>
+    </w:lvl>
+    <w:lvl w:ilvl="4" w:tplc="10090003" w:tentative="1">
+      <w:start w:val="1"/>
+      <w:numFmt w:val="bullet"/>
+      <w:lvlText w:val="o"/>
+      <w:lvlJc w:val="left"/>
+      <w:pPr>
+        <w:ind w:left="3600" w:hanging="360"/>
+      </w:pPr>
+      <w:rPr>
+        <w:rFonts w:ascii="Courier New" w:hAnsi="Courier New" w:cs="Courier New" w:hint="default"/>
+      </w:rPr>
+    </w:lvl>
+    <w:lvl w:ilvl="5" w:tplc="10090005" w:tentative="1">
+      <w:start w:val="1"/>
+      <w:numFmt w:val="bullet"/>
+      <w:lvlText w:val=""/>
+      <w:lvlJc w:val="left"/>
+      <w:pPr>
+        <w:ind w:left="4320" w:hanging="360"/>
+      </w:pPr>
+      <w:rPr>
+        <w:rFonts w:ascii="Wingdings" w:hAnsi="Wingdings" w:hint="default"/>
+      </w:rPr>
+    </w:lvl>
+    <w:lvl w:ilvl="6" w:tplc="10090001" w:tentative="1">
+      <w:start w:val="1"/>
+      <w:numFmt w:val="bullet"/>
+      <w:lvlText w:val=""/>
+      <w:lvlJc w:val="left"/>
+      <w:pPr>
+        <w:ind w:left="5040" w:hanging="360"/>
+      </w:pPr>
+      <w:rPr>
+        <w:rFonts w:ascii="Symbol" w:hAnsi="Symbol" w:hint="default"/>
+      </w:rPr>
+    </w:lvl>
+    <w:lvl w:ilvl="7" w:tplc="10090003" w:tentative="1">
+      <w:start w:val="1"/>
+      <w:numFmt w:val="bullet"/>
+      <w:lvlText w:val="o"/>
+      <w:lvlJc w:val="left"/>
+      <w:pPr>
+        <w:ind w:left="5760" w:hanging="360"/>
+      </w:pPr>
+      <w:rPr>
+        <w:rFonts w:ascii="Courier New" w:hAnsi="Courier New" w:cs="Courier New" w:hint="default"/>
+      </w:rPr>
+    </w:lvl>
+    <w:lvl w:ilvl="8" w:tplc="10090005" w:tentative="1">
+      <w:start w:val="1"/>
+      <w:numFmt w:val="bullet"/>
+      <w:lvlText w:val=""/>
+      <w:lvlJc w:val="left"/>
+      <w:pPr>
+        <w:ind w:left="6480" w:hanging="360"/>
+      </w:pPr>
+      <w:rPr>
+        <w:rFonts w:ascii="Wingdings" w:hAnsi="Wingdings" w:hint="default"/>
+      </w:rPr>
+    </w:lvl>
+  </w:abstractNum>
+  <w:abstractNum w:abstractNumId="16" w15:restartNumberingAfterBreak="0">
+    <w:nsid w:val="5D0E26F8"/>
+    <w:multiLevelType w:val="hybridMultilevel"/>
+    <w:tmpl w:val="E112E980"/>
+    <w:lvl w:ilvl="0" w:tplc="10090001">
+      <w:start w:val="1"/>
+      <w:numFmt w:val="bullet"/>
+      <w:lvlText w:val=""/>
+      <w:lvlJc w:val="left"/>
+      <w:pPr>
+        <w:ind w:left="360" w:hanging="360"/>
+      </w:pPr>
+      <w:rPr>
+        <w:rFonts w:ascii="Symbol" w:hAnsi="Symbol" w:hint="default"/>
+      </w:rPr>
+    </w:lvl>
+    <w:lvl w:ilvl="1" w:tplc="FFFFFFFF">
+      <w:start w:val="1"/>
+      <w:numFmt w:val="bullet"/>
+      <w:lvlText w:val="o"/>
+      <w:lvlJc w:val="left"/>
+      <w:pPr>
+        <w:ind w:left="1080" w:hanging="360"/>
+      </w:pPr>
+      <w:rPr>
+        <w:rFonts w:ascii="Courier New" w:hAnsi="Courier New" w:cs="Courier New" w:hint="default"/>
+      </w:rPr>
+    </w:lvl>
+    <w:lvl w:ilvl="2" w:tplc="FFFFFFFF">
+      <w:start w:val="1"/>
+      <w:numFmt w:val="bullet"/>
+      <w:lvlText w:val=""/>
+      <w:lvlJc w:val="left"/>
+      <w:pPr>
+        <w:ind w:left="1800" w:hanging="360"/>
+      </w:pPr>
+      <w:rPr>
+        <w:rFonts w:ascii="Wingdings" w:hAnsi="Wingdings" w:hint="default"/>
+      </w:rPr>
+    </w:lvl>
+    <w:lvl w:ilvl="3" w:tplc="FFFFFFFF" w:tentative="1">
+      <w:start w:val="1"/>
+      <w:numFmt w:val="bullet"/>
+      <w:lvlText w:val=""/>
+      <w:lvlJc w:val="left"/>
+      <w:pPr>
+        <w:ind w:left="2520" w:hanging="360"/>
+      </w:pPr>
+      <w:rPr>
+        <w:rFonts w:ascii="Symbol" w:hAnsi="Symbol" w:hint="default"/>
+      </w:rPr>
+    </w:lvl>
+    <w:lvl w:ilvl="4" w:tplc="FFFFFFFF" w:tentative="1">
+      <w:start w:val="1"/>
+      <w:numFmt w:val="bullet"/>
+      <w:lvlText w:val="o"/>
+      <w:lvlJc w:val="left"/>
+      <w:pPr>
+        <w:ind w:left="3240" w:hanging="360"/>
+      </w:pPr>
+      <w:rPr>
+        <w:rFonts w:ascii="Courier New" w:hAnsi="Courier New" w:cs="Courier New" w:hint="default"/>
+      </w:rPr>
+    </w:lvl>
+    <w:lvl w:ilvl="5" w:tplc="FFFFFFFF" w:tentative="1">
+      <w:start w:val="1"/>
+      <w:numFmt w:val="bullet"/>
+      <w:lvlText w:val=""/>
+      <w:lvlJc w:val="left"/>
+      <w:pPr>
+        <w:ind w:left="3960" w:hanging="360"/>
+      </w:pPr>
+      <w:rPr>
+        <w:rFonts w:ascii="Wingdings" w:hAnsi="Wingdings" w:hint="default"/>
+      </w:rPr>
+    </w:lvl>
+    <w:lvl w:ilvl="6" w:tplc="FFFFFFFF" w:tentative="1">
+      <w:start w:val="1"/>
+      <w:numFmt w:val="bullet"/>
+      <w:lvlText w:val=""/>
+      <w:lvlJc w:val="left"/>
+      <w:pPr>
+        <w:ind w:left="4680" w:hanging="360"/>
+      </w:pPr>
+      <w:rPr>
+        <w:rFonts w:ascii="Symbol" w:hAnsi="Symbol" w:hint="default"/>
+      </w:rPr>
+    </w:lvl>
+    <w:lvl w:ilvl="7" w:tplc="FFFFFFFF" w:tentative="1">
+      <w:start w:val="1"/>
+      <w:numFmt w:val="bullet"/>
+      <w:lvlText w:val="o"/>
+      <w:lvlJc w:val="left"/>
+      <w:pPr>
+        <w:ind w:left="5400" w:hanging="360"/>
+      </w:pPr>
+      <w:rPr>
+        <w:rFonts w:ascii="Courier New" w:hAnsi="Courier New" w:cs="Courier New" w:hint="default"/>
+      </w:rPr>
+    </w:lvl>
+    <w:lvl w:ilvl="8" w:tplc="FFFFFFFF" w:tentative="1">
+      <w:start w:val="1"/>
+      <w:numFmt w:val="bullet"/>
+      <w:lvlText w:val=""/>
+      <w:lvlJc w:val="left"/>
+      <w:pPr>
+        <w:ind w:left="6120" w:hanging="360"/>
+      </w:pPr>
+      <w:rPr>
+        <w:rFonts w:ascii="Wingdings" w:hAnsi="Wingdings" w:hint="default"/>
+      </w:rPr>
+    </w:lvl>
+  </w:abstractNum>
+  <w:abstractNum w:abstractNumId="17" w15:restartNumberingAfterBreak="0">
+    <w:nsid w:val="63A323A8"/>
+    <w:multiLevelType w:val="multilevel"/>
+    <w:tmpl w:val="4E5A20B4"/>
+    <w:lvl w:ilvl="0">
+      <w:start w:val="1"/>
+      <w:numFmt w:val="bullet"/>
+      <w:lvlText w:val=""/>
+      <w:lvlJc w:val="left"/>
+      <w:pPr>
+        <w:tabs>
+          <w:tab w:val="num" w:pos="720"/>
+        </w:tabs>
+        <w:ind w:left="720" w:hanging="360"/>
+      </w:pPr>
+      <w:rPr>
+        <w:rFonts w:ascii="Symbol" w:hAnsi="Symbol" w:hint="default"/>
+        <w:sz w:val="20"/>
+      </w:rPr>
+    </w:lvl>
+    <w:lvl w:ilvl="1">
+      <w:start w:val="1"/>
+      <w:numFmt w:val="bullet"/>
+      <w:lvlText w:val="o"/>
+      <w:lvlJc w:val="left"/>
+      <w:pPr>
+        <w:tabs>
+          <w:tab w:val="num" w:pos="1440"/>
+        </w:tabs>
+        <w:ind w:left="1440" w:hanging="360"/>
+      </w:pPr>
+      <w:rPr>
+        <w:rFonts w:ascii="Courier New" w:hAnsi="Courier New" w:hint="default"/>
+        <w:sz w:val="20"/>
+      </w:rPr>
+    </w:lvl>
+    <w:lvl w:ilvl="2" w:tentative="1">
+      <w:start w:val="1"/>
+      <w:numFmt w:val="bullet"/>
+      <w:lvlText w:val=""/>
+      <w:lvlJc w:val="left"/>
+      <w:pPr>
+        <w:tabs>
+          <w:tab w:val="num" w:pos="2160"/>
+        </w:tabs>
+        <w:ind w:left="2160" w:hanging="360"/>
+      </w:pPr>
+      <w:rPr>
+        <w:rFonts w:ascii="Wingdings" w:hAnsi="Wingdings" w:hint="default"/>
+        <w:sz w:val="20"/>
+      </w:rPr>
+    </w:lvl>
+    <w:lvl w:ilvl="3" w:tentative="1">
+      <w:start w:val="1"/>
+      <w:numFmt w:val="bullet"/>
+      <w:lvlText w:val=""/>
+      <w:lvlJc w:val="left"/>
+      <w:pPr>
+        <w:tabs>
+          <w:tab w:val="num" w:pos="2880"/>
+        </w:tabs>
+        <w:ind w:left="2880" w:hanging="360"/>
+      </w:pPr>
+      <w:rPr>
+        <w:rFonts w:ascii="Wingdings" w:hAnsi="Wingdings" w:hint="default"/>
+        <w:sz w:val="20"/>
+      </w:rPr>
+    </w:lvl>
+    <w:lvl w:ilvl="4" w:tentative="1">
+      <w:start w:val="1"/>
+      <w:numFmt w:val="bullet"/>
+      <w:lvlText w:val=""/>
+      <w:lvlJc w:val="left"/>
+      <w:pPr>
+        <w:tabs>
+          <w:tab w:val="num" w:pos="3600"/>
+        </w:tabs>
+        <w:ind w:left="3600" w:hanging="360"/>
+      </w:pPr>
+      <w:rPr>
+        <w:rFonts w:ascii="Wingdings" w:hAnsi="Wingdings" w:hint="default"/>
+        <w:sz w:val="20"/>
+      </w:rPr>
+    </w:lvl>
+    <w:lvl w:ilvl="5" w:tentative="1">
+      <w:start w:val="1"/>
+      <w:numFmt w:val="bullet"/>
+      <w:lvlText w:val=""/>
+      <w:lvlJc w:val="left"/>
+      <w:pPr>
+        <w:tabs>
+          <w:tab w:val="num" w:pos="4320"/>
+        </w:tabs>
+        <w:ind w:left="4320" w:hanging="360"/>
+      </w:pPr>
+      <w:rPr>
+        <w:rFonts w:ascii="Wingdings" w:hAnsi="Wingdings" w:hint="default"/>
+        <w:sz w:val="20"/>
+      </w:rPr>
+    </w:lvl>
+    <w:lvl w:ilvl="6" w:tentative="1">
+      <w:start w:val="1"/>
+      <w:numFmt w:val="bullet"/>
+      <w:lvlText w:val=""/>
+      <w:lvlJc w:val="left"/>
+      <w:pPr>
+        <w:tabs>
+          <w:tab w:val="num" w:pos="5040"/>
+        </w:tabs>
+        <w:ind w:left="5040" w:hanging="360"/>
+      </w:pPr>
+      <w:rPr>
+        <w:rFonts w:ascii="Wingdings" w:hAnsi="Wingdings" w:hint="default"/>
+        <w:sz w:val="20"/>
+      </w:rPr>
+    </w:lvl>
+    <w:lvl w:ilvl="7" w:tentative="1">
+      <w:start w:val="1"/>
+      <w:numFmt w:val="bullet"/>
+      <w:lvlText w:val=""/>
+      <w:lvlJc w:val="left"/>
+      <w:pPr>
+        <w:tabs>
+          <w:tab w:val="num" w:pos="5760"/>
+        </w:tabs>
+        <w:ind w:left="5760" w:hanging="360"/>
+      </w:pPr>
+      <w:rPr>
+        <w:rFonts w:ascii="Wingdings" w:hAnsi="Wingdings" w:hint="default"/>
+        <w:sz w:val="20"/>
+      </w:rPr>
+    </w:lvl>
+    <w:lvl w:ilvl="8" w:tentative="1">
+      <w:start w:val="1"/>
+      <w:numFmt w:val="bullet"/>
+      <w:lvlText w:val=""/>
+      <w:lvlJc w:val="left"/>
+      <w:pPr>
+        <w:tabs>
+          <w:tab w:val="num" w:pos="6480"/>
+        </w:tabs>
+        <w:ind w:left="6480" w:hanging="360"/>
+      </w:pPr>
+      <w:rPr>
+        <w:rFonts w:ascii="Wingdings" w:hAnsi="Wingdings" w:hint="default"/>
+        <w:sz w:val="20"/>
+      </w:rPr>
+    </w:lvl>
+  </w:abstractNum>
+  <w:abstractNum w:abstractNumId="18" w15:restartNumberingAfterBreak="0">
+    <w:nsid w:val="646D6FE2"/>
+    <w:multiLevelType w:val="hybridMultilevel"/>
+    <w:tmpl w:val="4DF41AF8"/>
+    <w:lvl w:ilvl="0" w:tplc="768689F6">
+      <w:start w:val="1"/>
+      <w:numFmt w:val="decimal"/>
+      <w:lvlText w:val="%1."/>
+      <w:lvlJc w:val="left"/>
+      <w:pPr>
+        <w:ind w:left="1080" w:hanging="360"/>
+      </w:pPr>
+      <w:rPr>
+        <w:rFonts w:hint="default"/>
+      </w:rPr>
+    </w:lvl>
+    <w:lvl w:ilvl="1" w:tplc="10090019" w:tentative="1">
+      <w:start w:val="1"/>
+      <w:numFmt w:val="lowerLetter"/>
+      <w:lvlText w:val="%2."/>
+      <w:lvlJc w:val="left"/>
+      <w:pPr>
+        <w:ind w:left="1800" w:hanging="360"/>
+      </w:pPr>
+    </w:lvl>
+    <w:lvl w:ilvl="2" w:tplc="1009001B" w:tentative="1">
+      <w:start w:val="1"/>
+      <w:numFmt w:val="lowerRoman"/>
+      <w:lvlText w:val="%3."/>
+      <w:lvlJc w:val="right"/>
+      <w:pPr>
+        <w:ind w:left="2520" w:hanging="180"/>
+      </w:pPr>
+    </w:lvl>
+    <w:lvl w:ilvl="3" w:tplc="1009000F" w:tentative="1">
+      <w:start w:val="1"/>
+      <w:numFmt w:val="decimal"/>
+      <w:lvlText w:val="%4."/>
+      <w:lvlJc w:val="left"/>
+      <w:pPr>
+        <w:ind w:left="3240" w:hanging="360"/>
+      </w:pPr>
+    </w:lvl>
+    <w:lvl w:ilvl="4" w:tplc="10090019" w:tentative="1">
+      <w:start w:val="1"/>
+      <w:numFmt w:val="lowerLetter"/>
+      <w:lvlText w:val="%5."/>
+      <w:lvlJc w:val="left"/>
+      <w:pPr>
+        <w:ind w:left="3960" w:hanging="360"/>
+      </w:pPr>
+    </w:lvl>
+    <w:lvl w:ilvl="5" w:tplc="1009001B" w:tentative="1">
+      <w:start w:val="1"/>
+      <w:numFmt w:val="lowerRoman"/>
+      <w:lvlText w:val="%6."/>
+      <w:lvlJc w:val="right"/>
+      <w:pPr>
+        <w:ind w:left="4680" w:hanging="180"/>
+      </w:pPr>
+    </w:lvl>
+    <w:lvl w:ilvl="6" w:tplc="1009000F" w:tentative="1">
+      <w:start w:val="1"/>
+      <w:numFmt w:val="decimal"/>
+      <w:lvlText w:val="%7."/>
+      <w:lvlJc w:val="left"/>
+      <w:pPr>
+        <w:ind w:left="5400" w:hanging="360"/>
+      </w:pPr>
+    </w:lvl>
+    <w:lvl w:ilvl="7" w:tplc="10090019" w:tentative="1">
+      <w:start w:val="1"/>
+      <w:numFmt w:val="lowerLetter"/>
+      <w:lvlText w:val="%8."/>
+      <w:lvlJc w:val="left"/>
+      <w:pPr>
+        <w:ind w:left="6120" w:hanging="360"/>
+      </w:pPr>
+    </w:lvl>
+    <w:lvl w:ilvl="8" w:tplc="1009001B" w:tentative="1">
+      <w:start w:val="1"/>
+      <w:numFmt w:val="lowerRoman"/>
+      <w:lvlText w:val="%9."/>
+      <w:lvlJc w:val="right"/>
+      <w:pPr>
+        <w:ind w:left="6840" w:hanging="180"/>
+      </w:pPr>
+    </w:lvl>
+  </w:abstractNum>
+  <w:abstractNum w:abstractNumId="19" w15:restartNumberingAfterBreak="0">
+    <w:nsid w:val="6583133A"/>
+    <w:multiLevelType w:val="hybridMultilevel"/>
+    <w:tmpl w:val="BA2CA388"/>
+    <w:lvl w:ilvl="0" w:tplc="40660E6C">
+      <w:start w:val="1"/>
+      <w:numFmt w:val="decimal"/>
+      <w:lvlText w:val="%1."/>
+      <w:lvlJc w:val="left"/>
+      <w:pPr>
+        <w:ind w:left="1080" w:hanging="360"/>
+      </w:pPr>
+      <w:rPr>
+        <w:rFonts w:hint="default"/>
+        <w:b/>
+        <w:bCs/>
+      </w:rPr>
+    </w:lvl>
+    <w:lvl w:ilvl="1" w:tplc="10090019" w:tentative="1">
+      <w:start w:val="1"/>
+      <w:numFmt w:val="lowerLetter"/>
+      <w:lvlText w:val="%2."/>
+      <w:lvlJc w:val="left"/>
+      <w:pPr>
+        <w:ind w:left="1800" w:hanging="360"/>
+      </w:pPr>
+    </w:lvl>
+    <w:lvl w:ilvl="2" w:tplc="1009001B" w:tentative="1">
+      <w:start w:val="1"/>
+      <w:numFmt w:val="lowerRoman"/>
+      <w:lvlText w:val="%3."/>
+      <w:lvlJc w:val="right"/>
+      <w:pPr>
+        <w:ind w:left="2520" w:hanging="180"/>
+      </w:pPr>
+    </w:lvl>
+    <w:lvl w:ilvl="3" w:tplc="1009000F" w:tentative="1">
+      <w:start w:val="1"/>
+      <w:numFmt w:val="decimal"/>
+      <w:lvlText w:val="%4."/>
+      <w:lvlJc w:val="left"/>
+      <w:pPr>
+        <w:ind w:left="3240" w:hanging="360"/>
+      </w:pPr>
+    </w:lvl>
+    <w:lvl w:ilvl="4" w:tplc="10090019" w:tentative="1">
+      <w:start w:val="1"/>
+      <w:numFmt w:val="lowerLetter"/>
+      <w:lvlText w:val="%5."/>
+      <w:lvlJc w:val="left"/>
+      <w:pPr>
+        <w:ind w:left="3960" w:hanging="360"/>
+      </w:pPr>
+    </w:lvl>
+    <w:lvl w:ilvl="5" w:tplc="1009001B" w:tentative="1">
+      <w:start w:val="1"/>
+      <w:numFmt w:val="lowerRoman"/>
+      <w:lvlText w:val="%6."/>
+      <w:lvlJc w:val="right"/>
+      <w:pPr>
+        <w:ind w:left="4680" w:hanging="180"/>
+      </w:pPr>
+    </w:lvl>
+    <w:lvl w:ilvl="6" w:tplc="1009000F" w:tentative="1">
+      <w:start w:val="1"/>
+      <w:numFmt w:val="decimal"/>
+      <w:lvlText w:val="%7."/>
+      <w:lvlJc w:val="left"/>
+      <w:pPr>
+        <w:ind w:left="5400" w:hanging="360"/>
+      </w:pPr>
+    </w:lvl>
+    <w:lvl w:ilvl="7" w:tplc="10090019" w:tentative="1">
+      <w:start w:val="1"/>
+      <w:numFmt w:val="lowerLetter"/>
+      <w:lvlText w:val="%8."/>
+      <w:lvlJc w:val="left"/>
+      <w:pPr>
+        <w:ind w:left="6120" w:hanging="360"/>
+      </w:pPr>
+    </w:lvl>
+    <w:lvl w:ilvl="8" w:tplc="1009001B" w:tentative="1">
+      <w:start w:val="1"/>
+      <w:numFmt w:val="lowerRoman"/>
+      <w:lvlText w:val="%9."/>
+      <w:lvlJc w:val="right"/>
+      <w:pPr>
+        <w:ind w:left="6840" w:hanging="180"/>
+      </w:pPr>
+    </w:lvl>
+  </w:abstractNum>
+  <w:abstractNum w:abstractNumId="20" w15:restartNumberingAfterBreak="0">
+    <w:nsid w:val="66A33FCF"/>
+    <w:multiLevelType w:val="hybridMultilevel"/>
+    <w:tmpl w:val="70389908"/>
+    <w:lvl w:ilvl="0" w:tplc="10090001">
+      <w:start w:val="1"/>
+      <w:numFmt w:val="bullet"/>
+      <w:lvlText w:val=""/>
+      <w:lvlJc w:val="left"/>
+      <w:pPr>
+        <w:ind w:left="1440" w:hanging="360"/>
+      </w:pPr>
+      <w:rPr>
+        <w:rFonts w:ascii="Symbol" w:hAnsi="Symbol" w:hint="default"/>
+      </w:rPr>
+    </w:lvl>
+    <w:lvl w:ilvl="1" w:tplc="10090003" w:tentative="1">
+      <w:start w:val="1"/>
+      <w:numFmt w:val="bullet"/>
+      <w:lvlText w:val="o"/>
+      <w:lvlJc w:val="left"/>
+      <w:pPr>
+        <w:ind w:left="2160" w:hanging="360"/>
+      </w:pPr>
+      <w:rPr>
+        <w:rFonts w:ascii="Courier New" w:hAnsi="Courier New" w:cs="Courier New" w:hint="default"/>
+      </w:rPr>
+    </w:lvl>
+    <w:lvl w:ilvl="2" w:tplc="10090005" w:tentative="1">
+      <w:start w:val="1"/>
+      <w:numFmt w:val="bullet"/>
+      <w:lvlText w:val=""/>
+      <w:lvlJc w:val="left"/>
+      <w:pPr>
+        <w:ind w:left="2880" w:hanging="360"/>
+      </w:pPr>
+      <w:rPr>
+        <w:rFonts w:ascii="Wingdings" w:hAnsi="Wingdings" w:hint="default"/>
+      </w:rPr>
+    </w:lvl>
+    <w:lvl w:ilvl="3" w:tplc="10090001" w:tentative="1">
+      <w:start w:val="1"/>
+      <w:numFmt w:val="bullet"/>
+      <w:lvlText w:val=""/>
+      <w:lvlJc w:val="left"/>
+      <w:pPr>
+        <w:ind w:left="3600" w:hanging="360"/>
+      </w:pPr>
+      <w:rPr>
+        <w:rFonts w:ascii="Symbol" w:hAnsi="Symbol" w:hint="default"/>
+      </w:rPr>
+    </w:lvl>
+    <w:lvl w:ilvl="4" w:tplc="10090003" w:tentative="1">
+      <w:start w:val="1"/>
+      <w:numFmt w:val="bullet"/>
+      <w:lvlText w:val="o"/>
+      <w:lvlJc w:val="left"/>
+      <w:pPr>
+        <w:ind w:left="4320" w:hanging="360"/>
+      </w:pPr>
+      <w:rPr>
+        <w:rFonts w:ascii="Courier New" w:hAnsi="Courier New" w:cs="Courier New" w:hint="default"/>
+      </w:rPr>
+    </w:lvl>
+    <w:lvl w:ilvl="5" w:tplc="10090005" w:tentative="1">
+      <w:start w:val="1"/>
+      <w:numFmt w:val="bullet"/>
+      <w:lvlText w:val=""/>
+      <w:lvlJc w:val="left"/>
+      <w:pPr>
+        <w:ind w:left="5040" w:hanging="360"/>
+      </w:pPr>
+      <w:rPr>
+        <w:rFonts w:ascii="Wingdings" w:hAnsi="Wingdings" w:hint="default"/>
+      </w:rPr>
+    </w:lvl>
+    <w:lvl w:ilvl="6" w:tplc="10090001" w:tentative="1">
+      <w:start w:val="1"/>
+      <w:numFmt w:val="bullet"/>
+      <w:lvlText w:val=""/>
+      <w:lvlJc w:val="left"/>
+      <w:pPr>
+        <w:ind w:left="5760" w:hanging="360"/>
+      </w:pPr>
+      <w:rPr>
+        <w:rFonts w:ascii="Symbol" w:hAnsi="Symbol" w:hint="default"/>
+      </w:rPr>
+    </w:lvl>
+    <w:lvl w:ilvl="7" w:tplc="10090003" w:tentative="1">
+      <w:start w:val="1"/>
+      <w:numFmt w:val="bullet"/>
+      <w:lvlText w:val="o"/>
+      <w:lvlJc w:val="left"/>
+      <w:pPr>
+        <w:ind w:left="6480" w:hanging="360"/>
+      </w:pPr>
+      <w:rPr>
+        <w:rFonts w:ascii="Courier New" w:hAnsi="Courier New" w:cs="Courier New" w:hint="default"/>
+      </w:rPr>
+    </w:lvl>
+    <w:lvl w:ilvl="8" w:tplc="10090005" w:tentative="1">
+      <w:start w:val="1"/>
+      <w:numFmt w:val="bullet"/>
+      <w:lvlText w:val=""/>
+      <w:lvlJc w:val="left"/>
+      <w:pPr>
+        <w:ind w:left="7200" w:hanging="360"/>
+      </w:pPr>
+      <w:rPr>
+        <w:rFonts w:ascii="Wingdings" w:hAnsi="Wingdings" w:hint="default"/>
+      </w:rPr>
+    </w:lvl>
+  </w:abstractNum>
+  <w:abstractNum w:abstractNumId="21" w15:restartNumberingAfterBreak="0">
+    <w:nsid w:val="68AE1D5F"/>
+    <w:multiLevelType w:val="hybridMultilevel"/>
+    <w:tmpl w:val="C96E1E8E"/>
+    <w:lvl w:ilvl="0" w:tplc="10090001">
+      <w:start w:val="1"/>
+      <w:numFmt w:val="bullet"/>
+      <w:lvlText w:val=""/>
+      <w:lvlJc w:val="left"/>
+      <w:pPr>
+        <w:ind w:left="720" w:hanging="360"/>
+      </w:pPr>
+      <w:rPr>
+        <w:rFonts w:ascii="Symbol" w:hAnsi="Symbol" w:hint="default"/>
+      </w:rPr>
+    </w:lvl>
+    <w:lvl w:ilvl="1" w:tplc="FFFFFFFF">
+      <w:start w:val="1"/>
+      <w:numFmt w:val="bullet"/>
+      <w:lvlText w:val="o"/>
+      <w:lvlJc w:val="left"/>
+      <w:pPr>
+        <w:ind w:left="1440" w:hanging="360"/>
+      </w:pPr>
+      <w:rPr>
+        <w:rFonts w:ascii="Courier New" w:hAnsi="Courier New" w:cs="Courier New" w:hint="default"/>
+      </w:rPr>
+    </w:lvl>
+    <w:lvl w:ilvl="2" w:tplc="10090001">
+      <w:start w:val="1"/>
+      <w:numFmt w:val="bullet"/>
+      <w:lvlText w:val=""/>
+      <w:lvlJc w:val="left"/>
+      <w:pPr>
+        <w:ind w:left="2160" w:hanging="360"/>
+      </w:pPr>
+      <w:rPr>
+        <w:rFonts w:ascii="Symbol" w:hAnsi="Symbol" w:hint="default"/>
+      </w:rPr>
+    </w:lvl>
+    <w:lvl w:ilvl="3" w:tplc="FFFFFFFF" w:tentative="1">
+      <w:start w:val="1"/>
+      <w:numFmt w:val="bullet"/>
+      <w:lvlText w:val=""/>
+      <w:lvlJc w:val="left"/>
+      <w:pPr>
+        <w:ind w:left="2880" w:hanging="360"/>
+      </w:pPr>
+      <w:rPr>
+        <w:rFonts w:ascii="Symbol" w:hAnsi="Symbol" w:hint="default"/>
+      </w:rPr>
+    </w:lvl>
+    <w:lvl w:ilvl="4" w:tplc="FFFFFFFF" w:tentative="1">
+      <w:start w:val="1"/>
+      <w:numFmt w:val="bullet"/>
+      <w:lvlText w:val="o"/>
+      <w:lvlJc w:val="left"/>
+      <w:pPr>
+        <w:ind w:left="3600" w:hanging="360"/>
+      </w:pPr>
+      <w:rPr>
+        <w:rFonts w:ascii="Courier New" w:hAnsi="Courier New" w:cs="Courier New" w:hint="default"/>
+      </w:rPr>
+    </w:lvl>
+    <w:lvl w:ilvl="5" w:tplc="FFFFFFFF" w:tentative="1">
+      <w:start w:val="1"/>
+      <w:numFmt w:val="bullet"/>
+      <w:lvlText w:val=""/>
+      <w:lvlJc w:val="left"/>
+      <w:pPr>
+        <w:ind w:left="4320" w:hanging="360"/>
+      </w:pPr>
+      <w:rPr>
+        <w:rFonts w:ascii="Wingdings" w:hAnsi="Wingdings" w:hint="default"/>
+      </w:rPr>
+    </w:lvl>
+    <w:lvl w:ilvl="6" w:tplc="FFFFFFFF" w:tentative="1">
+      <w:start w:val="1"/>
+      <w:numFmt w:val="bullet"/>
+      <w:lvlText w:val=""/>
+      <w:lvlJc w:val="left"/>
+      <w:pPr>
+        <w:ind w:left="5040" w:hanging="360"/>
+      </w:pPr>
+      <w:rPr>
+        <w:rFonts w:ascii="Symbol" w:hAnsi="Symbol" w:hint="default"/>
+      </w:rPr>
+    </w:lvl>
+    <w:lvl w:ilvl="7" w:tplc="FFFFFFFF" w:tentative="1">
+      <w:start w:val="1"/>
+      <w:numFmt w:val="bullet"/>
+      <w:lvlText w:val="o"/>
+      <w:lvlJc w:val="left"/>
+      <w:pPr>
+        <w:ind w:left="5760" w:hanging="360"/>
+      </w:pPr>
+      <w:rPr>
+        <w:rFonts w:ascii="Courier New" w:hAnsi="Courier New" w:cs="Courier New" w:hint="default"/>
+      </w:rPr>
+    </w:lvl>
+    <w:lvl w:ilvl="8" w:tplc="FFFFFFFF" w:tentative="1">
+      <w:start w:val="1"/>
+      <w:numFmt w:val="bullet"/>
+      <w:lvlText w:val=""/>
+      <w:lvlJc w:val="left"/>
+      <w:pPr>
+        <w:ind w:left="6480" w:hanging="360"/>
+      </w:pPr>
+      <w:rPr>
+        <w:rFonts w:ascii="Wingdings" w:hAnsi="Wingdings" w:hint="default"/>
+      </w:rPr>
+    </w:lvl>
+  </w:abstractNum>
+  <w:abstractNum w:abstractNumId="22" w15:restartNumberingAfterBreak="0">
     <w:nsid w:val="7D021C01"/>
     <w:multiLevelType w:val="hybridMultilevel"/>
-    <w:tmpl w:val="49EEAABC"/>
+    <w:tmpl w:val="6392772A"/>
     <w:lvl w:ilvl="0" w:tplc="64988AE8">
       <w:start w:val="5"/>
       <w:numFmt w:val="bullet"/>
@@ -1074,11 +5029,190 @@
       </w:rPr>
     </w:lvl>
   </w:abstractNum>
+  <w:abstractNum w:abstractNumId="23" w15:restartNumberingAfterBreak="0">
+    <w:nsid w:val="7D737518"/>
+    <w:multiLevelType w:val="multilevel"/>
+    <w:tmpl w:val="F544B82E"/>
+    <w:lvl w:ilvl="0">
+      <w:start w:val="1"/>
+      <w:numFmt w:val="decimal"/>
+      <w:lvlText w:val="%1."/>
+      <w:lvlJc w:val="left"/>
+      <w:pPr>
+        <w:tabs>
+          <w:tab w:val="num" w:pos="720"/>
+        </w:tabs>
+        <w:ind w:left="720" w:hanging="360"/>
+      </w:pPr>
+    </w:lvl>
+    <w:lvl w:ilvl="1">
+      <w:start w:val="1"/>
+      <w:numFmt w:val="decimal"/>
+      <w:lvlText w:val="%2."/>
+      <w:lvlJc w:val="left"/>
+      <w:pPr>
+        <w:tabs>
+          <w:tab w:val="num" w:pos="1440"/>
+        </w:tabs>
+        <w:ind w:left="1440" w:hanging="360"/>
+      </w:pPr>
+    </w:lvl>
+    <w:lvl w:ilvl="2" w:tentative="1">
+      <w:start w:val="1"/>
+      <w:numFmt w:val="decimal"/>
+      <w:lvlText w:val="%3."/>
+      <w:lvlJc w:val="left"/>
+      <w:pPr>
+        <w:tabs>
+          <w:tab w:val="num" w:pos="2160"/>
+        </w:tabs>
+        <w:ind w:left="2160" w:hanging="360"/>
+      </w:pPr>
+    </w:lvl>
+    <w:lvl w:ilvl="3" w:tentative="1">
+      <w:start w:val="1"/>
+      <w:numFmt w:val="decimal"/>
+      <w:lvlText w:val="%4."/>
+      <w:lvlJc w:val="left"/>
+      <w:pPr>
+        <w:tabs>
+          <w:tab w:val="num" w:pos="2880"/>
+        </w:tabs>
+        <w:ind w:left="2880" w:hanging="360"/>
+      </w:pPr>
+    </w:lvl>
+    <w:lvl w:ilvl="4" w:tentative="1">
+      <w:start w:val="1"/>
+      <w:numFmt w:val="decimal"/>
+      <w:lvlText w:val="%5."/>
+      <w:lvlJc w:val="left"/>
+      <w:pPr>
+        <w:tabs>
+          <w:tab w:val="num" w:pos="3600"/>
+        </w:tabs>
+        <w:ind w:left="3600" w:hanging="360"/>
+      </w:pPr>
+    </w:lvl>
+    <w:lvl w:ilvl="5" w:tentative="1">
+      <w:start w:val="1"/>
+      <w:numFmt w:val="decimal"/>
+      <w:lvlText w:val="%6."/>
+      <w:lvlJc w:val="left"/>
+      <w:pPr>
+        <w:tabs>
+          <w:tab w:val="num" w:pos="4320"/>
+        </w:tabs>
+        <w:ind w:left="4320" w:hanging="360"/>
+      </w:pPr>
+    </w:lvl>
+    <w:lvl w:ilvl="6" w:tentative="1">
+      <w:start w:val="1"/>
+      <w:numFmt w:val="decimal"/>
+      <w:lvlText w:val="%7."/>
+      <w:lvlJc w:val="left"/>
+      <w:pPr>
+        <w:tabs>
+          <w:tab w:val="num" w:pos="5040"/>
+        </w:tabs>
+        <w:ind w:left="5040" w:hanging="360"/>
+      </w:pPr>
+    </w:lvl>
+    <w:lvl w:ilvl="7" w:tentative="1">
+      <w:start w:val="1"/>
+      <w:numFmt w:val="decimal"/>
+      <w:lvlText w:val="%8."/>
+      <w:lvlJc w:val="left"/>
+      <w:pPr>
+        <w:tabs>
+          <w:tab w:val="num" w:pos="5760"/>
+        </w:tabs>
+        <w:ind w:left="5760" w:hanging="360"/>
+      </w:pPr>
+    </w:lvl>
+    <w:lvl w:ilvl="8" w:tentative="1">
+      <w:start w:val="1"/>
+      <w:numFmt w:val="decimal"/>
+      <w:lvlText w:val="%9."/>
+      <w:lvlJc w:val="left"/>
+      <w:pPr>
+        <w:tabs>
+          <w:tab w:val="num" w:pos="6480"/>
+        </w:tabs>
+        <w:ind w:left="6480" w:hanging="360"/>
+      </w:pPr>
+    </w:lvl>
+  </w:abstractNum>
   <w:num w:numId="1" w16cid:durableId="1558399760">
+    <w:abstractNumId w:val="6"/>
+  </w:num>
+  <w:num w:numId="2" w16cid:durableId="1192381739">
+    <w:abstractNumId w:val="22"/>
+  </w:num>
+  <w:num w:numId="3" w16cid:durableId="664670341">
+    <w:abstractNumId w:val="16"/>
+  </w:num>
+  <w:num w:numId="4" w16cid:durableId="1465807684">
+    <w:abstractNumId w:val="15"/>
+  </w:num>
+  <w:num w:numId="5" w16cid:durableId="85156820">
+    <w:abstractNumId w:val="21"/>
+  </w:num>
+  <w:num w:numId="6" w16cid:durableId="853149129">
+    <w:abstractNumId w:val="3"/>
+  </w:num>
+  <w:num w:numId="7" w16cid:durableId="1559171636">
     <w:abstractNumId w:val="0"/>
   </w:num>
-  <w:num w:numId="2" w16cid:durableId="1192381739">
+  <w:num w:numId="8" w16cid:durableId="170416943">
+    <w:abstractNumId w:val="20"/>
+  </w:num>
+  <w:num w:numId="9" w16cid:durableId="1594627793">
+    <w:abstractNumId w:val="7"/>
+  </w:num>
+  <w:num w:numId="10" w16cid:durableId="1089347469">
+    <w:abstractNumId w:val="2"/>
+  </w:num>
+  <w:num w:numId="11" w16cid:durableId="1172836099">
+    <w:abstractNumId w:val="10"/>
+  </w:num>
+  <w:num w:numId="12" w16cid:durableId="2081323893">
+    <w:abstractNumId w:val="5"/>
+  </w:num>
+  <w:num w:numId="13" w16cid:durableId="1136801923">
+    <w:abstractNumId w:val="8"/>
+  </w:num>
+  <w:num w:numId="14" w16cid:durableId="615795204">
+    <w:abstractNumId w:val="23"/>
+  </w:num>
+  <w:num w:numId="15" w16cid:durableId="2035963296">
+    <w:abstractNumId w:val="17"/>
+  </w:num>
+  <w:num w:numId="16" w16cid:durableId="1124277367">
+    <w:abstractNumId w:val="9"/>
+  </w:num>
+  <w:num w:numId="17" w16cid:durableId="1966499456">
+    <w:abstractNumId w:val="12"/>
+  </w:num>
+  <w:num w:numId="18" w16cid:durableId="993874762">
     <w:abstractNumId w:val="1"/>
+  </w:num>
+  <w:num w:numId="19" w16cid:durableId="1023172892">
+    <w:abstractNumId w:val="18"/>
+  </w:num>
+  <w:num w:numId="20" w16cid:durableId="967902258">
+    <w:abstractNumId w:val="19"/>
+  </w:num>
+  <w:num w:numId="21" w16cid:durableId="1465343430">
+    <w:abstractNumId w:val="14"/>
+  </w:num>
+  <w:num w:numId="22" w16cid:durableId="1461610620">
+    <w:abstractNumId w:val="13"/>
+  </w:num>
+  <w:num w:numId="23" w16cid:durableId="1239248639">
+    <w:abstractNumId w:val="4"/>
+  </w:num>
+  <w:num w:numId="24" w16cid:durableId="175390931">
+    <w:abstractNumId w:val="11"/>
   </w:num>
 </w:numbering>
 </file>
@@ -1686,7 +5820,6 @@
   <w:style w:type="character" w:default="1" w:styleId="DefaultParagraphFont">
     <w:name w:val="Default Paragraph Font"/>
     <w:uiPriority w:val="1"/>
-    <w:semiHidden/>
     <w:unhideWhenUsed/>
   </w:style>
   <w:style w:type="table" w:default="1" w:styleId="TableNormal">
@@ -2068,6 +6201,157 @@
       </w:tblBorders>
     </w:tblPr>
   </w:style>
+  <w:style w:type="table" w:styleId="GridTable2-Accent6">
+    <w:name w:val="Grid Table 2 Accent 6"/>
+    <w:basedOn w:val="TableNormal"/>
+    <w:uiPriority w:val="47"/>
+    <w:rsid w:val="00857E4A"/>
+    <w:pPr>
+      <w:spacing w:after="0" w:line="240" w:lineRule="auto"/>
+    </w:pPr>
+    <w:tblPr>
+      <w:tblStyleRowBandSize w:val="1"/>
+      <w:tblStyleColBandSize w:val="1"/>
+      <w:tblBorders>
+        <w:top w:val="single" w:sz="2" w:space="0" w:color="8DD873" w:themeColor="accent6" w:themeTint="99"/>
+        <w:bottom w:val="single" w:sz="2" w:space="0" w:color="8DD873" w:themeColor="accent6" w:themeTint="99"/>
+        <w:insideH w:val="single" w:sz="2" w:space="0" w:color="8DD873" w:themeColor="accent6" w:themeTint="99"/>
+        <w:insideV w:val="single" w:sz="2" w:space="0" w:color="8DD873" w:themeColor="accent6" w:themeTint="99"/>
+      </w:tblBorders>
+    </w:tblPr>
+    <w:tblStylePr w:type="firstRow">
+      <w:rPr>
+        <w:b/>
+        <w:bCs/>
+      </w:rPr>
+      <w:tblPr/>
+      <w:tcPr>
+        <w:tcBorders>
+          <w:top w:val="nil"/>
+          <w:bottom w:val="single" w:sz="12" w:space="0" w:color="8DD873" w:themeColor="accent6" w:themeTint="99"/>
+          <w:insideH w:val="nil"/>
+          <w:insideV w:val="nil"/>
+        </w:tcBorders>
+        <w:shd w:val="clear" w:color="auto" w:fill="FFFFFF" w:themeFill="background1"/>
+      </w:tcPr>
+    </w:tblStylePr>
+    <w:tblStylePr w:type="lastRow">
+      <w:rPr>
+        <w:b/>
+        <w:bCs/>
+      </w:rPr>
+      <w:tblPr/>
+      <w:tcPr>
+        <w:tcBorders>
+          <w:top w:val="double" w:sz="2" w:space="0" w:color="8DD873" w:themeColor="accent6" w:themeTint="99"/>
+          <w:bottom w:val="nil"/>
+          <w:insideH w:val="nil"/>
+          <w:insideV w:val="nil"/>
+        </w:tcBorders>
+        <w:shd w:val="clear" w:color="auto" w:fill="FFFFFF" w:themeFill="background1"/>
+      </w:tcPr>
+    </w:tblStylePr>
+    <w:tblStylePr w:type="firstCol">
+      <w:rPr>
+        <w:b/>
+        <w:bCs/>
+      </w:rPr>
+    </w:tblStylePr>
+    <w:tblStylePr w:type="lastCol">
+      <w:rPr>
+        <w:b/>
+        <w:bCs/>
+      </w:rPr>
+    </w:tblStylePr>
+    <w:tblStylePr w:type="band1Vert">
+      <w:tblPr/>
+      <w:tcPr>
+        <w:shd w:val="clear" w:color="auto" w:fill="D9F2D0" w:themeFill="accent6" w:themeFillTint="33"/>
+      </w:tcPr>
+    </w:tblStylePr>
+    <w:tblStylePr w:type="band1Horz">
+      <w:tblPr/>
+      <w:tcPr>
+        <w:shd w:val="clear" w:color="auto" w:fill="D9F2D0" w:themeFill="accent6" w:themeFillTint="33"/>
+      </w:tcPr>
+    </w:tblStylePr>
+  </w:style>
+  <w:style w:type="table" w:styleId="GridTable4-Accent6">
+    <w:name w:val="Grid Table 4 Accent 6"/>
+    <w:basedOn w:val="TableNormal"/>
+    <w:uiPriority w:val="49"/>
+    <w:rsid w:val="00857E4A"/>
+    <w:pPr>
+      <w:spacing w:after="0" w:line="240" w:lineRule="auto"/>
+    </w:pPr>
+    <w:tblPr>
+      <w:tblStyleRowBandSize w:val="1"/>
+      <w:tblStyleColBandSize w:val="1"/>
+      <w:tblBorders>
+        <w:top w:val="single" w:sz="4" w:space="0" w:color="8DD873" w:themeColor="accent6" w:themeTint="99"/>
+        <w:left w:val="single" w:sz="4" w:space="0" w:color="8DD873" w:themeColor="accent6" w:themeTint="99"/>
+        <w:bottom w:val="single" w:sz="4" w:space="0" w:color="8DD873" w:themeColor="accent6" w:themeTint="99"/>
+        <w:right w:val="single" w:sz="4" w:space="0" w:color="8DD873" w:themeColor="accent6" w:themeTint="99"/>
+        <w:insideH w:val="single" w:sz="4" w:space="0" w:color="8DD873" w:themeColor="accent6" w:themeTint="99"/>
+        <w:insideV w:val="single" w:sz="4" w:space="0" w:color="8DD873" w:themeColor="accent6" w:themeTint="99"/>
+      </w:tblBorders>
+    </w:tblPr>
+    <w:tblStylePr w:type="firstRow">
+      <w:rPr>
+        <w:b/>
+        <w:bCs/>
+        <w:color w:val="FFFFFF" w:themeColor="background1"/>
+      </w:rPr>
+      <w:tblPr/>
+      <w:tcPr>
+        <w:tcBorders>
+          <w:top w:val="single" w:sz="4" w:space="0" w:color="4EA72E" w:themeColor="accent6"/>
+          <w:left w:val="single" w:sz="4" w:space="0" w:color="4EA72E" w:themeColor="accent6"/>
+          <w:bottom w:val="single" w:sz="4" w:space="0" w:color="4EA72E" w:themeColor="accent6"/>
+          <w:right w:val="single" w:sz="4" w:space="0" w:color="4EA72E" w:themeColor="accent6"/>
+          <w:insideH w:val="nil"/>
+          <w:insideV w:val="nil"/>
+        </w:tcBorders>
+        <w:shd w:val="clear" w:color="auto" w:fill="4EA72E" w:themeFill="accent6"/>
+      </w:tcPr>
+    </w:tblStylePr>
+    <w:tblStylePr w:type="lastRow">
+      <w:rPr>
+        <w:b/>
+        <w:bCs/>
+      </w:rPr>
+      <w:tblPr/>
+      <w:tcPr>
+        <w:tcBorders>
+          <w:top w:val="double" w:sz="4" w:space="0" w:color="4EA72E" w:themeColor="accent6"/>
+        </w:tcBorders>
+      </w:tcPr>
+    </w:tblStylePr>
+    <w:tblStylePr w:type="firstCol">
+      <w:rPr>
+        <w:b/>
+        <w:bCs/>
+      </w:rPr>
+    </w:tblStylePr>
+    <w:tblStylePr w:type="lastCol">
+      <w:rPr>
+        <w:b/>
+        <w:bCs/>
+      </w:rPr>
+    </w:tblStylePr>
+    <w:tblStylePr w:type="band1Vert">
+      <w:tblPr/>
+      <w:tcPr>
+        <w:shd w:val="clear" w:color="auto" w:fill="D9F2D0" w:themeFill="accent6" w:themeFillTint="33"/>
+      </w:tcPr>
+    </w:tblStylePr>
+    <w:tblStylePr w:type="band1Horz">
+      <w:tblPr/>
+      <w:tcPr>
+        <w:shd w:val="clear" w:color="auto" w:fill="D9F2D0" w:themeFill="accent6" w:themeFillTint="33"/>
+      </w:tcPr>
+    </w:tblStylePr>
+  </w:style>
 </w:styles>
 </file>
 

</xml_diff>